<commit_message>
ADB's edits - Hannah's turn
</commit_message>
<xml_diff>
--- a/ms/NAFC_response_to_Frank_Discussion.docx
+++ b/ms/NAFC_response_to_Frank_Discussion.docx
@@ -246,7 +246,16 @@
             <w:sz w:val="20"/>
             <w:szCs w:val="20"/>
           </w:rPr>
-          <w:t xml:space="preserve">/ UBC </w:t>
+          <w:t xml:space="preserve">/ </w:t>
+        </w:r>
+        <w:proofErr w:type="gramStart"/>
+        <w:r>
+          <w:rPr>
+            <w:rFonts w:cs="Arial"/>
+            <w:sz w:val="20"/>
+            <w:szCs w:val="20"/>
+          </w:rPr>
+          <w:t xml:space="preserve">UBC </w:t>
         </w:r>
       </w:ins>
       <w:r>
@@ -257,6 +266,7 @@
         </w:rPr>
         <w:t>?</w:t>
       </w:r>
+      <w:proofErr w:type="gramEnd"/>
     </w:p>
     <w:p>
       <w:pPr>
@@ -2245,8 +2255,13 @@
         <w:t xml:space="preserve">. </w:t>
       </w:r>
       <w:r>
-        <w:t>Several aspects of the stock’s dynamics, such as recruitment, growth, and mortality of pre-spawners</w:t>
-      </w:r>
+        <w:t>Several aspects of the stock’s dynamics, such as recruitment, growth, and mortality of pre-</w:t>
+      </w:r>
+      <w:proofErr w:type="spellStart"/>
+      <w:r>
+        <w:t>spawners</w:t>
+      </w:r>
+      <w:proofErr w:type="spellEnd"/>
       <w:r>
         <w:t xml:space="preserve">, </w:t>
       </w:r>
@@ -4435,6 +4450,207 @@
         </w:rPr>
         <w:t xml:space="preserve">. From 1982 to 1993 there were two acoustic surveys annually that initially targeted what was thought to be two separate stocks (Div. 2J3K and Div. 3L) </w:t>
       </w:r>
+      <w:r>
+        <w:rPr>
+          <w:rStyle w:val="fontstyle01"/>
+          <w:rFonts w:asciiTheme="minorHAnsi" w:hAnsiTheme="minorHAnsi"/>
+          <w:sz w:val="22"/>
+          <w:szCs w:val="22"/>
+        </w:rPr>
+        <w:fldChar w:fldCharType="begin"/>
+      </w:r>
+      <w:r>
+        <w:rPr>
+          <w:rStyle w:val="fontstyle01"/>
+          <w:rFonts w:asciiTheme="minorHAnsi" w:hAnsiTheme="minorHAnsi"/>
+          <w:sz w:val="22"/>
+          <w:szCs w:val="22"/>
+        </w:rPr>
+        <w:instrText xml:space="preserve"> ADDIN EN.CITE &lt;EndNote&gt;&lt;Cite&gt;&lt;Author&gt;Campbell&lt;/Author&gt;&lt;Year&gt;1973&lt;/Year&gt;&lt;RecNum&gt;944&lt;/RecNum&gt;&lt;DisplayText&gt;(Campbell &amp;amp; Winters 1973)&lt;/DisplayText&gt;&lt;record&gt;&lt;rec-number&gt;944&lt;/rec-number&gt;&lt;foreign-keys&gt;&lt;key app="EN" db-id="2pv5prxr6xz2a4ea50h5dww0ewvx0ttdtdsa" timestamp="1522157133"&gt;944&lt;/key&gt;&lt;/foreign-keys&gt;&lt;ref-type name="Journal Article"&gt;17&lt;/ref-type&gt;&lt;contributors&gt;&lt;authors&gt;&lt;author&gt;Campbell, J.S.&lt;/author&gt;&lt;author&gt;Winters, G.H.&lt;/author&gt;&lt;/authors&gt;&lt;/contributors&gt;&lt;titles&gt;&lt;title&gt;&lt;style face="normal" font="default" size="100%"&gt;Some biological characteristics of capelin, &lt;/style&gt;&lt;style face="italic" font="default" size="100%"&gt;Mallotus villosus&lt;/style&gt;&lt;style face="normal" font="default" size="100%"&gt;, in the Newfoundland area&lt;/style&gt;&lt;/title&gt;&lt;secondary-title&gt;International Commission for the Northwest Atlantic Fisheries Research Document&lt;/secondary-title&gt;&lt;/titles&gt;&lt;periodical&gt;&lt;full-title&gt;International Commission for the Northwest Atlantic Fisheries Research Document&lt;/full-title&gt;&lt;/periodical&gt;&lt;volume&gt;73/90&lt;/volume&gt;&lt;dates&gt;&lt;year&gt;1973&lt;/year&gt;&lt;/dates&gt;&lt;urls&gt;&lt;/urls&gt;&lt;/record&gt;&lt;/Cite&gt;&lt;/EndNote&gt;</w:instrText>
+      </w:r>
+      <w:r>
+        <w:rPr>
+          <w:rStyle w:val="fontstyle01"/>
+          <w:rFonts w:asciiTheme="minorHAnsi" w:hAnsiTheme="minorHAnsi"/>
+          <w:sz w:val="22"/>
+          <w:szCs w:val="22"/>
+        </w:rPr>
+        <w:fldChar w:fldCharType="separate"/>
+      </w:r>
+      <w:r>
+        <w:rPr>
+          <w:rStyle w:val="fontstyle01"/>
+          <w:rFonts w:asciiTheme="minorHAnsi" w:hAnsiTheme="minorHAnsi"/>
+          <w:noProof/>
+          <w:sz w:val="22"/>
+          <w:szCs w:val="22"/>
+        </w:rPr>
+        <w:t>(Campbell &amp; Winters 1973)</w:t>
+      </w:r>
+      <w:r>
+        <w:rPr>
+          <w:rStyle w:val="fontstyle01"/>
+          <w:rFonts w:asciiTheme="minorHAnsi" w:hAnsiTheme="minorHAnsi"/>
+          <w:sz w:val="22"/>
+          <w:szCs w:val="22"/>
+        </w:rPr>
+        <w:fldChar w:fldCharType="end"/>
+      </w:r>
+      <w:r>
+        <w:rPr>
+          <w:rStyle w:val="fontstyle01"/>
+          <w:rFonts w:asciiTheme="minorHAnsi" w:hAnsiTheme="minorHAnsi"/>
+          <w:sz w:val="22"/>
+          <w:szCs w:val="22"/>
+        </w:rPr>
+        <w:t xml:space="preserve">; however, meristic </w:t>
+      </w:r>
+      <w:r>
+        <w:rPr>
+          <w:rStyle w:val="fontstyle01"/>
+          <w:rFonts w:asciiTheme="minorHAnsi" w:hAnsiTheme="minorHAnsi"/>
+          <w:sz w:val="22"/>
+          <w:szCs w:val="22"/>
+        </w:rPr>
+        <w:fldChar w:fldCharType="begin"/>
+      </w:r>
+      <w:r>
+        <w:rPr>
+          <w:rStyle w:val="fontstyle01"/>
+          <w:rFonts w:asciiTheme="minorHAnsi" w:hAnsiTheme="minorHAnsi"/>
+          <w:sz w:val="22"/>
+          <w:szCs w:val="22"/>
+        </w:rPr>
+        <w:instrText xml:space="preserve"> ADDIN EN.CITE &lt;EndNote&gt;&lt;Cite&gt;&lt;Author&gt;Misra&lt;/Author&gt;&lt;Year&gt;1984&lt;/Year&gt;&lt;RecNum&gt;936&lt;/RecNum&gt;&lt;DisplayText&gt;(Misra &amp;amp; Carscadden 1984)&lt;/DisplayText&gt;&lt;record&gt;&lt;rec-number&gt;936&lt;/rec-number&gt;&lt;foreign-keys&gt;&lt;key app="EN" db-id="2pv5prxr6xz2a4ea50h5dww0ewvx0ttdtdsa" timestamp="1521821175"&gt;936&lt;/key&gt;&lt;/foreign-keys&gt;&lt;ref-type name="Journal Article"&gt;17&lt;/ref-type&gt;&lt;contributors&gt;&lt;authors&gt;&lt;author&gt;Misra, R.K.&lt;/author&gt;&lt;author&gt;Carscadden, J.&lt;/author&gt;&lt;/authors&gt;&lt;/contributors&gt;&lt;titles&gt;&lt;title&gt;&lt;style face="normal" font="default" size="100%"&gt;Stock discrimination of capelin (&lt;/style&gt;&lt;style face="italic" font="default" size="100%"&gt;Mallotus villosus&lt;/style&gt;&lt;style face="normal" font="default" size="100%"&gt;) in the Northwest Atlantic&lt;/style&gt;&lt;/title&gt;&lt;secondary-title&gt;Journal of Northwest Atlantic Fishery Science&lt;/secondary-title&gt;&lt;/titles&gt;&lt;periodical&gt;&lt;full-title&gt;Journal of Northwest Atlantic Fishery Science&lt;/full-title&gt;&lt;/periodical&gt;&lt;pages&gt;199-205&lt;/pages&gt;&lt;volume&gt;5&lt;/volume&gt;&lt;dates&gt;&lt;year&gt;1984&lt;/year&gt;&lt;/dates&gt;&lt;urls&gt;&lt;/urls&gt;&lt;/record&gt;&lt;/Cite&gt;&lt;/EndNote&gt;</w:instrText>
+      </w:r>
+      <w:r>
+        <w:rPr>
+          <w:rStyle w:val="fontstyle01"/>
+          <w:rFonts w:asciiTheme="minorHAnsi" w:hAnsiTheme="minorHAnsi"/>
+          <w:sz w:val="22"/>
+          <w:szCs w:val="22"/>
+        </w:rPr>
+        <w:fldChar w:fldCharType="separate"/>
+      </w:r>
+      <w:r>
+        <w:rPr>
+          <w:rStyle w:val="fontstyle01"/>
+          <w:rFonts w:asciiTheme="minorHAnsi" w:hAnsiTheme="minorHAnsi"/>
+          <w:noProof/>
+          <w:sz w:val="22"/>
+          <w:szCs w:val="22"/>
+        </w:rPr>
+        <w:t>(Misra &amp; Carscadden 1984)</w:t>
+      </w:r>
+      <w:r>
+        <w:rPr>
+          <w:rStyle w:val="fontstyle01"/>
+          <w:rFonts w:asciiTheme="minorHAnsi" w:hAnsiTheme="minorHAnsi"/>
+          <w:sz w:val="22"/>
+          <w:szCs w:val="22"/>
+        </w:rPr>
+        <w:fldChar w:fldCharType="end"/>
+      </w:r>
+      <w:r>
+        <w:rPr>
+          <w:rStyle w:val="fontstyle01"/>
+          <w:rFonts w:asciiTheme="minorHAnsi" w:hAnsiTheme="minorHAnsi"/>
+          <w:sz w:val="22"/>
+          <w:szCs w:val="22"/>
+        </w:rPr>
+        <w:t xml:space="preserve"> and tagging studies </w:t>
+      </w:r>
+      <w:r>
+        <w:rPr>
+          <w:rStyle w:val="fontstyle01"/>
+          <w:rFonts w:asciiTheme="minorHAnsi" w:hAnsiTheme="minorHAnsi"/>
+          <w:sz w:val="22"/>
+          <w:szCs w:val="22"/>
+        </w:rPr>
+        <w:fldChar w:fldCharType="begin"/>
+      </w:r>
+      <w:r>
+        <w:rPr>
+          <w:rStyle w:val="fontstyle01"/>
+          <w:rFonts w:asciiTheme="minorHAnsi" w:hAnsiTheme="minorHAnsi"/>
+          <w:sz w:val="22"/>
+          <w:szCs w:val="22"/>
+        </w:rPr>
+        <w:instrText xml:space="preserve"> ADDIN EN.CITE &lt;EndNote&gt;&lt;Cite&gt;&lt;Author&gt;Nakashima&lt;/Author&gt;&lt;Year&gt;1992&lt;/Year&gt;&lt;RecNum&gt;190&lt;/RecNum&gt;&lt;DisplayText&gt;(Nakashima 1992)&lt;/DisplayText&gt;&lt;record&gt;&lt;rec-number&gt;190&lt;/rec-number&gt;&lt;foreign-keys&gt;&lt;key app="EN" db-id="2pv5prxr6xz2a4ea50h5dww0ewvx0ttdtdsa" timestamp="1449717149"&gt;190&lt;/key&gt;&lt;/foreign-keys&gt;&lt;ref-type name="Journal Article"&gt;17&lt;/ref-type&gt;&lt;contributors&gt;&lt;authors&gt;&lt;author&gt;Nakashima, Brian S.&lt;/author&gt;&lt;/authors&gt;&lt;/contributors&gt;&lt;titles&gt;&lt;title&gt;&lt;style face="normal" font="default" size="100%"&gt;Patterns in coastal migration and stock structure of capelin (&lt;/style&gt;&lt;style face="italic" font="default" size="100%"&gt;Mallotus villosus&lt;/style&gt;&lt;style face="normal" font="default" size="100%"&gt;)&lt;/style&gt;&lt;/title&gt;&lt;secondary-title&gt;Canadian Journal of Fisheries and Aquatic Sciences&lt;/secondary-title&gt;&lt;/titles&gt;&lt;periodical&gt;&lt;full-title&gt;Canadian Journal of Fisheries and Aquatic Sciences&lt;/full-title&gt;&lt;/periodical&gt;&lt;pages&gt;2423-2429&lt;/pages&gt;&lt;volume&gt;49&lt;/volume&gt;&lt;reprint-edition&gt;Not in File&lt;/reprint-edition&gt;&lt;dates&gt;&lt;year&gt;1992&lt;/year&gt;&lt;pub-dates&gt;&lt;date&gt;1992&lt;/date&gt;&lt;/pub-dates&gt;&lt;/dates&gt;&lt;label&gt;199&lt;/label&gt;&lt;urls&gt;&lt;/urls&gt;&lt;/record&gt;&lt;/Cite&gt;&lt;/EndNote&gt;</w:instrText>
+      </w:r>
+      <w:r>
+        <w:rPr>
+          <w:rStyle w:val="fontstyle01"/>
+          <w:rFonts w:asciiTheme="minorHAnsi" w:hAnsiTheme="minorHAnsi"/>
+          <w:sz w:val="22"/>
+          <w:szCs w:val="22"/>
+        </w:rPr>
+        <w:fldChar w:fldCharType="separate"/>
+      </w:r>
+      <w:r>
+        <w:rPr>
+          <w:rStyle w:val="fontstyle01"/>
+          <w:rFonts w:asciiTheme="minorHAnsi" w:hAnsiTheme="minorHAnsi"/>
+          <w:noProof/>
+          <w:sz w:val="22"/>
+          <w:szCs w:val="22"/>
+        </w:rPr>
+        <w:t>(Nakashima 1992)</w:t>
+      </w:r>
+      <w:r>
+        <w:rPr>
+          <w:rStyle w:val="fontstyle01"/>
+          <w:rFonts w:asciiTheme="minorHAnsi" w:hAnsiTheme="minorHAnsi"/>
+          <w:sz w:val="22"/>
+          <w:szCs w:val="22"/>
+        </w:rPr>
+        <w:fldChar w:fldCharType="end"/>
+      </w:r>
+      <w:r>
+        <w:rPr>
+          <w:rStyle w:val="fontstyle01"/>
+          <w:rFonts w:asciiTheme="minorHAnsi" w:hAnsiTheme="minorHAnsi"/>
+          <w:sz w:val="22"/>
+          <w:szCs w:val="22"/>
+        </w:rPr>
+        <w:t xml:space="preserve"> supported one single stock unit in NAFO Div. 2J3KL</w:t>
+      </w:r>
+      <w:r>
+        <w:rPr>
+          <w:rStyle w:val="fontstyle01"/>
+          <w:rFonts w:asciiTheme="minorHAnsi" w:hAnsiTheme="minorHAnsi"/>
+          <w:sz w:val="22"/>
+          <w:szCs w:val="22"/>
+        </w:rPr>
+        <w:t xml:space="preserve"> </w:t>
+      </w:r>
+      <w:r>
+        <w:rPr>
+          <w:rStyle w:val="fontstyle01"/>
+          <w:rFonts w:asciiTheme="minorHAnsi" w:hAnsiTheme="minorHAnsi"/>
+          <w:sz w:val="22"/>
+          <w:szCs w:val="22"/>
+        </w:rPr>
+        <w:t>in</w:t>
+      </w:r>
+      <w:r>
+        <w:rPr>
+          <w:rStyle w:val="fontstyle01"/>
+          <w:rFonts w:asciiTheme="minorHAnsi" w:hAnsiTheme="minorHAnsi"/>
+          <w:sz w:val="22"/>
+          <w:szCs w:val="22"/>
+        </w:rPr>
+        <w:t xml:space="preserve"> 1992</w:t>
+      </w:r>
+      <w:r>
+        <w:rPr>
+          <w:rStyle w:val="fontstyle01"/>
+          <w:rFonts w:asciiTheme="minorHAnsi" w:hAnsiTheme="minorHAnsi"/>
+          <w:sz w:val="22"/>
+          <w:szCs w:val="22"/>
+        </w:rPr>
+        <w:t xml:space="preserve">. Following the change in stock definition, the two acoustic surveys targeted different life stages of the stock. Spring acoustic surveys in May targeted </w:t>
+      </w:r>
       <w:commentRangeStart w:id="1"/>
       <w:r>
         <w:rPr>
@@ -4443,44 +4659,7 @@
           <w:sz w:val="22"/>
           <w:szCs w:val="22"/>
         </w:rPr>
-        <w:fldChar w:fldCharType="begin"/>
-      </w:r>
-      <w:r>
-        <w:rPr>
-          <w:rStyle w:val="fontstyle01"/>
-          <w:rFonts w:asciiTheme="minorHAnsi" w:hAnsiTheme="minorHAnsi"/>
-          <w:sz w:val="22"/>
-          <w:szCs w:val="22"/>
-        </w:rPr>
-        <w:instrText xml:space="preserve"> ADDIN EN.CITE &lt;EndNote&gt;&lt;Cite&gt;&lt;Author&gt;Campbell&lt;/Author&gt;&lt;Year&gt;1973&lt;/Year&gt;&lt;RecNum&gt;944&lt;/RecNum&gt;&lt;DisplayText&gt;(Campbell &amp;amp; Winters 1973)&lt;/DisplayText&gt;&lt;record&gt;&lt;rec-number&gt;944&lt;/rec-number&gt;&lt;foreign-keys&gt;&lt;key app="EN" db-id="2pv5prxr6xz2a4ea50h5dww0ewvx0ttdtdsa" timestamp="1522157133"&gt;944&lt;/key&gt;&lt;/foreign-keys&gt;&lt;ref-type name="Journal Article"&gt;17&lt;/ref-type&gt;&lt;contributors&gt;&lt;authors&gt;&lt;author&gt;Campbell, J.S.&lt;/author&gt;&lt;author&gt;Winters, G.H.&lt;/author&gt;&lt;/authors&gt;&lt;/contributors&gt;&lt;titles&gt;&lt;title&gt;&lt;style face="normal" font="default" size="100%"&gt;Some biological characteristics of capelin, &lt;/style&gt;&lt;style face="italic" font="default" size="100%"&gt;Mallotus villosus&lt;/style&gt;&lt;style face="normal" font="default" size="100%"&gt;, in the Newfoundland area&lt;/style&gt;&lt;/title&gt;&lt;secondary-title&gt;International Commission for the Northwest Atlantic Fisheries Research Document&lt;/secondary-title&gt;&lt;/titles&gt;&lt;periodical&gt;&lt;full-title&gt;International Commission for the Northwest Atlantic Fisheries Research Document&lt;/full-title&gt;&lt;/periodical&gt;&lt;volume&gt;73/90&lt;/volume&gt;&lt;dates&gt;&lt;year&gt;1973&lt;/year&gt;&lt;/dates&gt;&lt;urls&gt;&lt;/urls&gt;&lt;/record&gt;&lt;/Cite&gt;&lt;/EndNote&gt;</w:instrText>
-      </w:r>
-      <w:r>
-        <w:rPr>
-          <w:rStyle w:val="fontstyle01"/>
-          <w:rFonts w:asciiTheme="minorHAnsi" w:hAnsiTheme="minorHAnsi"/>
-          <w:sz w:val="22"/>
-          <w:szCs w:val="22"/>
-        </w:rPr>
-        <w:fldChar w:fldCharType="separate"/>
-      </w:r>
-      <w:r>
-        <w:rPr>
-          <w:rStyle w:val="fontstyle01"/>
-          <w:rFonts w:asciiTheme="minorHAnsi" w:hAnsiTheme="minorHAnsi"/>
-          <w:noProof/>
-          <w:sz w:val="22"/>
-          <w:szCs w:val="22"/>
-        </w:rPr>
-        <w:t>(Campbell &amp; Winters 1973)</w:t>
-      </w:r>
-      <w:r>
-        <w:rPr>
-          <w:rStyle w:val="fontstyle01"/>
-          <w:rFonts w:asciiTheme="minorHAnsi" w:hAnsiTheme="minorHAnsi"/>
-          <w:sz w:val="22"/>
-          <w:szCs w:val="22"/>
-        </w:rPr>
-        <w:fldChar w:fldCharType="end"/>
+        <w:t xml:space="preserve">the immature </w:t>
       </w:r>
       <w:commentRangeEnd w:id="1"/>
       <w:r>
@@ -4488,178 +4667,6 @@
           <w:rStyle w:val="CommentReference"/>
         </w:rPr>
         <w:commentReference w:id="1"/>
-      </w:r>
-      <w:r>
-        <w:rPr>
-          <w:rStyle w:val="fontstyle01"/>
-          <w:rFonts w:asciiTheme="minorHAnsi" w:hAnsiTheme="minorHAnsi"/>
-          <w:sz w:val="22"/>
-          <w:szCs w:val="22"/>
-        </w:rPr>
-        <w:t xml:space="preserve">; however, meristic </w:t>
-      </w:r>
-      <w:r>
-        <w:rPr>
-          <w:rStyle w:val="fontstyle01"/>
-          <w:rFonts w:asciiTheme="minorHAnsi" w:hAnsiTheme="minorHAnsi"/>
-          <w:sz w:val="22"/>
-          <w:szCs w:val="22"/>
-        </w:rPr>
-        <w:fldChar w:fldCharType="begin"/>
-      </w:r>
-      <w:r>
-        <w:rPr>
-          <w:rStyle w:val="fontstyle01"/>
-          <w:rFonts w:asciiTheme="minorHAnsi" w:hAnsiTheme="minorHAnsi"/>
-          <w:sz w:val="22"/>
-          <w:szCs w:val="22"/>
-        </w:rPr>
-        <w:instrText xml:space="preserve"> ADDIN EN.CITE &lt;EndNote&gt;&lt;Cite&gt;&lt;Author&gt;Misra&lt;/Author&gt;&lt;Year&gt;1984&lt;/Year&gt;&lt;RecNum&gt;936&lt;/RecNum&gt;&lt;DisplayText&gt;(Misra &amp;amp; Carscadden 1984)&lt;/DisplayText&gt;&lt;record&gt;&lt;rec-number&gt;936&lt;/rec-number&gt;&lt;foreign-keys&gt;&lt;key app="EN" db-id="2pv5prxr6xz2a4ea50h5dww0ewvx0ttdtdsa" timestamp="1521821175"&gt;936&lt;/key&gt;&lt;/foreign-keys&gt;&lt;ref-type name="Journal Article"&gt;17&lt;/ref-type&gt;&lt;contributors&gt;&lt;authors&gt;&lt;author&gt;Misra, R.K.&lt;/author&gt;&lt;author&gt;Carscadden, J.&lt;/author&gt;&lt;/authors&gt;&lt;/contributors&gt;&lt;titles&gt;&lt;title&gt;&lt;style face="normal" font="default" size="100%"&gt;Stock discrimination of capelin (&lt;/style&gt;&lt;style face="italic" font="default" size="100%"&gt;Mallotus villosus&lt;/style&gt;&lt;style face="normal" font="default" size="100%"&gt;) in the Northwest Atlantic&lt;/style&gt;&lt;/title&gt;&lt;secondary-title&gt;Journal of Northwest Atlantic Fishery Science&lt;/secondary-title&gt;&lt;/titles&gt;&lt;periodical&gt;&lt;full-title&gt;Journal of Northwest Atlantic Fishery Science&lt;/full-title&gt;&lt;/periodical&gt;&lt;pages&gt;199-205&lt;/pages&gt;&lt;volume&gt;5&lt;/volume&gt;&lt;dates&gt;&lt;year&gt;1984&lt;/year&gt;&lt;/dates&gt;&lt;urls&gt;&lt;/urls&gt;&lt;/record&gt;&lt;/Cite&gt;&lt;/EndNote&gt;</w:instrText>
-      </w:r>
-      <w:r>
-        <w:rPr>
-          <w:rStyle w:val="fontstyle01"/>
-          <w:rFonts w:asciiTheme="minorHAnsi" w:hAnsiTheme="minorHAnsi"/>
-          <w:sz w:val="22"/>
-          <w:szCs w:val="22"/>
-        </w:rPr>
-        <w:fldChar w:fldCharType="separate"/>
-      </w:r>
-      <w:r>
-        <w:rPr>
-          <w:rStyle w:val="fontstyle01"/>
-          <w:rFonts w:asciiTheme="minorHAnsi" w:hAnsiTheme="minorHAnsi"/>
-          <w:noProof/>
-          <w:sz w:val="22"/>
-          <w:szCs w:val="22"/>
-        </w:rPr>
-        <w:t>(Misra &amp; Carscadden 1984)</w:t>
-      </w:r>
-      <w:r>
-        <w:rPr>
-          <w:rStyle w:val="fontstyle01"/>
-          <w:rFonts w:asciiTheme="minorHAnsi" w:hAnsiTheme="minorHAnsi"/>
-          <w:sz w:val="22"/>
-          <w:szCs w:val="22"/>
-        </w:rPr>
-        <w:fldChar w:fldCharType="end"/>
-      </w:r>
-      <w:r>
-        <w:rPr>
-          <w:rStyle w:val="fontstyle01"/>
-          <w:rFonts w:asciiTheme="minorHAnsi" w:hAnsiTheme="minorHAnsi"/>
-          <w:sz w:val="22"/>
-          <w:szCs w:val="22"/>
-        </w:rPr>
-        <w:t xml:space="preserve"> and tagging studies </w:t>
-      </w:r>
-      <w:r>
-        <w:rPr>
-          <w:rStyle w:val="fontstyle01"/>
-          <w:rFonts w:asciiTheme="minorHAnsi" w:hAnsiTheme="minorHAnsi"/>
-          <w:sz w:val="22"/>
-          <w:szCs w:val="22"/>
-        </w:rPr>
-        <w:fldChar w:fldCharType="begin"/>
-      </w:r>
-      <w:r>
-        <w:rPr>
-          <w:rStyle w:val="fontstyle01"/>
-          <w:rFonts w:asciiTheme="minorHAnsi" w:hAnsiTheme="minorHAnsi"/>
-          <w:sz w:val="22"/>
-          <w:szCs w:val="22"/>
-        </w:rPr>
-        <w:instrText xml:space="preserve"> ADDIN EN.CITE &lt;EndNote&gt;&lt;Cite&gt;&lt;Author&gt;Nakashima&lt;/Author&gt;&lt;Year&gt;1992&lt;/Year&gt;&lt;RecNum&gt;190&lt;/RecNum&gt;&lt;DisplayText&gt;(Nakashima 1992)&lt;/DisplayText&gt;&lt;record&gt;&lt;rec-number&gt;190&lt;/rec-number&gt;&lt;foreign-keys&gt;&lt;key app="EN" db-id="2pv5prxr6xz2a4ea50h5dww0ewvx0ttdtdsa" timestamp="1449717149"&gt;190&lt;/key&gt;&lt;/foreign-keys&gt;&lt;ref-type name="Journal Article"&gt;17&lt;/ref-type&gt;&lt;contributors&gt;&lt;authors&gt;&lt;author&gt;Nakashima, Brian S.&lt;/author&gt;&lt;/authors&gt;&lt;/contributors&gt;&lt;titles&gt;&lt;title&gt;&lt;style face="normal" font="default" size="100%"&gt;Patterns in coastal migration and stock structure of capelin (&lt;/style&gt;&lt;style face="italic" font="default" size="100%"&gt;Mallotus villosus&lt;/style&gt;&lt;style face="normal" font="default" size="100%"&gt;)&lt;/style&gt;&lt;/title&gt;&lt;secondary-title&gt;Canadian Journal of Fisheries and Aquatic Sciences&lt;/secondary-title&gt;&lt;/titles&gt;&lt;periodical&gt;&lt;full-title&gt;Canadian Journal of Fisheries and Aquatic Sciences&lt;/full-title&gt;&lt;/periodical&gt;&lt;pages&gt;2423-2429&lt;/pages&gt;&lt;volume&gt;49&lt;/volume&gt;&lt;reprint-edition&gt;Not in File&lt;/reprint-edition&gt;&lt;dates&gt;&lt;year&gt;1992&lt;/year&gt;&lt;pub-dates&gt;&lt;date&gt;1992&lt;/date&gt;&lt;/pub-dates&gt;&lt;/dates&gt;&lt;label&gt;199&lt;/label&gt;&lt;urls&gt;&lt;/urls&gt;&lt;/record&gt;&lt;/Cite&gt;&lt;/EndNote&gt;</w:instrText>
-      </w:r>
-      <w:r>
-        <w:rPr>
-          <w:rStyle w:val="fontstyle01"/>
-          <w:rFonts w:asciiTheme="minorHAnsi" w:hAnsiTheme="minorHAnsi"/>
-          <w:sz w:val="22"/>
-          <w:szCs w:val="22"/>
-        </w:rPr>
-        <w:fldChar w:fldCharType="separate"/>
-      </w:r>
-      <w:r>
-        <w:rPr>
-          <w:rStyle w:val="fontstyle01"/>
-          <w:rFonts w:asciiTheme="minorHAnsi" w:hAnsiTheme="minorHAnsi"/>
-          <w:noProof/>
-          <w:sz w:val="22"/>
-          <w:szCs w:val="22"/>
-        </w:rPr>
-        <w:t>(Nakashima 1992)</w:t>
-      </w:r>
-      <w:r>
-        <w:rPr>
-          <w:rStyle w:val="fontstyle01"/>
-          <w:rFonts w:asciiTheme="minorHAnsi" w:hAnsiTheme="minorHAnsi"/>
-          <w:sz w:val="22"/>
-          <w:szCs w:val="22"/>
-        </w:rPr>
-        <w:fldChar w:fldCharType="end"/>
-      </w:r>
-      <w:r>
-        <w:rPr>
-          <w:rStyle w:val="fontstyle01"/>
-          <w:rFonts w:asciiTheme="minorHAnsi" w:hAnsiTheme="minorHAnsi"/>
-          <w:sz w:val="22"/>
-          <w:szCs w:val="22"/>
-        </w:rPr>
-        <w:t xml:space="preserve"> supported one single stock unit in NAFO Div. 2J3KL</w:t>
-      </w:r>
-      <w:r>
-        <w:rPr>
-          <w:rStyle w:val="fontstyle01"/>
-          <w:rFonts w:asciiTheme="minorHAnsi" w:hAnsiTheme="minorHAnsi"/>
-          <w:sz w:val="22"/>
-          <w:szCs w:val="22"/>
-        </w:rPr>
-        <w:t xml:space="preserve"> </w:t>
-      </w:r>
-      <w:r>
-        <w:rPr>
-          <w:rStyle w:val="fontstyle01"/>
-          <w:rFonts w:asciiTheme="minorHAnsi" w:hAnsiTheme="minorHAnsi"/>
-          <w:sz w:val="22"/>
-          <w:szCs w:val="22"/>
-        </w:rPr>
-        <w:t>in</w:t>
-      </w:r>
-      <w:r>
-        <w:rPr>
-          <w:rStyle w:val="fontstyle01"/>
-          <w:rFonts w:asciiTheme="minorHAnsi" w:hAnsiTheme="minorHAnsi"/>
-          <w:sz w:val="22"/>
-          <w:szCs w:val="22"/>
-        </w:rPr>
-        <w:t xml:space="preserve"> 1992</w:t>
-      </w:r>
-      <w:r>
-        <w:rPr>
-          <w:rStyle w:val="fontstyle01"/>
-          <w:rFonts w:asciiTheme="minorHAnsi" w:hAnsiTheme="minorHAnsi"/>
-          <w:sz w:val="22"/>
-          <w:szCs w:val="22"/>
-        </w:rPr>
-        <w:t xml:space="preserve">. Following the change in stock definition, the two acoustic surveys targeted different life stages of the stock. Spring acoustic surveys in May targeted </w:t>
-      </w:r>
-      <w:commentRangeStart w:id="2"/>
-      <w:r>
-        <w:rPr>
-          <w:rStyle w:val="fontstyle01"/>
-          <w:rFonts w:asciiTheme="minorHAnsi" w:hAnsiTheme="minorHAnsi"/>
-          <w:sz w:val="22"/>
-          <w:szCs w:val="22"/>
-        </w:rPr>
-        <w:t xml:space="preserve">the immature </w:t>
-      </w:r>
-      <w:commentRangeEnd w:id="2"/>
-      <w:r>
-        <w:rPr>
-          <w:rStyle w:val="CommentReference"/>
-        </w:rPr>
-        <w:commentReference w:id="2"/>
       </w:r>
       <w:r>
         <w:rPr>
@@ -4806,7 +4813,27 @@
           <w:sz w:val="22"/>
           <w:szCs w:val="22"/>
         </w:rPr>
-        <w:t xml:space="preserve">. The current spring acoustic survey consists of a series of equidistant parallel transect lines every 15 to 30 nautical miles with survey effort being partitioned amongst a number of strata that were classed as core (e.g., highest priority) or non-core (e.g., lowest priority). The position of the initial transect line is randomly determined while the positions of subsequent lines are dependent on the position of the initial line. Targeted fishing sets were conducted to determine the species composition of the acoustic backscatter. Additional fishing sets were conducted periodically to confirm the absence of fish signal with at least one fishing set conducted every 12 hour period during all surveys. Prior to 1996, a large mid-water trawl (Diamond IX) was used to collect biological samples. Since 1996, both mid-water (IYGPT) and bottom trawls (Campelen 1800) have been used to collect samples. Set duration ranged from 15 to 120 minutes depending on mode of deployment and the intensity of the backscatter to be verified. Detailed sex-length stratified biological sampling of capelin, including age, length, weight, maturity, diet, is conducted annually. </w:t>
+        <w:t>. The current spring acoustic survey consists of a series of equidistant parallel transect lines every 15 to 30 nautical miles with survey effort being partitioned amongst a number of strata that were classed as core (e.g., highest priority) or non-core (e.g., lowest priority). The position of the initial transect line is randomly determined while the positions of subsequent lines are dependent on the position of the initial line. Targeted fishing sets were conducted to determine the species composition of the acoustic backscatter. Additional fishing sets were conducted periodically to confirm the absence of fish signal with at least one fishing set conducted every 12 hour period during all surveys. Prior to 1996, a large mid-water trawl (Diamond IX) was used to collect biological samples. Since 1996, both mid-water (IYGPT) and bottom trawls (</w:t>
+      </w:r>
+      <w:proofErr w:type="spellStart"/>
+      <w:r>
+        <w:rPr>
+          <w:rStyle w:val="fontstyle01"/>
+          <w:rFonts w:asciiTheme="minorHAnsi" w:hAnsiTheme="minorHAnsi"/>
+          <w:sz w:val="22"/>
+          <w:szCs w:val="22"/>
+        </w:rPr>
+        <w:t>Campelen</w:t>
+      </w:r>
+      <w:proofErr w:type="spellEnd"/>
+      <w:r>
+        <w:rPr>
+          <w:rStyle w:val="fontstyle01"/>
+          <w:rFonts w:asciiTheme="minorHAnsi" w:hAnsiTheme="minorHAnsi"/>
+          <w:sz w:val="22"/>
+          <w:szCs w:val="22"/>
+        </w:rPr>
+        <w:t xml:space="preserve"> 1800) have been used to collect samples. Set duration ranged from 15 to 120 minutes depending on mode of deployment and the intensity of the backscatter to be verified. Detailed sex-length stratified biological sampling of capelin, including age, length, weight, maturity, diet, is conducted annually. </w:t>
       </w:r>
     </w:p>
     <w:p>
@@ -4892,7 +4919,27 @@
           <w:sz w:val="22"/>
           <w:szCs w:val="22"/>
         </w:rPr>
-        <w:t xml:space="preserve"> hypothesized that delays in the timing of capelin spawning post-1991 may have led to a mismatch in capelin availability to the acoustic survey. However, due to the age-dependent distribution of capelin with older capelin in the north (Div. 2J3K) and immature capelin in the south (Div. 3L), the spring acoustic survey in NAFO Div. 3L was only ever designed to survey the immature portion of the stock rather than the spawning migration. Specifically, the spring acoustic survey provides an index of abundance of the immature age-2 portion of the stock, as age-1 capelin have a weak acoustic signal and are only detected when they are present in large numbers at high densities. Age-1 capelin are also poorly recruited to the sampling gears, resulting in an underestimation of their overall contribution to the acoustic signal. The proportion of maturing age-2 capelin has increased post-1991 (varies annually between 37-79% compared to 4% pre-1991) </w:t>
+        <w:t xml:space="preserve"> hypothesized that delays in the timing of capelin spawning post-1991 may have led to a mismatch in capelin availability to the acoustic survey. However, due to the age-dependent distribution of capelin with older capelin in the north (Div. 2J3K) and immature capelin in the south (Div. 3L), the spring acoustic survey in NAFO Div. 3L was only ever designed to survey the immature portion of the stock rather than the spawning migration. Specifically, the spring acoustic survey provides an index of abundance of the immature age-2 portion of the stock, as age-1 capelin have a weak acoustic signal and are only detected when they are present in large numbers at high densities. Age-1 </w:t>
+      </w:r>
+      <w:proofErr w:type="gramStart"/>
+      <w:r>
+        <w:rPr>
+          <w:rStyle w:val="fontstyle01"/>
+          <w:rFonts w:asciiTheme="minorHAnsi" w:hAnsiTheme="minorHAnsi"/>
+          <w:sz w:val="22"/>
+          <w:szCs w:val="22"/>
+        </w:rPr>
+        <w:t>capelin are</w:t>
+      </w:r>
+      <w:proofErr w:type="gramEnd"/>
+      <w:r>
+        <w:rPr>
+          <w:rStyle w:val="fontstyle01"/>
+          <w:rFonts w:asciiTheme="minorHAnsi" w:hAnsiTheme="minorHAnsi"/>
+          <w:sz w:val="22"/>
+          <w:szCs w:val="22"/>
+        </w:rPr>
+        <w:t xml:space="preserve"> also poorly recruited to the sampling gears, resulting in an underestimation of their overall contribution to the acoustic signal. The proportion of maturing age-2 capelin has increased post-1991 (varies annually between 37-79% compared to 4% pre-1991) </w:t>
       </w:r>
       <w:r>
         <w:rPr>
@@ -4949,8 +4996,8 @@
         </w:rPr>
         <w:t xml:space="preserve">, and this change in biology may have introduced a bias in the acoustic survey post-1991 by artificially depressing the immature capelin acoustic estimate, which relies solely on age-2 fish. However, the acoustic survey has had high internal consistency, with the abundance of the age-3 cohort highly correlated </w:t>
       </w:r>
-      <w:commentRangeStart w:id="3"/>
-      <w:del w:id="4" w:author="Alejandro Buren" w:date="2018-03-27T11:01:00Z">
+      <w:commentRangeStart w:id="2"/>
+      <w:del w:id="3" w:author="Alejandro Buren" w:date="2018-03-27T11:01:00Z">
         <w:r>
           <w:rPr>
             <w:rStyle w:val="fontstyle01"/>
@@ -4997,15 +5044,15 @@
           </w:rPr>
           <w:delText xml:space="preserve">1) </w:delText>
         </w:r>
-        <w:commentRangeEnd w:id="3"/>
+        <w:commentRangeEnd w:id="2"/>
         <w:r>
           <w:rPr>
             <w:rStyle w:val="CommentReference"/>
           </w:rPr>
-          <w:commentReference w:id="3"/>
+          <w:commentReference w:id="2"/>
         </w:r>
       </w:del>
-      <w:commentRangeStart w:id="5"/>
+      <w:commentRangeStart w:id="4"/>
       <w:r>
         <w:rPr>
           <w:rStyle w:val="fontstyle01"/>
@@ -5015,12 +5062,12 @@
         </w:rPr>
         <w:t>with</w:t>
       </w:r>
-      <w:commentRangeEnd w:id="5"/>
+      <w:commentRangeEnd w:id="4"/>
       <w:r>
         <w:rPr>
           <w:rStyle w:val="CommentReference"/>
         </w:rPr>
-        <w:commentReference w:id="5"/>
+        <w:commentReference w:id="4"/>
       </w:r>
       <w:r>
         <w:rPr>
@@ -5031,7 +5078,7 @@
         </w:rPr>
         <w:t xml:space="preserve"> the abundance of the age-2 cohort of the previous year</w:t>
       </w:r>
-      <w:ins w:id="6" w:author="Alejandro Buren" w:date="2018-03-27T11:02:00Z">
+      <w:ins w:id="5" w:author="Alejandro Buren" w:date="2018-03-27T11:02:00Z">
         <w:r>
           <w:rPr>
             <w:rStyle w:val="fontstyle01"/>
@@ -5143,7 +5190,27 @@
           <w:szCs w:val="22"/>
         </w:rPr>
         <w:lastRenderedPageBreak/>
-        <w:t>For spawning capelin, there is a spatio-temporal mismatch between spawning migrations and the spring acoustic survey due to persistently later spawning post-1991. Moreover, if mature capelin are present in the area, they are unlikely to be detected due to highly aggregated shoals relative to the survey effort.</w:t>
+        <w:t xml:space="preserve">For spawning capelin, there is a spatio-temporal mismatch between spawning migrations and the spring acoustic survey due to persistently later spawning post-1991. Moreover, if mature </w:t>
+      </w:r>
+      <w:proofErr w:type="gramStart"/>
+      <w:r>
+        <w:rPr>
+          <w:rStyle w:val="fontstyle01"/>
+          <w:rFonts w:asciiTheme="minorHAnsi" w:hAnsiTheme="minorHAnsi"/>
+          <w:sz w:val="22"/>
+          <w:szCs w:val="22"/>
+        </w:rPr>
+        <w:t>capelin are</w:t>
+      </w:r>
+      <w:proofErr w:type="gramEnd"/>
+      <w:r>
+        <w:rPr>
+          <w:rStyle w:val="fontstyle01"/>
+          <w:rFonts w:asciiTheme="minorHAnsi" w:hAnsiTheme="minorHAnsi"/>
+          <w:sz w:val="22"/>
+          <w:szCs w:val="22"/>
+        </w:rPr>
+        <w:t xml:space="preserve"> present in the area, they are unlikely to be detected due to highly aggregated shoals relative to the survey effort.</w:t>
       </w:r>
       <w:r>
         <w:rPr>
@@ -5234,33 +5301,62 @@
           <w:sz w:val="22"/>
           <w:szCs w:val="22"/>
         </w:rPr>
-        <w:t xml:space="preserve">An exception is Iceland, where if capelin are not detected in surveys during the fall feeding period due to shifting stock distribution, follow-up surveys are conducted during spawning migrations (reviewed in Carscadden </w:t>
-      </w:r>
-      <w:commentRangeStart w:id="7"/>
-      <w:r>
-        <w:rPr>
-          <w:rStyle w:val="fontstyle01"/>
-          <w:rFonts w:asciiTheme="minorHAnsi" w:hAnsiTheme="minorHAnsi"/>
-          <w:sz w:val="22"/>
-          <w:szCs w:val="22"/>
-        </w:rPr>
-        <w:t>et</w:t>
-      </w:r>
-      <w:commentRangeEnd w:id="7"/>
-      <w:r>
-        <w:rPr>
-          <w:rStyle w:val="CommentReference"/>
-        </w:rPr>
-        <w:commentReference w:id="7"/>
-      </w:r>
-      <w:r>
-        <w:rPr>
-          <w:rStyle w:val="fontstyle01"/>
-          <w:rFonts w:asciiTheme="minorHAnsi" w:hAnsiTheme="minorHAnsi"/>
-          <w:sz w:val="22"/>
-          <w:szCs w:val="22"/>
-        </w:rPr>
-        <w:t xml:space="preserve"> al. 2013).</w:t>
+        <w:t xml:space="preserve">An exception is Iceland, where if capelin are not detected in surveys during the fall feeding period due to shifting stock distribution, follow-up surveys are conducted during spawning migrations </w:t>
+      </w:r>
+      <w:r>
+        <w:rPr>
+          <w:rStyle w:val="fontstyle01"/>
+          <w:rFonts w:asciiTheme="minorHAnsi" w:hAnsiTheme="minorHAnsi"/>
+          <w:sz w:val="22"/>
+          <w:szCs w:val="22"/>
+        </w:rPr>
+        <w:fldChar w:fldCharType="begin"/>
+      </w:r>
+      <w:r>
+        <w:rPr>
+          <w:rStyle w:val="fontstyle01"/>
+          <w:rFonts w:asciiTheme="minorHAnsi" w:hAnsiTheme="minorHAnsi"/>
+          <w:sz w:val="22"/>
+          <w:szCs w:val="22"/>
+        </w:rPr>
+        <w:instrText xml:space="preserve"> ADDIN EN.CITE &lt;EndNote&gt;&lt;Cite&gt;&lt;Author&gt;Carscadden&lt;/Author&gt;&lt;Year&gt;2013&lt;/Year&gt;&lt;RecNum&gt;717&lt;/RecNum&gt;&lt;Prefix&gt;reviewed in &lt;/Prefix&gt;&lt;DisplayText&gt;(reviewed in Carscadden et al. 2013)&lt;/DisplayText&gt;&lt;record&gt;&lt;rec-number&gt;717&lt;/rec-number&gt;&lt;foreign-keys&gt;&lt;key app="EN" db-id="2pv5prxr6xz2a4ea50h5dww0ewvx0ttdtdsa" timestamp="1449717192"&gt;717&lt;/key&gt;&lt;/foreign-keys&gt;&lt;ref-type name="Journal Article"&gt;17&lt;/ref-type&gt;&lt;contributors&gt;&lt;authors&gt;&lt;author&gt;Carscadden, James E.&lt;/author&gt;&lt;author&gt;Gjøsæter, Harald&lt;/author&gt;&lt;author&gt;Vilhjálmsson, Hjálmar&lt;/author&gt;&lt;/authors&gt;&lt;/contributors&gt;&lt;titles&gt;&lt;title&gt;&lt;style face="normal" font="default" size="100%"&gt;A comparison of recent changes in distribution of capelin (&lt;/style&gt;&lt;style face="italic" font="default" size="100%"&gt;Mallotus villosus)&lt;/style&gt;&lt;style face="normal" font="default" size="100%"&gt; in the Barents Sea, around Iceland and in the Northwest Atlantic&lt;/style&gt;&lt;/title&gt;&lt;secondary-title&gt;Progress in Oceanography&lt;/secondary-title&gt;&lt;/titles&gt;&lt;periodical&gt;&lt;full-title&gt;Progress in Oceanography&lt;/full-title&gt;&lt;/periodical&gt;&lt;number&gt;0&lt;/number&gt;&lt;reprint-edition&gt;Not in File&lt;/reprint-edition&gt;&lt;keywords&gt;&lt;keyword&gt;ABUNDANCE&lt;/keyword&gt;&lt;keyword&gt;Barents Sea&lt;/keyword&gt;&lt;keyword&gt;Canada&lt;/keyword&gt;&lt;keyword&gt;Capelin&lt;/keyword&gt;&lt;keyword&gt;Distribution&lt;/keyword&gt;&lt;keyword&gt;Fisheries&lt;/keyword&gt;&lt;keyword&gt;Iceland&lt;/keyword&gt;&lt;keyword&gt;Mallotus villosus&lt;/keyword&gt;&lt;keyword&gt;Newfoundland&lt;/keyword&gt;&lt;keyword&gt;Temperature&lt;/keyword&gt;&lt;/keywords&gt;&lt;dates&gt;&lt;year&gt;2013&lt;/year&gt;&lt;pub-dates&gt;&lt;date&gt;2013&lt;/date&gt;&lt;/pub-dates&gt;&lt;/dates&gt;&lt;isbn&gt;0079-6611&lt;/isbn&gt;&lt;label&gt;741&lt;/label&gt;&lt;urls&gt;&lt;related-urls&gt;&lt;url&gt;http://www.sciencedirect.com/science/article/pii/S0079661113000475&lt;/url&gt;&lt;/related-urls&gt;&lt;/urls&gt;&lt;/record&gt;&lt;/Cite&gt;&lt;/EndNote&gt;</w:instrText>
+      </w:r>
+      <w:r>
+        <w:rPr>
+          <w:rStyle w:val="fontstyle01"/>
+          <w:rFonts w:asciiTheme="minorHAnsi" w:hAnsiTheme="minorHAnsi"/>
+          <w:sz w:val="22"/>
+          <w:szCs w:val="22"/>
+        </w:rPr>
+        <w:fldChar w:fldCharType="separate"/>
+      </w:r>
+      <w:r>
+        <w:rPr>
+          <w:rStyle w:val="fontstyle01"/>
+          <w:rFonts w:asciiTheme="minorHAnsi" w:hAnsiTheme="minorHAnsi"/>
+          <w:noProof/>
+          <w:sz w:val="22"/>
+          <w:szCs w:val="22"/>
+        </w:rPr>
+        <w:t>(reviewed in Carscadden et al. 2013)</w:t>
+      </w:r>
+      <w:r>
+        <w:rPr>
+          <w:rStyle w:val="fontstyle01"/>
+          <w:rFonts w:asciiTheme="minorHAnsi" w:hAnsiTheme="minorHAnsi"/>
+          <w:sz w:val="22"/>
+          <w:szCs w:val="22"/>
+        </w:rPr>
+        <w:fldChar w:fldCharType="end"/>
+      </w:r>
+      <w:r>
+        <w:rPr>
+          <w:rStyle w:val="fontstyle01"/>
+          <w:rFonts w:asciiTheme="minorHAnsi" w:hAnsiTheme="minorHAnsi"/>
+          <w:sz w:val="22"/>
+          <w:szCs w:val="22"/>
+        </w:rPr>
+        <w:t>.</w:t>
       </w:r>
       <w:r>
         <w:rPr>
@@ -5278,7 +5374,27 @@
           <w:sz w:val="22"/>
           <w:szCs w:val="22"/>
         </w:rPr>
-        <w:t>In recognition of the difficulty involved in locating highly aggregated spawning shoals within a large expanse of water, Iceland increases their survey efforts for spring spawning migrations and utilizes commercial fleet information to exclude survey areas with no capelin, allowing the survey vessels to conduct a more concentrated survey for highly aggregated shoals of migrating capelin. This level of survey effort is not possible during the spring survey in the NL region resulting in these migratory spawners rarely being intercepted (Fig</w:t>
+        <w:t xml:space="preserve">In recognition of the difficulty involved in locating highly aggregated spawning shoals within a large expanse of water, Iceland increases their survey efforts for spring spawning migrations and utilizes commercial fleet information to exclude survey areas with no capelin, allowing the survey vessels to conduct a more concentrated survey for highly aggregated shoals of migrating capelin. This level of survey effort is not possible during the spring survey in the NL region resulting in these migratory </w:t>
+      </w:r>
+      <w:proofErr w:type="spellStart"/>
+      <w:r>
+        <w:rPr>
+          <w:rStyle w:val="fontstyle01"/>
+          <w:rFonts w:asciiTheme="minorHAnsi" w:hAnsiTheme="minorHAnsi"/>
+          <w:sz w:val="22"/>
+          <w:szCs w:val="22"/>
+        </w:rPr>
+        <w:t>spawners</w:t>
+      </w:r>
+      <w:proofErr w:type="spellEnd"/>
+      <w:r>
+        <w:rPr>
+          <w:rStyle w:val="fontstyle01"/>
+          <w:rFonts w:asciiTheme="minorHAnsi" w:hAnsiTheme="minorHAnsi"/>
+          <w:sz w:val="22"/>
+          <w:szCs w:val="22"/>
+        </w:rPr>
+        <w:t xml:space="preserve"> rarely being intercepted (Fig</w:t>
       </w:r>
       <w:r>
         <w:rPr>
@@ -5426,7 +5542,7 @@
         </w:rPr>
         <w:t xml:space="preserve">. A delay in migration timing also does not explain the coincidental sudden decline of capelin in the fall acoustic surveys starting in 1990, a year when spawning timing was </w:t>
       </w:r>
-      <w:del w:id="8" w:author="Alejandro Buren" w:date="2018-03-27T11:05:00Z">
+      <w:del w:id="6" w:author="Alejandro Buren" w:date="2018-03-27T11:05:00Z">
         <w:r>
           <w:rPr>
             <w:rStyle w:val="fontstyle01"/>
@@ -5437,7 +5553,7 @@
           <w:delText xml:space="preserve">normal </w:delText>
         </w:r>
       </w:del>
-      <w:ins w:id="9" w:author="Alejandro Buren" w:date="2018-03-27T11:05:00Z">
+      <w:ins w:id="7" w:author="Alejandro Buren" w:date="2018-03-27T11:05:00Z">
         <w:r>
           <w:rPr>
             <w:rStyle w:val="fontstyle01"/>
@@ -5484,7 +5600,7 @@
         </w:rPr>
         <w:t xml:space="preserve"> FM-4). Consequently, we find no evidence that the persistent delay in the spawning migration of capelin post-1991 is responsible for creating an illusion of a sudden and sustained loss of capelin in the spring acoustic surveys conducted by Canada and the </w:t>
       </w:r>
-      <w:commentRangeStart w:id="10"/>
+      <w:commentRangeStart w:id="8"/>
       <w:r>
         <w:rPr>
           <w:rStyle w:val="fontstyle01"/>
@@ -5494,12 +5610,12 @@
         </w:rPr>
         <w:t>USSR</w:t>
       </w:r>
-      <w:commentRangeEnd w:id="10"/>
+      <w:commentRangeEnd w:id="8"/>
       <w:r>
         <w:rPr>
           <w:rStyle w:val="CommentReference"/>
         </w:rPr>
-        <w:commentReference w:id="10"/>
+        <w:commentReference w:id="8"/>
       </w:r>
       <w:r>
         <w:rPr>
@@ -5798,32 +5914,99 @@
         <w:fldChar w:fldCharType="end"/>
       </w:r>
       <w:r>
-        <w:t xml:space="preserve">; for example, as Atlantic herring stocks increased in the mid-1980s in the </w:t>
-      </w:r>
-      <w:r>
-        <w:rPr>
-          <w:highlight w:val="yellow"/>
-        </w:rPr>
-        <w:t>Gulf of St. Lawrence</w:t>
-      </w:r>
-      <w:r>
-        <w:t>, there was a 50% decrease in the percentage of mature age-3 Atlantic herring (</w:t>
-      </w:r>
-      <w:commentRangeStart w:id="11"/>
-      <w:r>
-        <w:t>Melvin et al. 1995</w:t>
-      </w:r>
-      <w:commentRangeEnd w:id="11"/>
+        <w:t xml:space="preserve">; for example, as Atlantic herring stocks increased in the mid-1980s in </w:t>
+      </w:r>
+      <w:del w:id="9" w:author="Alejandro Buren" w:date="2018-03-28T16:02:00Z">
+        <w:r>
+          <w:delText xml:space="preserve">the </w:delText>
+        </w:r>
+        <w:r>
+          <w:rPr>
+            <w:highlight w:val="yellow"/>
+          </w:rPr>
+          <w:delText>Gulf of St. Lawrence</w:delText>
+        </w:r>
+      </w:del>
+      <w:ins w:id="10" w:author="Alejandro Buren" w:date="2018-03-28T16:02:00Z">
+        <w:r>
+          <w:t>Georges Bank</w:t>
+        </w:r>
+      </w:ins>
+      <w:r>
+        <w:t xml:space="preserve">, there was a 50% decrease in the percentage of mature age-3 </w:t>
+      </w:r>
+      <w:ins w:id="11" w:author="Alejandro Buren" w:date="2018-03-28T16:05:00Z">
+        <w:r>
+          <w:t>fish</w:t>
+        </w:r>
+      </w:ins>
+      <w:del w:id="12" w:author="Alejandro Buren" w:date="2018-03-28T16:04:00Z">
+        <w:r>
+          <w:delText xml:space="preserve">Atlantic herring </w:delText>
+        </w:r>
+      </w:del>
+      <w:r>
+        <w:fldChar w:fldCharType="begin"/>
+      </w:r>
+      <w:r>
+        <w:instrText xml:space="preserve"> ADDIN EN.CITE &lt;EndNote&gt;&lt;Cite&gt;&lt;Author&gt;Melvin&lt;/Author&gt;&lt;Year&gt;1995&lt;/Year&gt;&lt;RecNum&gt;950&lt;/RecNum&gt;&lt;DisplayText&gt;(Melvin et al. 1995)&lt;/DisplayText&gt;&lt;record&gt;&lt;rec-number&gt;950&lt;/rec-number&gt;&lt;foreign-keys&gt;&lt;key app="EN" db-id="2pv5prxr6xz2a4ea50h5dww0ewvx0ttdtdsa" timestamp="1522261830"&gt;950&lt;/key&gt;&lt;/foreign-keys&gt;&lt;ref-type name="Journal Article"&gt;17&lt;/ref-type&gt;&lt;contributors&gt;&lt;authors&gt;&lt;author&gt;Melvin, G.D.&lt;/author&gt;&lt;author&gt;Fife, F.J.&lt;/author&gt;&lt;author&gt;Sochasky, J.B.&lt;/author&gt;&lt;author&gt;Power, M.J.&lt;/author&gt;&lt;author&gt;Stephenson, R.L.&lt;/author&gt;&lt;/authors&gt;&lt;/contributors&gt;&lt;titles&gt;&lt;title&gt;The 1995 Update on Georges Bank 5Z Herring Stock&lt;/title&gt;&lt;secondary-title&gt;DFO Atlantic Fisheries Research Document&lt;/secondary-title&gt;&lt;/titles&gt;&lt;periodical&gt;&lt;full-title&gt;DFO Atlantic Fisheries Research Document&lt;/full-title&gt;&lt;/periodical&gt;&lt;volume&gt;95/86&lt;/volume&gt;&lt;dates&gt;&lt;year&gt;1995&lt;/year&gt;&lt;/dates&gt;&lt;urls&gt;&lt;/urls&gt;&lt;/record&gt;&lt;/Cite&gt;&lt;/EndNote&gt;</w:instrText>
+      </w:r>
+      <w:r>
+        <w:fldChar w:fldCharType="separate"/>
+      </w:r>
+      <w:r>
+        <w:rPr>
+          <w:noProof/>
+        </w:rPr>
+        <w:t>(Melvin et al. 1995)</w:t>
+      </w:r>
+      <w:r>
+        <w:fldChar w:fldCharType="end"/>
+      </w:r>
+      <w:del w:id="13" w:author="Alejandro Buren" w:date="2018-03-28T16:04:00Z">
+        <w:r>
+          <w:delText>(</w:delText>
+        </w:r>
+        <w:commentRangeStart w:id="14"/>
+        <w:r>
+          <w:delText xml:space="preserve">Melvin et al. </w:delText>
+        </w:r>
+        <w:commentRangeStart w:id="15"/>
+        <w:r>
+          <w:delText>1995</w:delText>
+        </w:r>
+        <w:commentRangeEnd w:id="14"/>
+        <w:r>
+          <w:rPr>
+            <w:rStyle w:val="CommentReference"/>
+            <w:sz w:val="22"/>
+            <w:szCs w:val="22"/>
+          </w:rPr>
+          <w:commentReference w:id="14"/>
+        </w:r>
+      </w:del>
+      <w:commentRangeEnd w:id="15"/>
       <w:r>
         <w:rPr>
           <w:rStyle w:val="CommentReference"/>
-          <w:sz w:val="22"/>
-          <w:szCs w:val="22"/>
-        </w:rPr>
-        <w:commentReference w:id="11"/>
-      </w:r>
-      <w:r>
-        <w:t xml:space="preserve">). There has been a similar response recently in NAFO Div. 2J3KL with a recent decline in the fraction of mature ages-2 and -3 capelin since 2010, which corresponded with a recent increase in capelin biomass. </w:t>
+        </w:rPr>
+        <w:commentReference w:id="15"/>
+      </w:r>
+      <w:del w:id="16" w:author="Alejandro Buren" w:date="2018-03-28T16:04:00Z">
+        <w:r>
+          <w:delText>)</w:delText>
+        </w:r>
+      </w:del>
+      <w:r>
+        <w:t xml:space="preserve">. There has been a similar response recently in NAFO Div. 2J3KL with a recent decline in the fraction of mature ages-2 and </w:t>
+      </w:r>
+      <w:proofErr w:type="gramStart"/>
+      <w:r>
+        <w:t>-3 capelin</w:t>
+      </w:r>
+      <w:proofErr w:type="gramEnd"/>
+      <w:r>
+        <w:t xml:space="preserve"> since 2010, which corresponded with a recent increase in capelin biomass. </w:t>
       </w:r>
     </w:p>
     <w:p>
@@ -5877,13 +6060,32 @@
         <w:fldChar w:fldCharType="end"/>
       </w:r>
       <w:r>
-        <w:t xml:space="preserve">’s migration hypothesis. Male capelin are essentially semelparous, with typically one reproductive period before dying, while females are iteroparous, reproducing in multiple years </w:t>
-      </w:r>
-      <w:r>
-        <w:fldChar w:fldCharType="begin" w:fldLock="1"/>
-      </w:r>
-      <w:r>
-        <w:instrText>ADDIN CSL_CITATION { "citationItems" : [ { "id" : "ITEM-1", "itemData" : { "DOI" : "10.1139/f97-275", "ISSN" : "0706-652X", "abstract" : "The life history of capelin (Mallotus villosus) is presently suggested to be sex specific: while males follow a semelparous batch-spawning strategy, females are iteroparous. This hypothesis is based on predictions from a life history simulation model of Barents Sea capelin that shows that iteroparity is more profitable than semelparity for females, but for males, semelparity with several matings with females may be as profitable as iteroparity. These predictions are supported by (i) reports of males mating with several females during a spawning season, (ii) males having a lower gonadosomatic index than females and instead spending their energy on mating and somatic growth, and (iii) an observed higher mortality for males after spawning. The Darwinian fitness of female capelin is limited by the amount of eggs they can carry, and offspring production may only be increased by undertaking several spawning seasons with yearly intervals. Added together, these indices suggest that male and female capelin follow different life history strategies.", "author" : [ { "dropping-particle" : "", "family" : "Huse", "given" : "Geir", "non-dropping-particle" : "", "parse-names" : false, "suffix" : "" } ], "container-title" : "Canadian Journal of Fisheries and Aquatic Sciences", "id" : "ITEM-1", "issue" : "3", "issued" : { "date-parts" : [ [ "1998" ] ] }, "page" : "631-638", "title" : "Sex-specific life history strategies in capelin (Mallotus villosus)?", "type" : "article-journal", "volume" : "55" }, "uris" : [ "http://www.mendeley.com/documents/?uuid=eee83fcd-6bdf-4263-b551-02fbd4ba5e8d" ] } ], "mendeley" : { "formattedCitation" : "(Huse, 1998)", "plainTextFormattedCitation" : "(Huse, 1998)", "previouslyFormattedCitation" : "(Huse, 1998)" }, "properties" : {  }, "schema" : "https://github.com/citation-style-language/schema/raw/master/csl-citation.json" }</w:instrText>
+        <w:t xml:space="preserve">’s migration hypothesis. Male capelin are essentially </w:t>
+      </w:r>
+      <w:proofErr w:type="spellStart"/>
+      <w:r>
+        <w:t>semelparous</w:t>
+      </w:r>
+      <w:proofErr w:type="spellEnd"/>
+      <w:r>
+        <w:t xml:space="preserve">, with typically one reproductive period before dying, while females are </w:t>
+      </w:r>
+      <w:proofErr w:type="spellStart"/>
+      <w:r>
+        <w:t>iteroparous</w:t>
+      </w:r>
+      <w:proofErr w:type="spellEnd"/>
+      <w:r>
+        <w:t>, r</w:t>
+      </w:r>
+      <w:r>
+        <w:t xml:space="preserve">eproducing in multiple years </w:t>
+      </w:r>
+      <w:r>
+        <w:fldChar w:fldCharType="begin"/>
+      </w:r>
+      <w:r>
+        <w:instrText xml:space="preserve"> ADDIN EN.CITE &lt;EndNote&gt;&lt;Cite&gt;&lt;Author&gt;Huse&lt;/Author&gt;&lt;Year&gt;1998&lt;/Year&gt;&lt;RecNum&gt;949&lt;/RecNum&gt;&lt;DisplayText&gt;(Huse 1998)&lt;/DisplayText&gt;&lt;record&gt;&lt;rec-number&gt;949&lt;/rec-number&gt;&lt;foreign-keys&gt;&lt;key app="EN" db-id="2pv5prxr6xz2a4ea50h5dww0ewvx0ttdtdsa" timestamp="1522261574"&gt;949&lt;/key&gt;&lt;/foreign-keys&gt;&lt;ref-type name="Journal Article"&gt;17&lt;/ref-type&gt;&lt;contributors&gt;&lt;authors&gt;&lt;author&gt;Huse, Geir&lt;/author&gt;&lt;/authors&gt;&lt;/contributors&gt;&lt;titles&gt;&lt;title&gt;&lt;style face="normal" font="default" size="100%"&gt;Sex-specific life history strategies in capelin (&lt;/style&gt;&lt;style face="italic" font="default" size="100%"&gt;Mallotus villosus&lt;/style&gt;&lt;style face="normal" font="default" size="100%"&gt;)?&lt;/style&gt;&lt;/title&gt;&lt;secondary-title&gt;Canadian Journal of Fisheries and Aquatic Sciences&lt;/secondary-title&gt;&lt;/titles&gt;&lt;periodical&gt;&lt;full-title&gt;Canadian Journal of Fisheries and Aquatic Sciences&lt;/full-title&gt;&lt;/periodical&gt;&lt;pages&gt;631-638&lt;/pages&gt;&lt;volume&gt;55&lt;/volume&gt;&lt;number&gt;3&lt;/number&gt;&lt;dates&gt;&lt;year&gt;1998&lt;/year&gt;&lt;pub-dates&gt;&lt;date&gt;1998/03/01&lt;/date&gt;&lt;/pub-dates&gt;&lt;/dates&gt;&lt;publisher&gt;NRC Research Press&lt;/publisher&gt;&lt;isbn&gt;0706-652X&lt;/isbn&gt;&lt;urls&gt;&lt;related-urls&gt;&lt;url&gt;https://doi.org/10.1139/f97-275&lt;/url&gt;&lt;/related-urls&gt;&lt;/urls&gt;&lt;electronic-resource-num&gt;10.1139/f97-275&lt;/electronic-resource-num&gt;&lt;access-date&gt;2018/03/28&lt;/access-date&gt;&lt;/record&gt;&lt;/Cite&gt;&lt;/EndNote&gt;</w:instrText>
       </w:r>
       <w:r>
         <w:fldChar w:fldCharType="separate"/>
@@ -5892,7 +6094,7 @@
         <w:rPr>
           <w:noProof/>
         </w:rPr>
-        <w:t>(Huse, 1998)</w:t>
+        <w:t>(Huse 1998)</w:t>
       </w:r>
       <w:r>
         <w:fldChar w:fldCharType="end"/>
@@ -5924,7 +6126,6 @@
       <w:r>
         <w:t xml:space="preserve"> </w:t>
       </w:r>
-      <w:commentRangeStart w:id="12"/>
       <w:r>
         <w:fldChar w:fldCharType="begin"/>
       </w:r>
@@ -5943,13 +6144,6 @@
       <w:r>
         <w:fldChar w:fldCharType="end"/>
       </w:r>
-      <w:commentRangeEnd w:id="12"/>
-      <w:r>
-        <w:rPr>
-          <w:rStyle w:val="CommentReference"/>
-        </w:rPr>
-        <w:commentReference w:id="12"/>
-      </w:r>
       <w:r>
         <w:t xml:space="preserve">. These factors are likely to result in a reduction in capelin biomass. </w:t>
       </w:r>
@@ -5969,7 +6163,15 @@
     </w:p>
     <w:p>
       <w:r>
-        <w:t>A decrease in groundfish biomass, specifically northern cod, in 1991 should have resulted in a rapid increase in capelin biomass due to a trophic cascade</w:t>
+        <w:t xml:space="preserve">A decrease in </w:t>
+      </w:r>
+      <w:proofErr w:type="spellStart"/>
+      <w:r>
+        <w:t>groundfish</w:t>
+      </w:r>
+      <w:proofErr w:type="spellEnd"/>
+      <w:r>
+        <w:t xml:space="preserve"> biomass, specifically northern cod, in 1991 should have resulted in a rapid increase in capelin biomass due to a trophic cascade</w:t>
       </w:r>
       <w:r>
         <w:fldChar w:fldCharType="begin"/>
@@ -6148,7 +6350,7 @@
             </m:e>
             <m:sub>
               <m:r>
-                <w:ins w:id="13" w:author="Alejandro Buren" w:date="2018-03-27T11:28:00Z">
+                <w:ins w:id="17" w:author="Alejandro Buren" w:date="2018-03-27T11:28:00Z">
                   <w:rPr>
                     <w:rFonts w:ascii="Cambria Math" w:hAnsi="Cambria Math"/>
                   </w:rPr>
@@ -6156,7 +6358,7 @@
                 </w:ins>
               </m:r>
               <m:r>
-                <w:del w:id="14" w:author="Alejandro Buren" w:date="2018-03-27T11:28:00Z">
+                <w:del w:id="18" w:author="Alejandro Buren" w:date="2018-03-27T11:28:00Z">
                   <w:rPr>
                     <w:rFonts w:ascii="Cambria Math" w:hAnsi="Cambria Math"/>
                   </w:rPr>
@@ -6196,7 +6398,7 @@
             </m:e>
             <m:sub>
               <m:r>
-                <w:del w:id="15" w:author="Alejandro Buren" w:date="2018-03-27T11:28:00Z">
+                <w:del w:id="19" w:author="Alejandro Buren" w:date="2018-03-27T11:28:00Z">
                   <w:rPr>
                     <w:rFonts w:ascii="Cambria Math" w:hAnsi="Cambria Math"/>
                   </w:rPr>
@@ -6204,7 +6406,7 @@
                 </w:del>
               </m:r>
               <m:r>
-                <w:ins w:id="16" w:author="Alejandro Buren" w:date="2018-03-27T11:28:00Z">
+                <w:ins w:id="20" w:author="Alejandro Buren" w:date="2018-03-27T11:28:00Z">
                   <w:rPr>
                     <w:rFonts w:ascii="Cambria Math" w:hAnsi="Cambria Math"/>
                   </w:rPr>
@@ -6243,9 +6445,19 @@
       </m:oMathPara>
     </w:p>
     <w:p>
+      <w:pPr>
+        <w:rPr>
+          <w:del w:id="21" w:author="Alejandro Buren" w:date="2018-03-28T16:10:00Z"/>
+        </w:rPr>
+      </w:pPr>
+      <w:proofErr w:type="gramStart"/>
       <w:r>
         <w:lastRenderedPageBreak/>
-        <w:t xml:space="preserve">for </w:t>
+        <w:t>for</w:t>
+      </w:r>
+      <w:proofErr w:type="gramEnd"/>
+      <w:r>
+        <w:t xml:space="preserve"> </w:t>
       </w:r>
       <w:r>
         <w:rPr>
@@ -6267,56 +6479,70 @@
         <w:rPr>
           <w:rFonts w:eastAsiaTheme="minorEastAsia"/>
         </w:rPr>
-        <w:t xml:space="preserve"> is an index of the total mortality rate rather than an estimate of total mortality as not all age-classes are fully recruited to the acoustic survey (this can be seen by the cases where </w:t>
+        <w:t xml:space="preserve"> is an index of the total mortality rate rather than an estimate of total mortality as not all age-classes are fully recruited to the acoustic survey</w:t>
+      </w:r>
+      <w:del w:id="22" w:author="Alejandro Buren" w:date="2018-03-28T15:48:00Z">
+        <w:r>
+          <w:rPr>
+            <w:rFonts w:eastAsiaTheme="minorEastAsia"/>
+          </w:rPr>
+          <w:delText xml:space="preserve"> (this can be seen by the cases where </w:delText>
+        </w:r>
+        <w:r>
+          <w:rPr>
+            <w:rFonts w:eastAsiaTheme="minorEastAsia"/>
+            <w:i/>
+          </w:rPr>
+          <w:delText>Z</w:delText>
+        </w:r>
+        <w:r>
+          <w:rPr>
+            <w:rFonts w:eastAsiaTheme="minorEastAsia"/>
+          </w:rPr>
+          <w:delText xml:space="preserve"> is negative)</w:delText>
+        </w:r>
+      </w:del>
+      <w:r>
+        <w:rPr>
+          <w:rFonts w:eastAsiaTheme="minorEastAsia"/>
+        </w:rPr>
+        <w:t>. Furthermore,</w:t>
+      </w:r>
+      <w:r>
+        <w:rPr>
+          <w:rFonts w:eastAsiaTheme="minorEastAsia"/>
+        </w:rPr>
+        <w:t xml:space="preserve"> differences in spatial coverage and </w:t>
+      </w:r>
+      <w:r>
+        <w:rPr>
+          <w:rFonts w:eastAsiaTheme="minorEastAsia"/>
+        </w:rPr>
+        <w:t>trawling effort between surveys</w:t>
+      </w:r>
+      <w:r>
+        <w:rPr>
+          <w:rFonts w:eastAsiaTheme="minorEastAsia"/>
+        </w:rPr>
+        <w:t xml:space="preserve"> and differences in spatial overlap between the area surveyed and the spatial distributions of the different age-classes of capelin are not accounted for. </w:t>
+      </w:r>
+      <w:r>
+        <w:t xml:space="preserve">Other variables in the equation were </w:t>
       </w:r>
       <w:r>
         <w:rPr>
           <w:rFonts w:eastAsiaTheme="minorEastAsia"/>
           <w:i/>
         </w:rPr>
-        <w:t>Z</w:t>
+        <w:t>N</w:t>
       </w:r>
       <w:r>
         <w:rPr>
           <w:rFonts w:eastAsiaTheme="minorEastAsia"/>
         </w:rPr>
-        <w:t xml:space="preserve"> is negative). Furthermore,</w:t>
-      </w:r>
-      <w:r>
-        <w:rPr>
-          <w:rFonts w:eastAsiaTheme="minorEastAsia"/>
-        </w:rPr>
-        <w:t xml:space="preserve"> differences in spatial coverage and </w:t>
-      </w:r>
-      <w:r>
-        <w:rPr>
-          <w:rFonts w:eastAsiaTheme="minorEastAsia"/>
-        </w:rPr>
-        <w:t>trawling effort between surveys</w:t>
-      </w:r>
-      <w:r>
-        <w:rPr>
-          <w:rFonts w:eastAsiaTheme="minorEastAsia"/>
-        </w:rPr>
-        <w:t xml:space="preserve"> and differences in spatial overlap between the area surveyed and the spatial distributions of the different age-classes of capelin are not accounted for. </w:t>
-      </w:r>
-      <w:r>
-        <w:t xml:space="preserve">Other variables in the equation were </w:t>
-      </w:r>
-      <w:r>
-        <w:rPr>
-          <w:rFonts w:eastAsiaTheme="minorEastAsia"/>
-          <w:i/>
-        </w:rPr>
-        <w:t>N</w:t>
-      </w:r>
-      <w:r>
-        <w:rPr>
-          <w:rFonts w:eastAsiaTheme="minorEastAsia"/>
-        </w:rPr>
         <w:t xml:space="preserve">, the abundance of capelin in an age-class; </w:t>
       </w:r>
-      <w:del w:id="17" w:author="Alejandro Buren" w:date="2018-03-27T11:28:00Z">
+      <w:del w:id="23" w:author="Alejandro Buren" w:date="2018-03-27T11:28:00Z">
         <w:r>
           <w:rPr>
             <w:rFonts w:eastAsiaTheme="minorEastAsia"/>
@@ -6331,8 +6557,10 @@
           <w:delText xml:space="preserve"> </w:delText>
         </w:r>
       </w:del>
-      <w:commentRangeStart w:id="18"/>
-      <w:ins w:id="19" w:author="Alejandro Buren" w:date="2018-03-27T11:28:00Z">
+      <w:commentRangeStart w:id="24"/>
+      <w:proofErr w:type="spellStart"/>
+      <w:proofErr w:type="gramStart"/>
+      <w:ins w:id="25" w:author="Alejandro Buren" w:date="2018-03-27T11:28:00Z">
         <w:r>
           <w:rPr>
             <w:rFonts w:eastAsiaTheme="minorEastAsia"/>
@@ -6341,16 +6569,17 @@
           <w:t>a</w:t>
         </w:r>
       </w:ins>
-      <w:commentRangeEnd w:id="18"/>
-      <w:ins w:id="20" w:author="Alejandro Buren" w:date="2018-03-27T11:29:00Z">
+      <w:commentRangeEnd w:id="24"/>
+      <w:proofErr w:type="spellEnd"/>
+      <w:ins w:id="26" w:author="Alejandro Buren" w:date="2018-03-27T11:29:00Z">
         <w:r>
           <w:rPr>
             <w:rStyle w:val="CommentReference"/>
           </w:rPr>
-          <w:commentReference w:id="18"/>
+          <w:commentReference w:id="24"/>
         </w:r>
       </w:ins>
-      <w:ins w:id="21" w:author="Alejandro Buren" w:date="2018-03-27T11:28:00Z">
+      <w:ins w:id="27" w:author="Alejandro Buren" w:date="2018-03-27T11:28:00Z">
         <w:r>
           <w:rPr>
             <w:rFonts w:eastAsiaTheme="minorEastAsia"/>
@@ -6362,9 +6591,16 @@
         <w:rPr>
           <w:rFonts w:eastAsiaTheme="minorEastAsia"/>
         </w:rPr>
-        <w:t xml:space="preserve">the age-class of interest; and </w:t>
-      </w:r>
-      <w:del w:id="22" w:author="Alejandro Buren" w:date="2018-03-27T11:28:00Z">
+        <w:t>the</w:t>
+      </w:r>
+      <w:proofErr w:type="gramEnd"/>
+      <w:r>
+        <w:rPr>
+          <w:rFonts w:eastAsiaTheme="minorEastAsia"/>
+        </w:rPr>
+        <w:t xml:space="preserve"> age-class of interest; and </w:t>
+      </w:r>
+      <w:del w:id="28" w:author="Alejandro Buren" w:date="2018-03-27T11:28:00Z">
         <w:r>
           <w:rPr>
             <w:rFonts w:eastAsiaTheme="minorEastAsia"/>
@@ -6379,7 +6615,7 @@
           <w:delText xml:space="preserve"> </w:delText>
         </w:r>
       </w:del>
-      <w:ins w:id="23" w:author="Alejandro Buren" w:date="2018-03-27T11:28:00Z">
+      <w:ins w:id="29" w:author="Alejandro Buren" w:date="2018-03-27T11:28:00Z">
         <w:r>
           <w:rPr>
             <w:rFonts w:eastAsiaTheme="minorEastAsia"/>
@@ -6398,9 +6634,23 @@
         <w:rPr>
           <w:rFonts w:eastAsiaTheme="minorEastAsia"/>
         </w:rPr>
-        <w:t xml:space="preserve">+ 1 is the subsequent age-class. The indices of total mortality for cohorts over time were then rearranged in order to produce time-series plots of the index of total mortality over time by transition group (e.g., age-2 to age-3, age-3 to age-4) (Figure). The data were aligned so that the indices of total mortality are shown for the year in which the </w:t>
-      </w:r>
-      <w:del w:id="24" w:author="Alejandro Buren" w:date="2018-03-27T11:28:00Z">
+        <w:t xml:space="preserve">+ 1 is the subsequent age-class. </w:t>
+      </w:r>
+      <w:commentRangeStart w:id="30"/>
+      <w:r>
+        <w:rPr>
+          <w:rFonts w:eastAsiaTheme="minorEastAsia"/>
+        </w:rPr>
+        <w:t xml:space="preserve">The indices of total mortality for cohorts over time were then rearranged in order to produce time-series plots of the index of total mortality over time by transition group (e.g., age-2 to age-3, age-3 to age-4) (Figure). The data were aligned so that the indices of total mortality are shown for the year in which </w:t>
+      </w:r>
+      <w:proofErr w:type="gramStart"/>
+      <w:r>
+        <w:rPr>
+          <w:rFonts w:eastAsiaTheme="minorEastAsia"/>
+        </w:rPr>
+        <w:t xml:space="preserve">the </w:t>
+      </w:r>
+      <w:del w:id="31" w:author="Alejandro Buren" w:date="2018-03-27T11:28:00Z">
         <w:r>
           <w:rPr>
             <w:rFonts w:eastAsiaTheme="minorEastAsia"/>
@@ -6415,7 +6665,7 @@
           <w:delText xml:space="preserve"> </w:delText>
         </w:r>
       </w:del>
-      <w:ins w:id="25" w:author="Alejandro Buren" w:date="2018-03-27T11:28:00Z">
+      <w:ins w:id="32" w:author="Alejandro Buren" w:date="2018-03-27T11:28:00Z">
         <w:r>
           <w:rPr>
             <w:rFonts w:eastAsiaTheme="minorEastAsia"/>
@@ -6423,6 +6673,7 @@
           </w:rPr>
           <w:t>a</w:t>
         </w:r>
+        <w:proofErr w:type="gramEnd"/>
         <w:r>
           <w:rPr>
             <w:rFonts w:eastAsiaTheme="minorEastAsia"/>
@@ -6434,158 +6685,281 @@
         <w:rPr>
           <w:rFonts w:eastAsiaTheme="minorEastAsia"/>
         </w:rPr>
-        <w:t>+ 1 age-class was surveyed. The age-1 to age-2 transition group is not shown as age-1 capelin were not fully recruited to the trawl. The indices of total mortality for 2010 and 2011 are suspect as most extant cohorts at that time had very low abundances in 2010 and much higher abundances in 2011 resulting in high index of total mortality values in 2010 and very low (negative) index of total mortality values for 2011.</w:t>
+        <w:t xml:space="preserve">+ 1 age-class was surveyed. </w:t>
+      </w:r>
+      <w:commentRangeEnd w:id="30"/>
+      <w:r>
+        <w:rPr>
+          <w:rStyle w:val="CommentReference"/>
+        </w:rPr>
+        <w:commentReference w:id="30"/>
       </w:r>
       <w:r>
         <w:rPr>
           <w:rFonts w:eastAsiaTheme="minorEastAsia"/>
         </w:rPr>
+        <w:t xml:space="preserve">The age-1 to age-2 transition group is not shown as age-1 </w:t>
+      </w:r>
+      <w:proofErr w:type="gramStart"/>
+      <w:r>
+        <w:rPr>
+          <w:rFonts w:eastAsiaTheme="minorEastAsia"/>
+        </w:rPr>
+        <w:t xml:space="preserve">capelin </w:t>
+      </w:r>
+      <w:del w:id="33" w:author="Alejandro Buren" w:date="2018-03-28T16:09:00Z">
+        <w:r>
+          <w:rPr>
+            <w:rFonts w:eastAsiaTheme="minorEastAsia"/>
+          </w:rPr>
+          <w:delText xml:space="preserve">were </w:delText>
+        </w:r>
+      </w:del>
+      <w:ins w:id="34" w:author="Alejandro Buren" w:date="2018-03-28T16:09:00Z">
+        <w:r>
+          <w:rPr>
+            <w:rFonts w:eastAsiaTheme="minorEastAsia"/>
+          </w:rPr>
+          <w:t>are</w:t>
+        </w:r>
+        <w:proofErr w:type="gramEnd"/>
+        <w:r>
+          <w:rPr>
+            <w:rFonts w:eastAsiaTheme="minorEastAsia"/>
+          </w:rPr>
+          <w:t xml:space="preserve"> </w:t>
+        </w:r>
+      </w:ins>
+      <w:r>
+        <w:rPr>
+          <w:rFonts w:eastAsiaTheme="minorEastAsia"/>
+        </w:rPr>
+        <w:t xml:space="preserve">not fully recruited to the trawl. The indices of total mortality for 2010 and 2011 are suspect as most extant cohorts at that time had very low abundances in 2010 and much higher abundances in 2011 resulting in high index of total mortality values in 2010 and very low </w:t>
+      </w:r>
+      <w:del w:id="35" w:author="Alejandro Buren" w:date="2018-03-28T16:10:00Z">
+        <w:r>
+          <w:rPr>
+            <w:rFonts w:eastAsiaTheme="minorEastAsia"/>
+          </w:rPr>
+          <w:delText xml:space="preserve">(negative) </w:delText>
+        </w:r>
+      </w:del>
+      <w:r>
+        <w:rPr>
+          <w:rFonts w:eastAsiaTheme="minorEastAsia"/>
+        </w:rPr>
+        <w:t>index of total mortality values for 2011.</w:t>
+      </w:r>
+      <w:r>
+        <w:rPr>
+          <w:rFonts w:eastAsiaTheme="minorEastAsia"/>
+        </w:rPr>
         <w:t xml:space="preserve"> </w:t>
       </w:r>
-    </w:p>
-    <w:p>
-      <w:r>
-        <w:t xml:space="preserve">Trends in the time-series for the index of total mortality are complicated by the variability in the index across years and large data gaps. There is a clear increase in the index of total mortality across transition groups in 1991 corresponding to the broad-scale die off of capelin between 1990 and 1991. As noted previously, a second large increase in the total mortality index occurs in 2010, </w:t>
-      </w:r>
-      <w:r>
-        <w:rPr>
-          <w:highlight w:val="green"/>
-        </w:rPr>
-        <w:t xml:space="preserve">which is probably due to the failure of the 2010 </w:t>
-      </w:r>
-      <w:commentRangeStart w:id="26"/>
-      <w:r>
-        <w:rPr>
-          <w:highlight w:val="green"/>
-        </w:rPr>
-        <w:t>survey</w:t>
-      </w:r>
-      <w:commentRangeEnd w:id="26"/>
+      <w:ins w:id="36" w:author="Alejandro Buren" w:date="2018-03-28T16:10:00Z">
+        <w:r>
+          <w:rPr>
+            <w:rFonts w:eastAsiaTheme="minorEastAsia"/>
+          </w:rPr>
+          <w:t xml:space="preserve">Hence, </w:t>
+        </w:r>
+      </w:ins>
+    </w:p>
+    <w:p>
+      <w:del w:id="37" w:author="Alejandro Buren" w:date="2018-03-28T16:09:00Z">
+        <w:r>
+          <w:delText xml:space="preserve">Trends in the time-series for the index of total mortality are complicated by the variability in the index across years and large data gaps. There is a clear increase in the index of total mortality across transition groups in 1991 corresponding to the broad-scale die off of capelin between 1990 and 1991. As noted previously, a second large increase in the total mortality index occurs in 2010, </w:delText>
+        </w:r>
+        <w:r>
+          <w:rPr>
+            <w:highlight w:val="green"/>
+          </w:rPr>
+          <w:delText>which is probably due to the failure of the 2010 survey</w:delText>
+        </w:r>
+        <w:r>
+          <w:delText>. Due to the variability in the time series, the problems with the index values for 2010 and 2011, and large gaps in the time-series</w:delText>
+        </w:r>
+      </w:del>
+      <w:r>
+        <w:t>, the total mortality index values were grouped for the periods 1983-1990, 2000-2005 and 2008-2015, excluding 2010 and 2011 (Table XX). The mean value for the index of total mortality for each transition group was higher for the 2000-2005 and 2008-2015 time periods than it was for the pre-1991 time period (</w:t>
+      </w:r>
+      <w:proofErr w:type="spellStart"/>
+      <w:r>
+        <w:t>TableXX</w:t>
+      </w:r>
+      <w:proofErr w:type="spellEnd"/>
+      <w:r>
+        <w:t xml:space="preserve">). This suggests that rather than experiencing a predator release post-1991, capelin experienced higher mortality since the collapse of one of its main predators. There are at least four potential non-exclusive explanations as to why the index of total mortality has increased over time. First, while capelin biomass has declined </w:t>
+      </w:r>
+      <w:del w:id="38" w:author="Alejandro Buren" w:date="2018-03-28T16:10:00Z">
+        <w:r>
+          <w:delText xml:space="preserve">to </w:delText>
+        </w:r>
+        <w:r>
+          <w:rPr>
+            <w:highlight w:val="yellow"/>
+          </w:rPr>
+          <w:delText>~1/6</w:delText>
+        </w:r>
+        <w:r>
+          <w:rPr>
+            <w:highlight w:val="yellow"/>
+            <w:vertAlign w:val="superscript"/>
+          </w:rPr>
+          <w:delText>th</w:delText>
+        </w:r>
+      </w:del>
+      <w:ins w:id="39" w:author="Alejandro Buren" w:date="2018-03-28T16:10:00Z">
+        <w:r>
+          <w:t>an order of magnitude</w:t>
+        </w:r>
+      </w:ins>
+      <w:ins w:id="40" w:author="Alejandro Buren" w:date="2018-03-28T16:11:00Z">
+        <w:r>
+          <w:t>,</w:t>
+        </w:r>
+      </w:ins>
+      <w:del w:id="41" w:author="Alejandro Buren" w:date="2018-03-28T16:11:00Z">
+        <w:r>
+          <w:delText xml:space="preserve"> of the biomass observed between 1985 and 1990</w:delText>
+        </w:r>
+      </w:del>
+      <w:r>
+        <w:t xml:space="preserve"> the inshore commercial catch of capelin has declined </w:t>
+      </w:r>
+      <w:r>
+        <w:rPr>
+          <w:highlight w:val="yellow"/>
+        </w:rPr>
+        <w:t xml:space="preserve">by </w:t>
+      </w:r>
+      <w:del w:id="42" w:author="Alejandro Buren" w:date="2018-03-28T16:11:00Z">
+        <w:r>
+          <w:rPr>
+            <w:highlight w:val="yellow"/>
+          </w:rPr>
+          <w:delText xml:space="preserve">a bit more than </w:delText>
+        </w:r>
+        <w:commentRangeStart w:id="43"/>
+        <w:r>
+          <w:rPr>
+            <w:highlight w:val="yellow"/>
+          </w:rPr>
+          <w:delText>half</w:delText>
+        </w:r>
+      </w:del>
+      <w:ins w:id="44" w:author="Alejandro Buren" w:date="2018-03-28T16:11:00Z">
+        <w:r>
+          <w:t>xx</w:t>
+        </w:r>
+        <w:commentRangeEnd w:id="43"/>
+        <w:r>
+          <w:rPr>
+            <w:rStyle w:val="CommentReference"/>
+          </w:rPr>
+          <w:commentReference w:id="43"/>
+        </w:r>
+        <w:r>
+          <w:t>%</w:t>
+        </w:r>
+      </w:ins>
+      <w:r>
+        <w:t xml:space="preserve"> which would result in an increase in the fishing mortality experienced by capelin. Second, capelin post-1991 are smaller than capelin pre-1991, and in general, smaller fish experience higher predation mortality rates than larger fish </w:t>
+      </w:r>
+      <w:r>
+        <w:fldChar w:fldCharType="begin"/>
+      </w:r>
+      <w:r>
+        <w:instrText xml:space="preserve"> ADDIN EN.CITE &lt;EndNote&gt;&lt;Cite&gt;&lt;Author&gt;Gislason&lt;/Author&gt;&lt;Year&gt;2010&lt;/Year&gt;&lt;RecNum&gt;945&lt;/RecNum&gt;&lt;DisplayText&gt;(Sogard 1997, Gislason et al. 2010)&lt;/DisplayText&gt;&lt;record&gt;&lt;rec-number&gt;945&lt;/rec-number&gt;&lt;foreign-keys&gt;&lt;key app="EN" db-id="2pv5prxr6xz2a4ea50h5dww0ewvx0ttdtdsa" timestamp="1522158076"&gt;945&lt;/key&gt;&lt;/foreign-keys&gt;&lt;ref-type name="Journal Article"&gt;17&lt;/ref-type&gt;&lt;contributors&gt;&lt;authors&gt;&lt;author&gt;Gislason, Henrik&lt;/author&gt;&lt;author&gt;Daan, Niels&lt;/author&gt;&lt;author&gt;Rice Jake, C.&lt;/author&gt;&lt;author&gt;Pope John, G.&lt;/author&gt;&lt;/authors&gt;&lt;/contributors&gt;&lt;titles&gt;&lt;title&gt;Size, growth, temperature and the natural mortality of marine fish&lt;/title&gt;&lt;secondary-title&gt;Fish and Fisheries&lt;/secondary-title&gt;&lt;/titles&gt;&lt;periodical&gt;&lt;full-title&gt;Fish and Fisheries&lt;/full-title&gt;&lt;/periodical&gt;&lt;pages&gt;149-158&lt;/pages&gt;&lt;volume&gt;11&lt;/volume&gt;&lt;number&gt;2&lt;/number&gt;&lt;keywords&gt;&lt;keyword&gt;Asymptotic length&lt;/keyword&gt;&lt;keyword&gt;fish&lt;/keyword&gt;&lt;keyword&gt;growth&lt;/keyword&gt;&lt;keyword&gt;length&lt;/keyword&gt;&lt;keyword&gt;natural mortality&lt;/keyword&gt;&lt;keyword&gt;temperature&lt;/keyword&gt;&lt;/keywords&gt;&lt;dates&gt;&lt;year&gt;2010&lt;/year&gt;&lt;/dates&gt;&lt;publisher&gt;Wiley/Blackwell (10.1111)&lt;/publisher&gt;&lt;isbn&gt;1467-2960&lt;/isbn&gt;&lt;urls&gt;&lt;related-urls&gt;&lt;url&gt;https://doi.org/10.1111/j.1467-2979.2009.00350.x&lt;/url&gt;&lt;/related-urls&gt;&lt;/urls&gt;&lt;electronic-resource-num&gt;10.1111/j.1467-2979.2009.00350.x&lt;/electronic-resource-num&gt;&lt;access-date&gt;2018/03/27&lt;/access-date&gt;&lt;/record&gt;&lt;/Cite&gt;&lt;Cite&gt;&lt;Author&gt;Sogard&lt;/Author&gt;&lt;Year&gt;1997&lt;/Year&gt;&lt;RecNum&gt;946&lt;/RecNum&gt;&lt;record&gt;&lt;rec-number&gt;946&lt;/rec-number&gt;&lt;foreign-keys&gt;&lt;key app="EN" db-id="2pv5prxr6xz2a4ea50h5dww0ewvx0ttdtdsa" timestamp="1522158248"&gt;946&lt;/key&gt;&lt;/foreign-keys&gt;&lt;ref-type name="Journal Article"&gt;17&lt;/ref-type&gt;&lt;contributors&gt;&lt;authors&gt;&lt;author&gt;Sogard, Susan M.&lt;/author&gt;&lt;/authors&gt;&lt;/contributors&gt;&lt;titles&gt;&lt;title&gt;Size-Selective Mortality in the Juvenile Stage of Teleost Fishes: A Review&lt;/title&gt;&lt;secondary-title&gt;Bulletin of Marine Science&lt;/secondary-title&gt;&lt;/titles&gt;&lt;periodical&gt;&lt;full-title&gt;Bulletin of Marine Science&lt;/full-title&gt;&lt;/periodical&gt;&lt;pages&gt;1129-1157&lt;/pages&gt;&lt;volume&gt;60&lt;/volume&gt;&lt;dates&gt;&lt;year&gt;1997&lt;/year&gt;&lt;/dates&gt;&lt;urls&gt;&lt;/urls&gt;&lt;/record&gt;&lt;/Cite&gt;&lt;/EndNote&gt;</w:instrText>
+      </w:r>
+      <w:r>
+        <w:fldChar w:fldCharType="separate"/>
+      </w:r>
+      <w:r>
+        <w:rPr>
+          <w:noProof/>
+        </w:rPr>
+        <w:t>(Sogard 1997, Gislason et al. 2010)</w:t>
+      </w:r>
+      <w:r>
+        <w:fldChar w:fldCharType="end"/>
+      </w:r>
+      <w:r>
+        <w:t>. Third, with an earlier age at maturation, younger age classes of capelin are experiencing higher rates of mortality due to mortality associated with reproduction</w:t>
+      </w:r>
+      <w:bookmarkStart w:id="45" w:name="_GoBack"/>
+      <w:bookmarkEnd w:id="45"/>
+      <w:r>
+        <w:t xml:space="preserve"> </w:t>
+      </w:r>
+      <w:r>
+        <w:fldChar w:fldCharType="begin"/>
+      </w:r>
+      <w:r>
+        <w:instrText xml:space="preserve"> ADDIN EN.CITE &lt;EndNote&gt;&lt;Cite&gt;&lt;Author&gt;Huse&lt;/Author&gt;&lt;Year&gt;1998&lt;/Year&gt;&lt;RecNum&gt;949&lt;/RecNum&gt;&lt;DisplayText&gt;(Huse 1998)&lt;/DisplayText&gt;&lt;record&gt;&lt;rec-number&gt;949&lt;/rec-number&gt;&lt;foreign-keys&gt;&lt;key app="EN" db-id="2pv5prxr6xz2a4ea50h5dww0ewvx0ttdtdsa" timestamp="1522261574"&gt;949&lt;/key&gt;&lt;/foreign-keys&gt;&lt;ref-type name="Journal Article"&gt;17&lt;/ref-type&gt;&lt;contributors&gt;&lt;authors&gt;&lt;author&gt;Huse, Geir&lt;/author&gt;&lt;/authors&gt;&lt;/contributors&gt;&lt;titles&gt;&lt;title&gt;&lt;style face="normal" font="default" size="100%"&gt;Sex-specific life history strategies in capelin (&lt;/style&gt;&lt;style face="italic" font="default" size="100%"&gt;Mallotus villosus&lt;/style&gt;&lt;style face="normal" font="default" size="100%"&gt;)?&lt;/style&gt;&lt;/title&gt;&lt;secondary-title&gt;Canadian Journal of Fisheries and Aquatic Sciences&lt;/secondary-title&gt;&lt;/titles&gt;&lt;periodical&gt;&lt;full-title&gt;Canadian Journal of Fisheries and Aquatic Sciences&lt;/full-title&gt;&lt;/periodical&gt;&lt;pages&gt;631-638&lt;/pages&gt;&lt;volume&gt;55&lt;/volume&gt;&lt;number&gt;3&lt;/number&gt;&lt;dates&gt;&lt;year&gt;1998&lt;/year&gt;&lt;pub-dates&gt;&lt;date&gt;1998/03/01&lt;/date&gt;&lt;/pub-dates&gt;&lt;/dates&gt;&lt;publisher&gt;NRC Research Press&lt;/publisher&gt;&lt;isbn&gt;0706-652X&lt;/isbn&gt;&lt;urls&gt;&lt;related-urls&gt;&lt;url&gt;https://doi.org/10.1139/f97-275&lt;/url&gt;&lt;/related-urls&gt;&lt;/urls&gt;&lt;electronic-resource-num&gt;10.1139/f97-275&lt;/electronic-resource-num&gt;&lt;access-date&gt;2018/03/28&lt;/access-date&gt;&lt;/record&gt;&lt;/Cite&gt;&lt;/EndNote&gt;</w:instrText>
+      </w:r>
+      <w:r>
+        <w:fldChar w:fldCharType="separate"/>
+      </w:r>
+      <w:r>
+        <w:rPr>
+          <w:noProof/>
+        </w:rPr>
+        <w:t>(Huse 1998)</w:t>
+      </w:r>
+      <w:r>
+        <w:fldChar w:fldCharType="end"/>
+      </w:r>
+      <w:r>
+        <w:t>. Fourth, there may have been a shift in the spatial distribution of capelin that has resulted in a systematic increase in the index of total mortality</w:t>
+      </w:r>
+      <w:r>
+        <w:t xml:space="preserve"> </w:t>
+      </w:r>
+      <w:commentRangeStart w:id="46"/>
+      <w:r>
+        <w:fldChar w:fldCharType="begin"/>
+      </w:r>
+      <w:r>
+        <w:instrText xml:space="preserve"> ADDIN EN.CITE &lt;EndNote&gt;&lt;Cite&gt;&lt;Author&gt;Frank&lt;/Author&gt;&lt;Year&gt;2016&lt;/Year&gt;&lt;RecNum&gt;890&lt;/RecNum&gt;&lt;Prefix&gt;e.g.`, &lt;/Prefix&gt;&lt;DisplayText&gt;(e.g., Frank et al. 2016)&lt;/DisplayText&gt;&lt;record&gt;&lt;rec-number&gt;890&lt;/rec-number&gt;&lt;foreign-keys&gt;&lt;key app="EN" db-id="2pv5prxr6xz2a4ea50h5dww0ewvx0ttdtdsa" timestamp="1516286327"&gt;890&lt;/key&gt;&lt;/foreign-keys&gt;&lt;ref-type name="Journal Article"&gt;17&lt;/ref-type&gt;&lt;contributors&gt;&lt;authors&gt;&lt;author&gt;Frank, K. T.&lt;/author&gt;&lt;author&gt;Petrie, B.&lt;/author&gt;&lt;author&gt;Boyce, D.&lt;/author&gt;&lt;author&gt;Leggett, W. C.&lt;/author&gt;&lt;/authors&gt;&lt;/contributors&gt;&lt;titles&gt;&lt;title&gt;Anomalous ecosystem dynamics following the apparent collapse of a keystone forage species&lt;/title&gt;&lt;secondary-title&gt;Marine Ecology Progress Series&lt;/secondary-title&gt;&lt;/titles&gt;&lt;periodical&gt;&lt;full-title&gt;Marine Ecology Progress Series&lt;/full-title&gt;&lt;/periodical&gt;&lt;pages&gt;185-202&lt;/pages&gt;&lt;volume&gt;553&lt;/volume&gt;&lt;dates&gt;&lt;year&gt;2016&lt;/year&gt;&lt;/dates&gt;&lt;urls&gt;&lt;related-urls&gt;&lt;url&gt;http://www.int-res.com/abstracts/meps/v553/p185-202/&lt;/url&gt;&lt;/related-urls&gt;&lt;/urls&gt;&lt;/record&gt;&lt;/Cite&gt;&lt;/EndNote&gt;</w:instrText>
+      </w:r>
+      <w:r>
+        <w:fldChar w:fldCharType="separate"/>
+      </w:r>
+      <w:r>
+        <w:rPr>
+          <w:noProof/>
+        </w:rPr>
+        <w:t>(e.g., Frank et al. 2016)</w:t>
+      </w:r>
+      <w:r>
+        <w:fldChar w:fldCharType="end"/>
+      </w:r>
+      <w:commentRangeEnd w:id="46"/>
       <w:r>
         <w:rPr>
           <w:rStyle w:val="CommentReference"/>
         </w:rPr>
-        <w:commentReference w:id="26"/>
-      </w:r>
-      <w:r>
-        <w:t xml:space="preserve">. Due to the variability in the time series, the problems with the index values for 2010 and 2011, and large gaps in the time-series, the total mortality index values were grouped for the periods 1983-1990, 2000-2005 and 2008-2015, excluding 2010 and 2011 (Table XX). The mean value for the index of total mortality for each transition group was higher for the 2000-2005 and 2008-2015 time periods than it was for the pre-1991 time period (TableXX). This suggests that rather than experiencing a predator release post-1991, capelin experienced higher mortality since the collapse of one of its main predators. There are at least four potential non-exclusive explanations as to why the index of total mortality has increased over time. First, while capelin biomass has declined to </w:t>
-      </w:r>
-      <w:r>
-        <w:rPr>
-          <w:highlight w:val="yellow"/>
-        </w:rPr>
-        <w:t>~1/6</w:t>
-      </w:r>
-      <w:r>
-        <w:rPr>
-          <w:highlight w:val="yellow"/>
-          <w:vertAlign w:val="superscript"/>
-        </w:rPr>
-        <w:t>th</w:t>
-      </w:r>
-      <w:r>
-        <w:t xml:space="preserve"> of the biomass observed between 1985 and 1990 the inshore commercial catch of capelin has declined </w:t>
-      </w:r>
-      <w:r>
-        <w:rPr>
-          <w:highlight w:val="yellow"/>
-        </w:rPr>
-        <w:t xml:space="preserve">by a bit more than </w:t>
-      </w:r>
-      <w:commentRangeStart w:id="27"/>
-      <w:r>
-        <w:rPr>
-          <w:highlight w:val="yellow"/>
-        </w:rPr>
-        <w:t>half</w:t>
-      </w:r>
-      <w:commentRangeEnd w:id="27"/>
-      <w:r>
-        <w:rPr>
-          <w:rStyle w:val="CommentReference"/>
-        </w:rPr>
-        <w:commentReference w:id="27"/>
-      </w:r>
-      <w:r>
-        <w:t xml:space="preserve"> which would result in an increase in the fishing mortality experienced by capelin. Second, capelin post-1991 are smaller than capelin pre-1991, and in general, smaller fish experience higher predation mortality rates than larger fish </w:t>
-      </w:r>
-      <w:r>
-        <w:fldChar w:fldCharType="begin"/>
-      </w:r>
-      <w:r>
-        <w:instrText xml:space="preserve"> ADDIN EN.CITE &lt;EndNote&gt;&lt;Cite&gt;&lt;Author&gt;Gislason&lt;/Author&gt;&lt;Year&gt;2010&lt;/Year&gt;&lt;RecNum&gt;945&lt;/RecNum&gt;&lt;DisplayText&gt;(Sogard 1997, Gislason et al. 2010)&lt;/DisplayText&gt;&lt;record&gt;&lt;rec-number&gt;945&lt;/rec-number&gt;&lt;foreign-keys&gt;&lt;key app="EN" db-id="2pv5prxr6xz2a4ea50h5dww0ewvx0ttdtdsa" timestamp="1522158076"&gt;945&lt;/key&gt;&lt;/foreign-keys&gt;&lt;ref-type name="Journal Article"&gt;17&lt;/ref-type&gt;&lt;contributors&gt;&lt;authors&gt;&lt;author&gt;Gislason, Henrik&lt;/author&gt;&lt;author&gt;Daan, Niels&lt;/author&gt;&lt;author&gt;Rice Jake, C.&lt;/author&gt;&lt;author&gt;Pope John, G.&lt;/author&gt;&lt;/authors&gt;&lt;/contributors&gt;&lt;titles&gt;&lt;title&gt;Size, growth, temperature and the natural mortality of marine fish&lt;/title&gt;&lt;secondary-title&gt;Fish and Fisheries&lt;/secondary-title&gt;&lt;/titles&gt;&lt;periodical&gt;&lt;full-title&gt;Fish and Fisheries&lt;/full-title&gt;&lt;/periodical&gt;&lt;pages&gt;149-158&lt;/pages&gt;&lt;volume&gt;11&lt;/volume&gt;&lt;number&gt;2&lt;/number&gt;&lt;keywords&gt;&lt;keyword&gt;Asymptotic length&lt;/keyword&gt;&lt;keyword&gt;fish&lt;/keyword&gt;&lt;keyword&gt;growth&lt;/keyword&gt;&lt;keyword&gt;length&lt;/keyword&gt;&lt;keyword&gt;natural mortality&lt;/keyword&gt;&lt;keyword&gt;temperature&lt;/keyword&gt;&lt;/keywords&gt;&lt;dates&gt;&lt;year&gt;2010&lt;/year&gt;&lt;/dates&gt;&lt;publisher&gt;Wiley/Blackwell (10.1111)&lt;/publisher&gt;&lt;isbn&gt;1467-2960&lt;/isbn&gt;&lt;urls&gt;&lt;related-urls&gt;&lt;url&gt;https://doi.org/10.1111/j.1467-2979.2009.00350.x&lt;/url&gt;&lt;/related-urls&gt;&lt;/urls&gt;&lt;electronic-resource-num&gt;10.1111/j.1467-2979.2009.00350.x&lt;/electronic-resource-num&gt;&lt;access-date&gt;2018/03/27&lt;/access-date&gt;&lt;/record&gt;&lt;/Cite&gt;&lt;Cite&gt;&lt;Author&gt;Sogard&lt;/Author&gt;&lt;Year&gt;1997&lt;/Year&gt;&lt;RecNum&gt;946&lt;/RecNum&gt;&lt;record&gt;&lt;rec-number&gt;946&lt;/rec-number&gt;&lt;foreign-keys&gt;&lt;key app="EN" db-id="2pv5prxr6xz2a4ea50h5dww0ewvx0ttdtdsa" timestamp="1522158248"&gt;946&lt;/key&gt;&lt;/foreign-keys&gt;&lt;ref-type name="Journal Article"&gt;17&lt;/ref-type&gt;&lt;contributors&gt;&lt;authors&gt;&lt;author&gt;Sogard, Susan M.&lt;/author&gt;&lt;/authors&gt;&lt;/contributors&gt;&lt;titles&gt;&lt;title&gt;Size-Selective Mortality in the Juvenile Stage of Teleost Fishes: A Review&lt;/title&gt;&lt;secondary-title&gt;Bulletin of Marine Science&lt;/secondary-title&gt;&lt;/titles&gt;&lt;periodical&gt;&lt;full-title&gt;Bulletin of Marine Science&lt;/full-title&gt;&lt;/periodical&gt;&lt;pages&gt;1129-1157&lt;/pages&gt;&lt;volume&gt;60&lt;/volume&gt;&lt;dates&gt;&lt;year&gt;1997&lt;/year&gt;&lt;/dates&gt;&lt;urls&gt;&lt;/urls&gt;&lt;/record&gt;&lt;/Cite&gt;&lt;/EndNote&gt;</w:instrText>
-      </w:r>
-      <w:r>
-        <w:fldChar w:fldCharType="separate"/>
-      </w:r>
-      <w:r>
-        <w:rPr>
-          <w:noProof/>
-        </w:rPr>
-        <w:t>(Sogard 1997, Gislason et al. 2010)</w:t>
-      </w:r>
-      <w:r>
-        <w:fldChar w:fldCharType="end"/>
-      </w:r>
-      <w:r>
-        <w:t>. Third, with an earlier age at maturation, younger age classes of capelin are experiencing higher rates of mortality due to mortality associated with reproduction</w:t>
-      </w:r>
-      <w:r>
-        <w:t xml:space="preserve"> </w:t>
-      </w:r>
-      <w:commentRangeStart w:id="28"/>
-      <w:r>
-        <w:fldChar w:fldCharType="begin"/>
-      </w:r>
-      <w:r>
-        <w:instrText xml:space="preserve"> ADDIN EN.CITE &lt;EndNote&gt;&lt;Cite&gt;&lt;Author&gt;Huse&lt;/Author&gt;&lt;Year&gt;1998&lt;/Year&gt;&lt;RecNum&gt;947&lt;/RecNum&gt;&lt;DisplayText&gt;(Huse 1998)&lt;/DisplayText&gt;&lt;record&gt;&lt;rec-number&gt;947&lt;/rec-number&gt;&lt;foreign-keys&gt;&lt;key app="EN" db-id="2pv5prxr6xz2a4ea50h5dww0ewvx0ttdtdsa" timestamp="1522158696"&gt;947&lt;/key&gt;&lt;/foreign-keys&gt;&lt;ref-type name="Thesis"&gt;32&lt;/ref-type&gt;&lt;contributors&gt;&lt;authors&gt;&lt;author&gt;Huse, G.&lt;/author&gt;&lt;/authors&gt;&lt;/contributors&gt;&lt;titles&gt;&lt;title&gt;&lt;style face="normal" font="default" size="100%"&gt;Life history strategies and spatial dynamics of the Barents Sea capelin (&lt;/style&gt;&lt;style face="italic" font="default" size="100%"&gt;Mallotus villosus&lt;/style&gt;&lt;style face="normal" font="default" size="100%"&gt;)&lt;/style&gt;&lt;/title&gt;&lt;secondary-title&gt;Department of Fisheries and Marine Biology&lt;/secondary-title&gt;&lt;/titles&gt;&lt;volume&gt; Dr. scient&lt;/volume&gt;&lt;dates&gt;&lt;year&gt;1998&lt;/year&gt;&lt;/dates&gt;&lt;publisher&gt;University of Bergen&lt;/publisher&gt;&lt;urls&gt;&lt;/urls&gt;&lt;/record&gt;&lt;/Cite&gt;&lt;/EndNote&gt;</w:instrText>
-      </w:r>
-      <w:r>
-        <w:fldChar w:fldCharType="separate"/>
-      </w:r>
-      <w:r>
-        <w:rPr>
-          <w:noProof/>
-        </w:rPr>
-        <w:t>(Huse 1998)</w:t>
-      </w:r>
-      <w:r>
-        <w:fldChar w:fldCharType="end"/>
-      </w:r>
-      <w:commentRangeEnd w:id="28"/>
-      <w:r>
-        <w:rPr>
-          <w:rStyle w:val="CommentReference"/>
-        </w:rPr>
-        <w:commentReference w:id="28"/>
-      </w:r>
-      <w:r>
-        <w:t>. Fourth, there may have been a shift in the spatial distribution of capelin that has resulted in a systematic increase in the index of total mortality</w:t>
-      </w:r>
-      <w:r>
-        <w:t xml:space="preserve"> </w:t>
-      </w:r>
-      <w:r>
-        <w:fldChar w:fldCharType="begin"/>
-      </w:r>
-      <w:r>
-        <w:instrText xml:space="preserve"> ADDIN EN.CITE &lt;EndNote&gt;&lt;Cite&gt;&lt;Author&gt;Frank&lt;/Author&gt;&lt;Year&gt;2016&lt;/Year&gt;&lt;RecNum&gt;890&lt;/RecNum&gt;&lt;Prefix&gt;e.g.`, &lt;/Prefix&gt;&lt;DisplayText&gt;(e.g., Frank et al. 2016)&lt;/DisplayText&gt;&lt;record&gt;&lt;rec-number&gt;890&lt;/rec-number&gt;&lt;foreign-keys&gt;&lt;key app="EN" db-id="2pv5prxr6xz2a4ea50h5dww0ewvx0ttdtdsa" timestamp="1516286327"&gt;890&lt;/key&gt;&lt;/foreign-keys&gt;&lt;ref-type name="Journal Article"&gt;17&lt;/ref-type&gt;&lt;contributors&gt;&lt;authors&gt;&lt;author&gt;Frank, K. T.&lt;/author&gt;&lt;author&gt;Petrie, B.&lt;/author&gt;&lt;author&gt;Boyce, D.&lt;/author&gt;&lt;author&gt;Leggett, W. C.&lt;/author&gt;&lt;/authors&gt;&lt;/contributors&gt;&lt;titles&gt;&lt;title&gt;Anomalous ecosystem dynamics following the apparent collapse of a keystone forage species&lt;/title&gt;&lt;secondary-title&gt;Marine Ecology Progress Series&lt;/secondary-title&gt;&lt;/titles&gt;&lt;periodical&gt;&lt;full-title&gt;Marine Ecology Progress Series&lt;/full-title&gt;&lt;/periodical&gt;&lt;pages&gt;185-202&lt;/pages&gt;&lt;volume&gt;553&lt;/volume&gt;&lt;dates&gt;&lt;year&gt;2016&lt;/year&gt;&lt;/dates&gt;&lt;urls&gt;&lt;related-urls&gt;&lt;url&gt;http://www.int-res.com/abstracts/meps/v553/p185-202/&lt;/url&gt;&lt;/related-urls&gt;&lt;/urls&gt;&lt;/record&gt;&lt;/Cite&gt;&lt;/EndNote&gt;</w:instrText>
-      </w:r>
-      <w:r>
-        <w:fldChar w:fldCharType="separate"/>
-      </w:r>
-      <w:r>
-        <w:rPr>
-          <w:noProof/>
-        </w:rPr>
-        <w:t>(e.g., Frank et al. 2016)</w:t>
-      </w:r>
-      <w:r>
-        <w:fldChar w:fldCharType="end"/>
+        <w:commentReference w:id="46"/>
       </w:r>
       <w:r>
         <w:t xml:space="preserve">. </w:t>
       </w:r>
+      <w:ins w:id="47" w:author="Alejandro Buren" w:date="2018-03-28T16:15:00Z">
+        <w:r>
+          <w:t>Therefore the patterns of variation in the rates of natural mortality of capelin do not support the hypothesis of non-co</w:t>
+        </w:r>
+      </w:ins>
+      <w:ins w:id="48" w:author="Alejandro Buren" w:date="2018-03-28T16:16:00Z">
+        <w:r>
+          <w:t>l</w:t>
+        </w:r>
+      </w:ins>
+      <w:ins w:id="49" w:author="Alejandro Buren" w:date="2018-03-28T16:15:00Z">
+        <w:r>
+          <w:t>lapse.</w:t>
+        </w:r>
+      </w:ins>
     </w:p>
     <w:p>
       <w:pPr>
@@ -6627,7 +7001,7 @@
           <w:sz w:val="22"/>
           <w:szCs w:val="22"/>
         </w:rPr>
-        <w:t xml:space="preserve">Fall multispecies bottom trawl surveys (FBTS) have been conducted in NAFO Div. 2J3KL from 1978. The FBTS is a random depth-stratified sampling design with trawls of fixed duration and speed. From 1978-1994, trawls were conducted using an Engel otter trawl. In 1995, the FBTS switched to using the smaller </w:t>
+        <w:t>Fall multispecies bottom trawl surveys (FBTS) have been conducted in NAFO Div. 2J3KL from 1978. The FBTS is a random depth-stratified sampling design with trawls of fixed duration and speed. From 1978-</w:t>
       </w:r>
       <w:r>
         <w:rPr>
@@ -6637,7 +7011,27 @@
           <w:szCs w:val="22"/>
         </w:rPr>
         <w:lastRenderedPageBreak/>
-        <w:t>mesh size Campelen 1800 shrimp trawl, and the trawls were adjusted to a slower speed and shorter duration to account for larger catches. The change in trawls in 1995 increased the catchability of small fish species, like capelin, in the FBTS. With the cancellation of the fall acoustic survey, the FBTS is the only source of data on the distribution and presence/absence of maturing capelin in the fall in NAFO Div. 2J3KL. There is a concordance in the multi-year trends of age-dependent capelin distributions in the FBTS and the spring acoustic survey (Fig</w:t>
+        <w:t xml:space="preserve">1994, trawls were conducted using an Engel otter trawl. In 1995, the FBTS switched to using the smaller mesh size </w:t>
+      </w:r>
+      <w:proofErr w:type="spellStart"/>
+      <w:r>
+        <w:rPr>
+          <w:rStyle w:val="fontstyle01"/>
+          <w:rFonts w:asciiTheme="minorHAnsi" w:hAnsiTheme="minorHAnsi"/>
+          <w:sz w:val="22"/>
+          <w:szCs w:val="22"/>
+        </w:rPr>
+        <w:t>Campelen</w:t>
+      </w:r>
+      <w:proofErr w:type="spellEnd"/>
+      <w:r>
+        <w:rPr>
+          <w:rStyle w:val="fontstyle01"/>
+          <w:rFonts w:asciiTheme="minorHAnsi" w:hAnsiTheme="minorHAnsi"/>
+          <w:sz w:val="22"/>
+          <w:szCs w:val="22"/>
+        </w:rPr>
+        <w:t xml:space="preserve"> 1800 shrimp trawl, and the trawls were adjusted to a slower speed and shorter duration to account for larger catches. The change in trawls in 1995 increased the catchability of small fish species, like capelin, in the FBTS. With the cancellation of the fall acoustic survey, the FBTS is the only source of data on the distribution and presence/absence of maturing capelin in the fall in NAFO Div. 2J3KL. There is a concordance in the multi-year trends of age-dependent capelin distributions in the FBTS and the spring acoustic survey (Fig</w:t>
       </w:r>
       <w:r>
         <w:rPr>
@@ -6710,7 +7104,15 @@
         <w:fldChar w:fldCharType="end"/>
       </w:r>
       <w:r>
-        <w:t xml:space="preserve">. This change in a pelagic fish’s vertical behaviour was also seen in Atlantic herring in the Gulf of St. Lawrence where in the absence of Atlantic cod predation, Atlantic herring moved into the suprabenthic zone and increased their availability to the bottom trawl despite declines in abundance </w:t>
+        <w:t xml:space="preserve">. This change in a pelagic fish’s vertical behaviour was also seen in Atlantic herring in the Gulf of St. Lawrence where in the absence of Atlantic cod predation, Atlantic herring moved into the </w:t>
+      </w:r>
+      <w:proofErr w:type="spellStart"/>
+      <w:r>
+        <w:t>suprabenthic</w:t>
+      </w:r>
+      <w:proofErr w:type="spellEnd"/>
+      <w:r>
+        <w:t xml:space="preserve"> zone and increased their availability to the bottom trawl despite declines in abundance </w:t>
       </w:r>
       <w:r>
         <w:fldChar w:fldCharType="begin"/>
@@ -6740,8 +7142,19 @@
           <w:sz w:val="22"/>
           <w:szCs w:val="22"/>
         </w:rPr>
-        <w:t>These changes in vertical distribution are a cause for concern for acoustic surveys, as acoustic surveys are unable to resolve targets on or near the seabed, also known as the bottom deadzone</w:t>
-      </w:r>
+        <w:t xml:space="preserve">These changes in vertical distribution are a cause for concern for acoustic surveys, as acoustic surveys are unable to resolve targets on or near the seabed, also known as the bottom </w:t>
+      </w:r>
+      <w:proofErr w:type="spellStart"/>
+      <w:r>
+        <w:rPr>
+          <w:rStyle w:val="fontstyle01"/>
+          <w:rFonts w:asciiTheme="minorHAnsi" w:hAnsiTheme="minorHAnsi"/>
+          <w:sz w:val="22"/>
+          <w:szCs w:val="22"/>
+        </w:rPr>
+        <w:t>deadzone</w:t>
+      </w:r>
+      <w:proofErr w:type="spellEnd"/>
       <w:r>
         <w:rPr>
           <w:rStyle w:val="fontstyle01"/>
@@ -6804,7 +7217,47 @@
           <w:sz w:val="22"/>
           <w:szCs w:val="22"/>
         </w:rPr>
-        <w:t>. The height of the deadzone is a function of the pulse length and frequency of the acoustic system used, and the bottom deadzone was approximately 0.75 m for the capelin spring acoustic surveys.</w:t>
+        <w:t xml:space="preserve">. The height of the </w:t>
+      </w:r>
+      <w:proofErr w:type="spellStart"/>
+      <w:r>
+        <w:rPr>
+          <w:rStyle w:val="fontstyle01"/>
+          <w:rFonts w:asciiTheme="minorHAnsi" w:hAnsiTheme="minorHAnsi"/>
+          <w:sz w:val="22"/>
+          <w:szCs w:val="22"/>
+        </w:rPr>
+        <w:t>deadzone</w:t>
+      </w:r>
+      <w:proofErr w:type="spellEnd"/>
+      <w:r>
+        <w:rPr>
+          <w:rStyle w:val="fontstyle01"/>
+          <w:rFonts w:asciiTheme="minorHAnsi" w:hAnsiTheme="minorHAnsi"/>
+          <w:sz w:val="22"/>
+          <w:szCs w:val="22"/>
+        </w:rPr>
+        <w:t xml:space="preserve"> is a function of the pulse length and frequency of the acoustic system used, and the bottom </w:t>
+      </w:r>
+      <w:proofErr w:type="spellStart"/>
+      <w:r>
+        <w:rPr>
+          <w:rStyle w:val="fontstyle01"/>
+          <w:rFonts w:asciiTheme="minorHAnsi" w:hAnsiTheme="minorHAnsi"/>
+          <w:sz w:val="22"/>
+          <w:szCs w:val="22"/>
+        </w:rPr>
+        <w:t>deadzone</w:t>
+      </w:r>
+      <w:proofErr w:type="spellEnd"/>
+      <w:r>
+        <w:rPr>
+          <w:rStyle w:val="fontstyle01"/>
+          <w:rFonts w:asciiTheme="minorHAnsi" w:hAnsiTheme="minorHAnsi"/>
+          <w:sz w:val="22"/>
+          <w:szCs w:val="22"/>
+        </w:rPr>
+        <w:t xml:space="preserve"> was approximately 0.75 m for the capelin spring acoustic surveys.</w:t>
       </w:r>
       <w:r>
         <w:rPr>
@@ -6951,7 +7404,7 @@
         </w:rPr>
         <w:t xml:space="preserve"> hypothesized that there was an abrupt change in capelin migration patterns post-1991, with capelin now remaining inshore year round. </w:t>
       </w:r>
-      <w:del w:id="29" w:author="Alejandro Buren" w:date="2018-03-26T15:13:00Z">
+      <w:del w:id="50" w:author="Alejandro Buren" w:date="2018-03-26T15:13:00Z">
         <w:r>
           <w:rPr>
             <w:rStyle w:val="fontstyle01"/>
@@ -6959,9 +7412,37 @@
             <w:sz w:val="22"/>
             <w:szCs w:val="22"/>
           </w:rPr>
-          <w:delText xml:space="preserve">We were interested in testing this main hypothesis from Frank et al. (2016) using multiple approaches [e.g., triangulation; Munafo and Smith (2018)] in order to compare results from independent datasets (e.g., spring acoustic survey, FBTS, inshore fishery data) using diverse statistical methods to either support or dismiss the capelin inshore migration hypothesis. </w:delText>
+          <w:delText xml:space="preserve">We were interested in testing this main hypothesis from Frank et al. (2016) using multiple approaches [e.g., triangulation; Munafo and Smith (2018)] in order to compare results from independent datasets (e.g., spring acoustic survey, FBTS, </w:delText>
+        </w:r>
+        <w:commentRangeStart w:id="51"/>
+        <w:r>
+          <w:rPr>
+            <w:rStyle w:val="fontstyle01"/>
+            <w:rFonts w:asciiTheme="minorHAnsi" w:hAnsiTheme="minorHAnsi"/>
+            <w:sz w:val="22"/>
+            <w:szCs w:val="22"/>
+          </w:rPr>
+          <w:delText>inshore</w:delText>
         </w:r>
       </w:del>
+      <w:commentRangeEnd w:id="51"/>
+      <w:r>
+        <w:rPr>
+          <w:rStyle w:val="CommentReference"/>
+        </w:rPr>
+        <w:commentReference w:id="51"/>
+      </w:r>
+      <w:del w:id="52" w:author="Alejandro Buren" w:date="2018-03-26T15:13:00Z">
+        <w:r>
+          <w:rPr>
+            <w:rStyle w:val="fontstyle01"/>
+            <w:rFonts w:asciiTheme="minorHAnsi" w:hAnsiTheme="minorHAnsi"/>
+            <w:sz w:val="22"/>
+            <w:szCs w:val="22"/>
+          </w:rPr>
+          <w:delText xml:space="preserve"> fishery data) using diverse statistical methods to either support or dismiss the capelin inshore migration hypothesis. </w:delText>
+        </w:r>
+      </w:del>
       <w:r>
         <w:rPr>
           <w:rStyle w:val="fontstyle01"/>
@@ -7033,7 +7514,27 @@
           <w:sz w:val="22"/>
           <w:szCs w:val="22"/>
         </w:rPr>
-        <w:t>However, their own annual mapping demonstrates the high degree of interannual variability in capelin abundance within the earlier period (1985-1995), with inshore distributions occurring in three high abundance years</w:t>
+        <w:t xml:space="preserve">However, their own annual mapping demonstrates the high degree of </w:t>
+      </w:r>
+      <w:proofErr w:type="spellStart"/>
+      <w:r>
+        <w:rPr>
+          <w:rStyle w:val="fontstyle01"/>
+          <w:rFonts w:asciiTheme="minorHAnsi" w:hAnsiTheme="minorHAnsi"/>
+          <w:sz w:val="22"/>
+          <w:szCs w:val="22"/>
+        </w:rPr>
+        <w:t>interannual</w:t>
+      </w:r>
+      <w:proofErr w:type="spellEnd"/>
+      <w:r>
+        <w:rPr>
+          <w:rStyle w:val="fontstyle01"/>
+          <w:rFonts w:asciiTheme="minorHAnsi" w:hAnsiTheme="minorHAnsi"/>
+          <w:sz w:val="22"/>
+          <w:szCs w:val="22"/>
+        </w:rPr>
+        <w:t xml:space="preserve"> variability in capelin abundance within the earlier period (1985-1995), with inshore distributions occurring in three high abundance years</w:t>
       </w:r>
       <w:r>
         <w:rPr>
@@ -7207,7 +7708,7 @@
           <w:sz w:val="22"/>
           <w:szCs w:val="22"/>
         </w:rPr>
-        <w:t xml:space="preserve"> to fit a geostatistical delta-generalized linear mixed model to estimate the spatial and temporal distribution of capelin. The main advantage of this approach is that it accounts for changes in </w:t>
+        <w:t xml:space="preserve"> to fit a geostatistical delta-generalized linear mixed model to estimate the spatial and </w:t>
       </w:r>
       <w:r>
         <w:rPr>
@@ -7217,9 +7718,9 @@
           <w:szCs w:val="22"/>
         </w:rPr>
         <w:lastRenderedPageBreak/>
-        <w:t xml:space="preserve">the spatial distribution of sampling effort from one year to the next. This method also provides a means of estimating the standard error of the center of gravity metric, which provides a perspective on the significance of distributional shifts. This geostatistical analysis did not support the hypothesis that capelin have shifted their distribution towards the inshore post-1991 with no evidence of an easterly or westerly movement in the centre of gravity of capelin (Figure x). Instead, the center of gravity of capelin shifts northward as abundance increases and southwards as abundance decreases (Figure x). </w:t>
-      </w:r>
-      <w:del w:id="30" w:author="Alejandro Buren" w:date="2018-03-27T11:31:00Z">
+        <w:t xml:space="preserve">temporal distribution of capelin. The main advantage of this approach is that it accounts for changes in the spatial distribution of sampling effort from one year to the next. This method also provides a means of estimating the standard error of the center of gravity metric, which provides a perspective on the significance of distributional shifts. This geostatistical analysis did not support the hypothesis that capelin have shifted their distribution towards the inshore post-1991 with no evidence of an easterly or westerly movement in the centre of gravity of capelin (Figure x). Instead, the center of gravity of capelin shifts northward as abundance increases and southwards as abundance decreases (Figure x). </w:t>
+      </w:r>
+      <w:del w:id="53" w:author="Alejandro Buren" w:date="2018-03-27T11:31:00Z">
         <w:r>
           <w:rPr>
             <w:rStyle w:val="fontstyle01"/>
@@ -7230,7 +7731,7 @@
           <w:delText>More basic</w:delText>
         </w:r>
       </w:del>
-      <w:ins w:id="31" w:author="Alejandro Buren" w:date="2018-03-27T11:31:00Z">
+      <w:ins w:id="54" w:author="Alejandro Buren" w:date="2018-03-27T11:31:00Z">
         <w:r>
           <w:rPr>
             <w:rStyle w:val="fontstyle01"/>
@@ -7279,7 +7780,7 @@
         </w:rPr>
         <w:t>2</w:t>
       </w:r>
-      <w:ins w:id="32" w:author="Alejandro Buren" w:date="2018-03-27T11:31:00Z">
+      <w:ins w:id="55" w:author="Alejandro Buren" w:date="2018-03-27T11:31:00Z">
         <w:r>
           <w:rPr>
             <w:rStyle w:val="fontstyle01"/>
@@ -7385,7 +7886,7 @@
       </w:r>
     </w:p>
     <w:p>
-      <w:commentRangeStart w:id="33"/>
+      <w:commentRangeStart w:id="56"/>
       <w:r>
         <w:rPr>
           <w:rStyle w:val="fontstyle01"/>
@@ -7395,14 +7896,14 @@
         </w:rPr>
         <w:t xml:space="preserve">Annual age </w:t>
       </w:r>
-      <w:commentRangeEnd w:id="33"/>
+      <w:commentRangeEnd w:id="56"/>
       <w:r>
         <w:rPr>
           <w:rStyle w:val="CommentReference"/>
           <w:sz w:val="22"/>
           <w:szCs w:val="22"/>
         </w:rPr>
-        <w:commentReference w:id="33"/>
+        <w:commentReference w:id="56"/>
       </w:r>
       <w:r>
         <w:rPr>
@@ -7469,9 +7970,17 @@
         <w:t>’s hypothesis that capelin are no longer migratory post-1991. If capelin had stopped migrating offshore in the fall, we would expect to see fewer, older capelin in offshore waters compared to inshore waters. We found that t</w:t>
       </w:r>
       <w:r>
-        <w:t xml:space="preserve">here were large shifts in capelin age compositions from 1980-2016. Prior to 1991, ~97% of the spring acoustic survey catches were composed of ages 2, 3, 4. Post-1991, contributions of ages-2, 3 have remained consistent at ~60% and ~28% of the catch, respectively, while age-1 capelin has gone from being 1% of the catch to ~10% of the catch and contributions of ages-4, 5, 6 have declined. In the inshore commercial fishery pre-1991, ~96-99% of the catches in NAFO Div. 3KL consisted of ages 3, 4, 5 with age-2 capelin comprising 0.6 - 3.4% of total catch. Post-1991, the 3 oldest age-classes of capelin (ages 4, 5 and 6) </w:t>
-      </w:r>
-      <w:del w:id="34" w:author="Alejandro Buren" w:date="2018-03-27T11:38:00Z">
+        <w:t xml:space="preserve">here were large shifts in capelin age compositions from 1980-2016. Prior to 1991, ~97% of the spring acoustic survey catches were composed of ages 2, 3, </w:t>
+      </w:r>
+      <w:proofErr w:type="gramStart"/>
+      <w:r>
+        <w:t>4</w:t>
+      </w:r>
+      <w:proofErr w:type="gramEnd"/>
+      <w:r>
+        <w:t xml:space="preserve">. Post-1991, contributions of ages-2, 3 have remained consistent at ~60% and ~28% of the catch, respectively, while age-1 capelin has gone from being 1% of the catch to ~10% of the catch and contributions of ages-4, 5, 6 have declined. In the inshore commercial fishery pre-1991, ~96-99% of the catches in NAFO Div. 3KL consisted of ages 3, 4, 5 with age-2 capelin comprising 0.6 - 3.4% of total catch. Post-1991, the 3 oldest age-classes of capelin (ages 4, 5 and 6) </w:t>
+      </w:r>
+      <w:del w:id="57" w:author="Alejandro Buren" w:date="2018-03-27T11:38:00Z">
         <w:r>
           <w:delText xml:space="preserve">all </w:delText>
         </w:r>
@@ -7517,7 +8026,7 @@
         </w:rPr>
         <w:t xml:space="preserve">Independent </w:t>
       </w:r>
-      <w:del w:id="35" w:author="Alejandro Buren" w:date="2018-03-27T16:15:00Z">
+      <w:del w:id="58" w:author="Alejandro Buren" w:date="2018-03-27T16:15:00Z">
         <w:r>
           <w:rPr>
             <w:rFonts w:asciiTheme="minorHAnsi" w:hAnsiTheme="minorHAnsi"/>
@@ -7525,7 +8034,7 @@
           <w:delText xml:space="preserve">indexes </w:delText>
         </w:r>
       </w:del>
-      <w:ins w:id="36" w:author="Alejandro Buren" w:date="2018-03-27T16:15:00Z">
+      <w:ins w:id="59" w:author="Alejandro Buren" w:date="2018-03-27T16:15:00Z">
         <w:r>
           <w:rPr>
             <w:rFonts w:asciiTheme="minorHAnsi" w:hAnsiTheme="minorHAnsi"/>
@@ -7557,7 +8066,7 @@
         </w:rPr>
         <w:t xml:space="preserve"> </w:t>
       </w:r>
-      <w:del w:id="37" w:author="Alejandro Buren" w:date="2018-03-27T16:15:00Z">
+      <w:del w:id="60" w:author="Alejandro Buren" w:date="2018-03-27T16:15:00Z">
         <w:r>
           <w:rPr>
             <w:rFonts w:asciiTheme="minorHAnsi" w:hAnsiTheme="minorHAnsi"/>
@@ -8347,21 +8856,21 @@
       <w:r>
         <w:t xml:space="preserve">. </w:t>
       </w:r>
-      <w:commentRangeStart w:id="38"/>
+      <w:commentRangeStart w:id="61"/>
       <w:r>
         <w:t xml:space="preserve">In the fall multi-species bottom trawl surveys, there were changes in the distribution of capelin </w:t>
       </w:r>
-      <w:del w:id="39" w:author="Alejandro Buren" w:date="2018-03-27T11:38:00Z">
+      <w:del w:id="62" w:author="Alejandro Buren" w:date="2018-03-27T11:38:00Z">
         <w:r>
           <w:delText xml:space="preserve">sampled in the fall </w:delText>
         </w:r>
       </w:del>
-      <w:del w:id="40" w:author="Alejandro Buren" w:date="2018-03-27T11:39:00Z">
+      <w:del w:id="63" w:author="Alejandro Buren" w:date="2018-03-27T11:39:00Z">
         <w:r>
           <w:delText xml:space="preserve">for </w:delText>
         </w:r>
       </w:del>
-      <w:ins w:id="41" w:author="Alejandro Buren" w:date="2018-03-27T11:39:00Z">
+      <w:ins w:id="64" w:author="Alejandro Buren" w:date="2018-03-27T11:39:00Z">
         <w:r>
           <w:t xml:space="preserve">in </w:t>
         </w:r>
@@ -8369,12 +8878,12 @@
       <w:r>
         <w:t>the years 2006-2007 and 2011-2014 whe</w:t>
       </w:r>
-      <w:ins w:id="42" w:author="Alejandro Buren" w:date="2018-03-27T11:38:00Z">
+      <w:ins w:id="65" w:author="Alejandro Buren" w:date="2018-03-27T11:38:00Z">
         <w:r>
           <w:t>n</w:t>
         </w:r>
       </w:ins>
-      <w:del w:id="43" w:author="Alejandro Buren" w:date="2018-03-27T11:38:00Z">
+      <w:del w:id="66" w:author="Alejandro Buren" w:date="2018-03-27T11:38:00Z">
         <w:r>
           <w:delText>re</w:delText>
         </w:r>
@@ -8430,12 +8939,12 @@
       <w:r>
         <w:t xml:space="preserve">. </w:t>
       </w:r>
-      <w:commentRangeEnd w:id="38"/>
+      <w:commentRangeEnd w:id="61"/>
       <w:r>
         <w:rPr>
           <w:rStyle w:val="CommentReference"/>
         </w:rPr>
-        <w:commentReference w:id="38"/>
+        <w:commentReference w:id="61"/>
       </w:r>
     </w:p>
     <w:p/>
@@ -8458,7 +8967,7 @@
         </w:rPr>
         <w:t xml:space="preserve"> </w:t>
       </w:r>
-      <w:del w:id="44" w:author="Alejandro Buren" w:date="2018-03-27T16:15:00Z">
+      <w:del w:id="67" w:author="Alejandro Buren" w:date="2018-03-27T16:15:00Z">
         <w:r>
           <w:rPr>
             <w:rFonts w:asciiTheme="minorHAnsi" w:hAnsiTheme="minorHAnsi"/>
@@ -8930,21 +9439,21 @@
       <w:r>
         <w:t xml:space="preserve">Two of the three larval </w:t>
       </w:r>
-      <w:commentRangeStart w:id="45"/>
+      <w:commentRangeStart w:id="68"/>
       <w:r>
         <w:t>indices</w:t>
       </w:r>
-      <w:commentRangeEnd w:id="45"/>
+      <w:commentRangeEnd w:id="68"/>
       <w:r>
         <w:rPr>
           <w:rStyle w:val="CommentReference"/>
         </w:rPr>
-        <w:commentReference w:id="45"/>
+        <w:commentReference w:id="68"/>
       </w:r>
       <w:r>
         <w:t xml:space="preserve"> allow for a comparison of larval densities pre- and post-1991. The beach larval index in 1990 is relatively high, and there is a dramatic reduction in the index in 1991 (Table 1). From 1992 onwards, the beach larval index is variable and larval densities in some years are </w:t>
       </w:r>
-      <w:del w:id="46" w:author="Alejandro Buren" w:date="2018-03-27T11:40:00Z">
+      <w:del w:id="69" w:author="Alejandro Buren" w:date="2018-03-27T11:40:00Z">
         <w:r>
           <w:delText xml:space="preserve">equally </w:delText>
         </w:r>
@@ -9113,12 +9622,12 @@
       <w:r>
         <w:t xml:space="preserve">), which is </w:t>
       </w:r>
-      <w:del w:id="47" w:author="Alejandro Buren" w:date="2018-03-27T11:42:00Z">
+      <w:del w:id="70" w:author="Alejandro Buren" w:date="2018-03-27T11:42:00Z">
         <w:r>
           <w:delText>almost half</w:delText>
         </w:r>
       </w:del>
-      <w:ins w:id="48" w:author="Alejandro Buren" w:date="2018-03-27T11:42:00Z">
+      <w:ins w:id="71" w:author="Alejandro Buren" w:date="2018-03-27T11:42:00Z">
         <w:r>
           <w:t>considerably lower than</w:t>
         </w:r>
@@ -9144,7 +9653,7 @@
       <w:r>
         <w:t xml:space="preserve">) (Table 1). The trend in the 2000s is for lower and more variable larval densities compared to the 1980s; for example, in 12 of the 14 years in the 2000s, average larval densities in September were less than the average August larval densities in the 1980s (Table 1). </w:t>
       </w:r>
-      <w:del w:id="49" w:author="Alejandro Buren" w:date="2018-03-27T11:42:00Z">
+      <w:del w:id="72" w:author="Alejandro Buren" w:date="2018-03-27T11:42:00Z">
         <w:r>
           <w:delText>Capelin productivity has decreased since 1991.</w:delText>
         </w:r>
@@ -9154,7 +9663,7 @@
       <w:r>
         <w:t>The decrease in capelin late-stage larval productivity post-1991</w:t>
       </w:r>
-      <w:del w:id="50" w:author="Alejandro Buren" w:date="2018-03-27T11:43:00Z">
+      <w:del w:id="73" w:author="Alejandro Buren" w:date="2018-03-27T11:43:00Z">
         <w:r>
           <w:delText>, however,</w:delText>
         </w:r>
@@ -9162,7 +9671,7 @@
       <w:r>
         <w:t xml:space="preserve"> does not support the hypothesis of a collapse of capelin biomass</w:t>
       </w:r>
-      <w:ins w:id="51" w:author="Alejandro Buren" w:date="2018-03-27T11:43:00Z">
+      <w:ins w:id="74" w:author="Alejandro Buren" w:date="2018-03-27T11:43:00Z">
         <w:r>
           <w:t>,</w:t>
         </w:r>
@@ -9411,25 +9920,7 @@
         <w:rPr>
           <w:rFonts w:asciiTheme="minorHAnsi" w:hAnsiTheme="minorHAnsi"/>
         </w:rPr>
-        <w:t xml:space="preserve">Temporal dynamics of cod weight at age and </w:t>
-      </w:r>
-      <w:commentRangeStart w:id="52"/>
-      <w:r>
-        <w:rPr>
-          <w:rFonts w:asciiTheme="minorHAnsi" w:hAnsiTheme="minorHAnsi"/>
-        </w:rPr>
-        <w:t>condition</w:t>
-      </w:r>
-      <w:commentRangeEnd w:id="52"/>
-      <w:r>
-        <w:rPr>
-          <w:rStyle w:val="CommentReference"/>
-          <w:rFonts w:asciiTheme="minorHAnsi" w:eastAsiaTheme="minorHAnsi" w:hAnsiTheme="minorHAnsi" w:cstheme="minorBidi"/>
-          <w:b w:val="0"/>
-          <w:bCs w:val="0"/>
-          <w:color w:val="auto"/>
-        </w:rPr>
-        <w:commentReference w:id="52"/>
+        <w:t>Temporal dynamics of cod weight at age and condition</w:t>
       </w:r>
     </w:p>
     <w:p>
@@ -10840,14 +11331,34 @@
         </w:rPr>
         <w:t>herring stock collapsed in 1969, and did not see any signs of recovery until the late 1980s, and therefore the effects of the capelin collapse were amplified and reached several taxa such as seals, seabirds and Atlantic cod (</w:t>
       </w:r>
+      <w:proofErr w:type="spellStart"/>
       <w:r>
         <w:rPr>
           <w:rFonts w:eastAsia="Times New Roman" w:cs="Times New Roman"/>
           <w:i/>
           <w:color w:val="151518"/>
         </w:rPr>
-        <w:t>Gadus morhua</w:t>
-      </w:r>
+        <w:t>Gadus</w:t>
+      </w:r>
+      <w:proofErr w:type="spellEnd"/>
+      <w:r>
+        <w:rPr>
+          <w:rFonts w:eastAsia="Times New Roman" w:cs="Times New Roman"/>
+          <w:i/>
+          <w:color w:val="151518"/>
+        </w:rPr>
+        <w:t xml:space="preserve"> </w:t>
+      </w:r>
+      <w:proofErr w:type="spellStart"/>
+      <w:r>
+        <w:rPr>
+          <w:rFonts w:eastAsia="Times New Roman" w:cs="Times New Roman"/>
+          <w:i/>
+          <w:color w:val="151518"/>
+        </w:rPr>
+        <w:t>morhua</w:t>
+      </w:r>
+      <w:proofErr w:type="spellEnd"/>
       <w:r>
         <w:rPr>
           <w:rFonts w:eastAsia="Times New Roman" w:cs="Times New Roman"/>
@@ -12548,13 +13059,41 @@
         </w:rPr>
         <w:t xml:space="preserve">Zooplankton response: </w:t>
       </w:r>
+      <w:proofErr w:type="spellStart"/>
       <w:r>
         <w:rPr>
           <w:rFonts w:asciiTheme="minorHAnsi" w:hAnsiTheme="minorHAnsi"/>
           <w:i/>
           <w:iCs/>
         </w:rPr>
-        <w:t xml:space="preserve">Calanus finmarchicus </w:t>
+        <w:t>Calanus</w:t>
+      </w:r>
+      <w:proofErr w:type="spellEnd"/>
+      <w:r>
+        <w:rPr>
+          <w:rFonts w:asciiTheme="minorHAnsi" w:hAnsiTheme="minorHAnsi"/>
+          <w:i/>
+          <w:iCs/>
+        </w:rPr>
+        <w:t xml:space="preserve"> </w:t>
+      </w:r>
+      <w:proofErr w:type="spellStart"/>
+      <w:r>
+        <w:rPr>
+          <w:rFonts w:asciiTheme="minorHAnsi" w:hAnsiTheme="minorHAnsi"/>
+          <w:i/>
+          <w:iCs/>
+        </w:rPr>
+        <w:t>finmarchicus</w:t>
+      </w:r>
+      <w:proofErr w:type="spellEnd"/>
+      <w:r>
+        <w:rPr>
+          <w:rFonts w:asciiTheme="minorHAnsi" w:hAnsiTheme="minorHAnsi"/>
+          <w:i/>
+          <w:iCs/>
+        </w:rPr>
+        <w:t xml:space="preserve"> </w:t>
       </w:r>
       <w:r>
         <w:rPr>
@@ -12597,7 +13136,7 @@
           <w:lang w:eastAsia="en-CA"/>
         </w:rPr>
       </w:pPr>
-      <w:ins w:id="53" w:author="Alejandro Buren" w:date="2018-03-27T12:07:00Z">
+      <w:ins w:id="75" w:author="Alejandro Buren" w:date="2018-03-27T12:07:00Z">
         <w:r>
           <w:rPr>
             <w:lang w:eastAsia="en-CA"/>
@@ -12605,7 +13144,7 @@
           <w:t xml:space="preserve">Fisheries and Oceans Canada has concluded that the Newfoundland and Labrador capelin stock </w:t>
         </w:r>
       </w:ins>
-      <w:ins w:id="54" w:author="Alejandro Buren" w:date="2018-03-27T12:08:00Z">
+      <w:ins w:id="76" w:author="Alejandro Buren" w:date="2018-03-27T12:08:00Z">
         <w:r>
           <w:rPr>
             <w:lang w:eastAsia="en-CA"/>
@@ -12613,7 +13152,7 @@
           <w:t xml:space="preserve">suffered an order of magnitude decline in </w:t>
         </w:r>
       </w:ins>
-      <w:ins w:id="55" w:author="Alejandro Buren" w:date="2018-03-27T12:28:00Z">
+      <w:ins w:id="77" w:author="Alejandro Buren" w:date="2018-03-27T12:28:00Z">
         <w:r>
           <w:rPr>
             <w:lang w:eastAsia="en-CA"/>
@@ -12621,7 +13160,7 @@
           <w:t>the early 1990s</w:t>
         </w:r>
       </w:ins>
-      <w:ins w:id="56" w:author="Alejandro Buren" w:date="2018-03-27T12:08:00Z">
+      <w:ins w:id="78" w:author="Alejandro Buren" w:date="2018-03-27T12:08:00Z">
         <w:r>
           <w:rPr>
             <w:lang w:eastAsia="en-CA"/>
@@ -12629,7 +13168,7 @@
           <w:t xml:space="preserve"> </w:t>
         </w:r>
       </w:ins>
-      <w:ins w:id="57" w:author="Alejandro Buren" w:date="2018-03-27T12:09:00Z">
+      <w:ins w:id="79" w:author="Alejandro Buren" w:date="2018-03-27T12:09:00Z">
         <w:r>
           <w:fldChar w:fldCharType="begin">
             <w:fldData xml:space="preserve">PEVuZE5vdGU+PENpdGU+PEF1dGhvcj5ERk88L0F1dGhvcj48WWVhcj4yMDE1PC9ZZWFyPjxSZWNO
@@ -12917,10 +13456,28 @@
             <w:rFonts w:eastAsia="Times New Roman" w:cs="Times New Roman"/>
             <w:color w:val="151518"/>
           </w:rPr>
-          <w:t xml:space="preserve"> contended this conclusion and postulated that the </w:t>
+          <w:t xml:space="preserve"> </w:t>
         </w:r>
       </w:ins>
-      <w:ins w:id="58" w:author="Alejandro Buren" w:date="2018-03-27T12:11:00Z">
+      <w:ins w:id="80" w:author="Alejandro Buren" w:date="2018-03-28T14:09:00Z">
+        <w:r>
+          <w:rPr>
+            <w:rFonts w:eastAsia="Times New Roman" w:cs="Times New Roman"/>
+            <w:color w:val="151518"/>
+          </w:rPr>
+          <w:t>disputed</w:t>
+        </w:r>
+      </w:ins>
+      <w:ins w:id="81" w:author="Alejandro Buren" w:date="2018-03-27T12:09:00Z">
+        <w:r>
+          <w:rPr>
+            <w:rFonts w:eastAsia="Times New Roman" w:cs="Times New Roman"/>
+            <w:color w:val="151518"/>
+          </w:rPr>
+          <w:t xml:space="preserve"> this conclusion and postulated that the </w:t>
+        </w:r>
+      </w:ins>
+      <w:ins w:id="82" w:author="Alejandro Buren" w:date="2018-03-27T12:11:00Z">
         <w:r>
           <w:rPr>
             <w:rFonts w:eastAsia="Times New Roman" w:cs="Times New Roman"/>
@@ -12929,7 +13486,7 @@
           <w:t>capelin stock did not suffer a collapse</w:t>
         </w:r>
       </w:ins>
-      <w:ins w:id="59" w:author="Alejandro Buren" w:date="2018-03-27T12:18:00Z">
+      <w:ins w:id="83" w:author="Alejandro Buren" w:date="2018-03-27T12:18:00Z">
         <w:r>
           <w:rPr>
             <w:rFonts w:eastAsia="Times New Roman" w:cs="Times New Roman"/>
@@ -12947,7 +13504,7 @@
           <w:t>using multiple, independent lines of enquiry using diverse statistical methods</w:t>
         </w:r>
       </w:ins>
-      <w:ins w:id="60" w:author="Alejandro Buren" w:date="2018-03-27T12:21:00Z">
+      <w:ins w:id="84" w:author="Alejandro Buren" w:date="2018-03-27T12:21:00Z">
         <w:r>
           <w:rPr>
             <w:rStyle w:val="fontstyle01"/>
@@ -13004,7 +13561,7 @@
         </w:rPr>
         <w:fldChar w:fldCharType="end"/>
       </w:r>
-      <w:ins w:id="61" w:author="Alejandro Buren" w:date="2018-03-27T12:21:00Z">
+      <w:ins w:id="85" w:author="Alejandro Buren" w:date="2018-03-27T12:21:00Z">
         <w:r>
           <w:rPr>
             <w:rStyle w:val="fontstyle01"/>
@@ -13015,7 +13572,7 @@
           <w:t xml:space="preserve">. </w:t>
         </w:r>
       </w:ins>
-      <w:ins w:id="62" w:author="Alejandro Buren" w:date="2018-03-27T12:26:00Z">
+      <w:ins w:id="86" w:author="Alejandro Buren" w:date="2018-03-27T12:26:00Z">
         <w:r>
           <w:rPr>
             <w:rStyle w:val="fontstyle01"/>
@@ -13026,7 +13583,7 @@
           <w:t xml:space="preserve">The weight of the evidence led us to conclude that </w:t>
         </w:r>
       </w:ins>
-      <w:ins w:id="63" w:author="Alejandro Buren" w:date="2018-03-27T12:27:00Z">
+      <w:ins w:id="87" w:author="Alejandro Buren" w:date="2018-03-27T12:27:00Z">
         <w:r>
           <w:rPr>
             <w:rStyle w:val="fontstyle01"/>
@@ -13037,7 +13594,7 @@
           <w:t>the 2J3KL capelin stock suffered a population collapse</w:t>
         </w:r>
       </w:ins>
-      <w:ins w:id="64" w:author="Alejandro Buren" w:date="2018-03-27T12:28:00Z">
+      <w:ins w:id="88" w:author="Alejandro Buren" w:date="2018-03-27T12:28:00Z">
         <w:r>
           <w:rPr>
             <w:rStyle w:val="fontstyle01"/>
@@ -13104,7 +13661,7 @@
         </w:rPr>
         <w:t xml:space="preserve"> proposed </w:t>
       </w:r>
-      <w:ins w:id="65" w:author="Alejandro Buren" w:date="2018-03-27T12:29:00Z">
+      <w:ins w:id="89" w:author="Alejandro Buren" w:date="2018-03-27T12:29:00Z">
         <w:r>
           <w:rPr>
             <w:rStyle w:val="fontstyle01"/>
@@ -13115,7 +13672,7 @@
           <w:t xml:space="preserve">two explanations </w:t>
         </w:r>
       </w:ins>
-      <w:ins w:id="66" w:author="Alejandro Buren" w:date="2018-03-27T12:30:00Z">
+      <w:ins w:id="90" w:author="Alejandro Buren" w:date="2018-03-27T12:30:00Z">
         <w:r>
           <w:rPr>
             <w:rStyle w:val="fontstyle01"/>
@@ -13126,7 +13683,7 @@
           <w:t xml:space="preserve">for their hypothesis of non-collapse: </w:t>
         </w:r>
       </w:ins>
-      <w:del w:id="67" w:author="Alejandro Buren" w:date="2018-03-27T12:30:00Z">
+      <w:del w:id="91" w:author="Alejandro Buren" w:date="2018-03-27T12:30:00Z">
         <w:r>
           <w:rPr>
             <w:rStyle w:val="fontstyle01"/>
@@ -13180,7 +13737,38 @@
           <w:sz w:val="22"/>
           <w:szCs w:val="22"/>
         </w:rPr>
-        <w:t xml:space="preserve">a change in biology of capelin from a highly migratory stock to one that inhabits the inshore. The first hypothesis was rejected by both </w:t>
+        <w:t xml:space="preserve">a change in biology of capelin from a highly migratory stock to one that inhabits the inshore. The first </w:t>
+      </w:r>
+      <w:del w:id="92" w:author="Alejandro Buren" w:date="2018-03-28T14:10:00Z">
+        <w:r>
+          <w:rPr>
+            <w:rStyle w:val="fontstyle01"/>
+            <w:rFonts w:asciiTheme="minorHAnsi" w:hAnsiTheme="minorHAnsi"/>
+            <w:sz w:val="22"/>
+            <w:szCs w:val="22"/>
+          </w:rPr>
+          <w:delText xml:space="preserve">hypothesis </w:delText>
+        </w:r>
+      </w:del>
+      <w:ins w:id="93" w:author="Alejandro Buren" w:date="2018-03-28T14:10:00Z">
+        <w:r>
+          <w:rPr>
+            <w:rStyle w:val="fontstyle01"/>
+            <w:rFonts w:asciiTheme="minorHAnsi" w:hAnsiTheme="minorHAnsi"/>
+            <w:sz w:val="22"/>
+            <w:szCs w:val="22"/>
+          </w:rPr>
+          <w:t xml:space="preserve">explanation </w:t>
+        </w:r>
+      </w:ins>
+      <w:r>
+        <w:rPr>
+          <w:rStyle w:val="fontstyle01"/>
+          <w:rFonts w:asciiTheme="minorHAnsi" w:hAnsiTheme="minorHAnsi"/>
+          <w:sz w:val="22"/>
+          <w:szCs w:val="22"/>
+        </w:rPr>
+        <w:t xml:space="preserve">was rejected by both </w:t>
       </w:r>
       <w:r>
         <w:rPr>
@@ -13534,7 +14122,7 @@
           <w:szCs w:val="22"/>
         </w:rPr>
       </w:pPr>
-      <w:ins w:id="68" w:author="Alejandro Buren" w:date="2018-03-27T13:33:00Z">
+      <w:ins w:id="94" w:author="Alejandro Buren" w:date="2018-03-27T13:33:00Z">
         <w:r>
           <w:rPr>
             <w:rFonts w:eastAsia="Times New Roman" w:cs="Times New Roman"/>
@@ -13572,7 +14160,7 @@
           <w:fldChar w:fldCharType="end"/>
         </w:r>
       </w:ins>
-      <w:ins w:id="69" w:author="Alejandro Buren" w:date="2018-03-27T13:31:00Z">
+      <w:ins w:id="95" w:author="Alejandro Buren" w:date="2018-03-27T13:31:00Z">
         <w:r>
           <w:rPr>
             <w:rStyle w:val="fontstyle01"/>
@@ -13583,7 +14171,7 @@
           <w:t xml:space="preserve">’s second explanation for their contention of no collapse is that the stock has become less migratory and stays inshore year round. </w:t>
         </w:r>
       </w:ins>
-      <w:del w:id="70" w:author="Alejandro Buren" w:date="2018-03-27T13:32:00Z">
+      <w:del w:id="96" w:author="Alejandro Buren" w:date="2018-03-27T13:32:00Z">
         <w:r>
           <w:rPr>
             <w:rStyle w:val="fontstyle01"/>
@@ -13593,7 +14181,7 @@
           </w:rPr>
           <w:delText xml:space="preserve">But, is it possible that the capelin biomass is </w:delText>
         </w:r>
-        <w:commentRangeStart w:id="71"/>
+        <w:commentRangeStart w:id="97"/>
         <w:r>
           <w:rPr>
             <w:rStyle w:val="fontstyle01"/>
@@ -13604,14 +14192,14 @@
           <w:delText>depressed</w:delText>
         </w:r>
       </w:del>
-      <w:commentRangeEnd w:id="71"/>
+      <w:commentRangeEnd w:id="97"/>
       <w:r>
         <w:rPr>
           <w:rStyle w:val="CommentReference"/>
         </w:rPr>
-        <w:commentReference w:id="71"/>
-      </w:r>
-      <w:del w:id="72" w:author="Alejandro Buren" w:date="2018-03-27T13:32:00Z">
+        <w:commentReference w:id="97"/>
+      </w:r>
+      <w:del w:id="98" w:author="Alejandro Buren" w:date="2018-03-27T13:32:00Z">
         <w:r>
           <w:rPr>
             <w:rStyle w:val="fontstyle01"/>
@@ -13622,7 +14210,7 @@
           <w:delText xml:space="preserve"> in the offshore, but flourishing in the inshore?</w:delText>
         </w:r>
       </w:del>
-      <w:del w:id="73" w:author="Alejandro Buren" w:date="2018-03-27T13:27:00Z">
+      <w:del w:id="99" w:author="Alejandro Buren" w:date="2018-03-27T13:27:00Z">
         <w:r>
           <w:rPr>
             <w:rStyle w:val="fontstyle01"/>
@@ -13715,7 +14303,7 @@
         </w:rPr>
         <w:t xml:space="preserve">. </w:t>
       </w:r>
-      <w:ins w:id="74" w:author="Alejandro Buren" w:date="2018-03-27T13:28:00Z">
+      <w:ins w:id="100" w:author="Alejandro Buren" w:date="2018-03-27T13:28:00Z">
         <w:r>
           <w:rPr>
             <w:rStyle w:val="fontstyle01"/>
@@ -13726,7 +14314,7 @@
           <w:t xml:space="preserve">We tested this hypotheses using multiple </w:t>
         </w:r>
       </w:ins>
-      <w:del w:id="75" w:author="Alejandro Buren" w:date="2018-03-27T13:28:00Z">
+      <w:del w:id="101" w:author="Alejandro Buren" w:date="2018-03-27T13:28:00Z">
         <w:r>
           <w:rPr>
             <w:rStyle w:val="fontstyle01"/>
@@ -13746,7 +14334,7 @@
         </w:rPr>
         <w:t xml:space="preserve"> independent datasets</w:t>
       </w:r>
-      <w:ins w:id="76" w:author="Alejandro Buren" w:date="2018-03-27T13:28:00Z">
+      <w:ins w:id="102" w:author="Alejandro Buren" w:date="2018-03-27T13:28:00Z">
         <w:r>
           <w:rPr>
             <w:rStyle w:val="fontstyle01"/>
@@ -13956,14 +14544,25 @@
         </w:rPr>
         <w:t xml:space="preserve">with high capelin abundance, </w:t>
       </w:r>
-      <w:r>
-        <w:rPr>
-          <w:rStyle w:val="fontstyle01"/>
-          <w:rFonts w:asciiTheme="minorHAnsi" w:hAnsiTheme="minorHAnsi"/>
-          <w:sz w:val="22"/>
-          <w:szCs w:val="22"/>
-        </w:rPr>
-        <w:t>capelin were distributed further north. However, the FBTS surveys a limited number of inshore strata. If we considered all of the inshore ar</w:t>
+      <w:proofErr w:type="gramStart"/>
+      <w:r>
+        <w:rPr>
+          <w:rStyle w:val="fontstyle01"/>
+          <w:rFonts w:asciiTheme="minorHAnsi" w:hAnsiTheme="minorHAnsi"/>
+          <w:sz w:val="22"/>
+          <w:szCs w:val="22"/>
+        </w:rPr>
+        <w:t>capelin were</w:t>
+      </w:r>
+      <w:proofErr w:type="gramEnd"/>
+      <w:r>
+        <w:rPr>
+          <w:rStyle w:val="fontstyle01"/>
+          <w:rFonts w:asciiTheme="minorHAnsi" w:hAnsiTheme="minorHAnsi"/>
+          <w:sz w:val="22"/>
+          <w:szCs w:val="22"/>
+        </w:rPr>
+        <w:t xml:space="preserve"> distributed further north. However, the FBTS surveys a limited number of inshore strata. If we considered all of the inshore ar</w:t>
       </w:r>
       <w:r>
         <w:rPr>
@@ -14038,7 +14637,7 @@
         </w:rPr>
         <w:t xml:space="preserve"> </w:t>
       </w:r>
-      <w:ins w:id="77" w:author="Alejandro Buren" w:date="2018-03-27T11:49:00Z">
+      <w:ins w:id="103" w:author="Alejandro Buren" w:date="2018-03-27T11:49:00Z">
         <w:r>
           <w:rPr>
             <w:rStyle w:val="fontstyle01"/>
@@ -14065,7 +14664,27 @@
           <w:sz w:val="22"/>
           <w:szCs w:val="22"/>
         </w:rPr>
-        <w:t xml:space="preserve">‘missing’ 3-6 mt </w:t>
+        <w:t xml:space="preserve">‘missing’ 3-6 </w:t>
+      </w:r>
+      <w:proofErr w:type="spellStart"/>
+      <w:r>
+        <w:rPr>
+          <w:rStyle w:val="fontstyle01"/>
+          <w:rFonts w:asciiTheme="minorHAnsi" w:hAnsiTheme="minorHAnsi"/>
+          <w:sz w:val="22"/>
+          <w:szCs w:val="22"/>
+        </w:rPr>
+        <w:t>mt</w:t>
+      </w:r>
+      <w:proofErr w:type="spellEnd"/>
+      <w:r>
+        <w:rPr>
+          <w:rStyle w:val="fontstyle01"/>
+          <w:rFonts w:asciiTheme="minorHAnsi" w:hAnsiTheme="minorHAnsi"/>
+          <w:sz w:val="22"/>
+          <w:szCs w:val="22"/>
+        </w:rPr>
+        <w:t xml:space="preserve"> </w:t>
       </w:r>
       <w:r>
         <w:rPr>
@@ -14103,7 +14722,7 @@
         </w:rPr>
         <w:t xml:space="preserve"> </w:t>
       </w:r>
-      <w:ins w:id="78" w:author="Alejandro Buren" w:date="2018-03-27T13:29:00Z">
+      <w:ins w:id="104" w:author="Alejandro Buren" w:date="2018-03-27T13:29:00Z">
         <w:r>
           <w:rPr>
             <w:rStyle w:val="fontstyle01"/>
@@ -14114,7 +14733,7 @@
           <w:t xml:space="preserve">It is highly unlikely that this </w:t>
         </w:r>
       </w:ins>
-      <w:ins w:id="79" w:author="Alejandro Buren" w:date="2018-03-27T13:32:00Z">
+      <w:ins w:id="105" w:author="Alejandro Buren" w:date="2018-03-27T13:32:00Z">
         <w:r>
           <w:rPr>
             <w:rStyle w:val="fontstyle01"/>
@@ -14125,7 +14744,7 @@
           <w:t>am</w:t>
         </w:r>
       </w:ins>
-      <w:ins w:id="80" w:author="Alejandro Buren" w:date="2018-03-27T13:33:00Z">
+      <w:ins w:id="106" w:author="Alejandro Buren" w:date="2018-03-27T13:33:00Z">
         <w:r>
           <w:rPr>
             <w:rStyle w:val="fontstyle01"/>
@@ -14136,7 +14755,7 @@
           <w:t>ou</w:t>
         </w:r>
       </w:ins>
-      <w:ins w:id="81" w:author="Alejandro Buren" w:date="2018-03-27T13:32:00Z">
+      <w:ins w:id="107" w:author="Alejandro Buren" w:date="2018-03-27T13:32:00Z">
         <w:r>
           <w:rPr>
             <w:rStyle w:val="fontstyle01"/>
@@ -14147,7 +14766,7 @@
           <w:t>nt of</w:t>
         </w:r>
       </w:ins>
-      <w:ins w:id="82" w:author="Alejandro Buren" w:date="2018-03-27T13:29:00Z">
+      <w:ins w:id="108" w:author="Alejandro Buren" w:date="2018-03-27T13:29:00Z">
         <w:r>
           <w:rPr>
             <w:rStyle w:val="fontstyle01"/>
@@ -14158,7 +14777,7 @@
           <w:t xml:space="preserve"> capelin would have been missed for over 25 years, given that </w:t>
         </w:r>
       </w:ins>
-      <w:del w:id="83" w:author="Alejandro Buren" w:date="2018-03-27T13:30:00Z">
+      <w:del w:id="109" w:author="Alejandro Buren" w:date="2018-03-27T13:30:00Z">
         <w:r>
           <w:rPr>
             <w:rStyle w:val="fontstyle01"/>
@@ -14232,7 +14851,7 @@
         </w:rPr>
         <w:t>herring, snow crab and northern cod</w:t>
       </w:r>
-      <w:ins w:id="84" w:author="Alejandro Buren" w:date="2018-03-27T13:30:00Z">
+      <w:ins w:id="110" w:author="Alejandro Buren" w:date="2018-03-27T13:30:00Z">
         <w:r>
           <w:rPr>
             <w:rStyle w:val="fontstyle01"/>
@@ -14243,7 +14862,7 @@
           <w:t>.</w:t>
         </w:r>
       </w:ins>
-      <w:del w:id="85" w:author="Alejandro Buren" w:date="2018-03-27T13:30:00Z">
+      <w:del w:id="111" w:author="Alejandro Buren" w:date="2018-03-27T13:30:00Z">
         <w:r>
           <w:rPr>
             <w:rStyle w:val="fontstyle01"/>
@@ -14345,7 +14964,7 @@
         </w:rPr>
         <w:t xml:space="preserve">Since the FBTS has few inshore strata, we do not have much diet data of </w:t>
       </w:r>
-      <w:ins w:id="86" w:author="Alejandro Buren" w:date="2018-03-27T11:50:00Z">
+      <w:ins w:id="112" w:author="Alejandro Buren" w:date="2018-03-27T11:50:00Z">
         <w:r>
           <w:rPr>
             <w:rStyle w:val="fontstyle01"/>
@@ -14363,7 +14982,27 @@
           <w:sz w:val="22"/>
           <w:szCs w:val="22"/>
         </w:rPr>
-        <w:t xml:space="preserve">predators in the nearshore. However, murres have had a </w:t>
+        <w:t xml:space="preserve">predators in the nearshore. However, </w:t>
+      </w:r>
+      <w:proofErr w:type="spellStart"/>
+      <w:r>
+        <w:rPr>
+          <w:rStyle w:val="fontstyle01"/>
+          <w:rFonts w:asciiTheme="minorHAnsi" w:hAnsiTheme="minorHAnsi"/>
+          <w:sz w:val="22"/>
+          <w:szCs w:val="22"/>
+        </w:rPr>
+        <w:t>murres</w:t>
+      </w:r>
+      <w:proofErr w:type="spellEnd"/>
+      <w:r>
+        <w:rPr>
+          <w:rStyle w:val="fontstyle01"/>
+          <w:rFonts w:asciiTheme="minorHAnsi" w:hAnsiTheme="minorHAnsi"/>
+          <w:sz w:val="22"/>
+          <w:szCs w:val="22"/>
+        </w:rPr>
+        <w:t xml:space="preserve"> have had a </w:t>
       </w:r>
       <w:r>
         <w:rPr>
@@ -14426,7 +15065,27 @@
           <w:sz w:val="22"/>
           <w:szCs w:val="22"/>
         </w:rPr>
-        <w:t>e murres’ foraging range</w:t>
+        <w:t xml:space="preserve">e </w:t>
+      </w:r>
+      <w:proofErr w:type="spellStart"/>
+      <w:r>
+        <w:rPr>
+          <w:rStyle w:val="fontstyle01"/>
+          <w:rFonts w:asciiTheme="minorHAnsi" w:hAnsiTheme="minorHAnsi"/>
+          <w:sz w:val="22"/>
+          <w:szCs w:val="22"/>
+        </w:rPr>
+        <w:t>murres</w:t>
+      </w:r>
+      <w:proofErr w:type="spellEnd"/>
+      <w:r>
+        <w:rPr>
+          <w:rStyle w:val="fontstyle01"/>
+          <w:rFonts w:asciiTheme="minorHAnsi" w:hAnsiTheme="minorHAnsi"/>
+          <w:sz w:val="22"/>
+          <w:szCs w:val="22"/>
+        </w:rPr>
+        <w:t>’ foraging range</w:t>
       </w:r>
       <w:r>
         <w:rPr>
@@ -14528,6 +15187,7 @@
         </w:rPr>
         <w:t xml:space="preserve">lines of enquiry suggest that the ‘missing’ </w:t>
       </w:r>
+      <w:proofErr w:type="gramStart"/>
       <w:r>
         <w:rPr>
           <w:rStyle w:val="fontstyle01"/>
@@ -14544,7 +15204,17 @@
           <w:sz w:val="22"/>
           <w:szCs w:val="22"/>
         </w:rPr>
-        <w:t>are not in the inshore.</w:t>
+        <w:t>are</w:t>
+      </w:r>
+      <w:proofErr w:type="gramEnd"/>
+      <w:r>
+        <w:rPr>
+          <w:rStyle w:val="fontstyle01"/>
+          <w:rFonts w:asciiTheme="minorHAnsi" w:hAnsiTheme="minorHAnsi"/>
+          <w:sz w:val="22"/>
+          <w:szCs w:val="22"/>
+        </w:rPr>
+        <w:t xml:space="preserve"> not in the inshore.</w:t>
       </w:r>
     </w:p>
     <w:p>
@@ -14615,7 +15285,17 @@
           <w:sz w:val="22"/>
           <w:szCs w:val="22"/>
         </w:rPr>
-        <w:t>postulated that earlier maturation is due to non-migratory behaviour exhibited by capelin. We used cape</w:t>
+        <w:t xml:space="preserve">postulated that earlier maturation is due to non-migratory behaviour </w:t>
+      </w:r>
+      <w:r>
+        <w:rPr>
+          <w:rStyle w:val="fontstyle01"/>
+          <w:rFonts w:asciiTheme="minorHAnsi" w:hAnsiTheme="minorHAnsi"/>
+          <w:sz w:val="22"/>
+          <w:szCs w:val="22"/>
+        </w:rPr>
+        <w:lastRenderedPageBreak/>
+        <w:t>exhibited by capelin. We used cape</w:t>
       </w:r>
       <w:r>
         <w:rPr>
@@ -14669,17 +15349,7 @@
           <w:sz w:val="22"/>
           <w:szCs w:val="22"/>
         </w:rPr>
-        <w:t xml:space="preserve">the age </w:t>
-      </w:r>
-      <w:r>
-        <w:rPr>
-          <w:rStyle w:val="fontstyle01"/>
-          <w:rFonts w:asciiTheme="minorHAnsi" w:hAnsiTheme="minorHAnsi"/>
-          <w:sz w:val="22"/>
-          <w:szCs w:val="22"/>
-        </w:rPr>
-        <w:lastRenderedPageBreak/>
-        <w:t xml:space="preserve">composition data from the </w:t>
+        <w:t xml:space="preserve">the age composition data from the </w:t>
       </w:r>
       <w:r>
         <w:rPr>
@@ -15007,7 +15677,27 @@
           <w:sz w:val="22"/>
           <w:szCs w:val="22"/>
         </w:rPr>
-        <w:t>ggregated within a small area north of the Grand Bank and in the Bonavista corridor by the early 1990s</w:t>
+        <w:t xml:space="preserve">ggregated within a small area north of the Grand Bank and in the </w:t>
+      </w:r>
+      <w:proofErr w:type="spellStart"/>
+      <w:r>
+        <w:rPr>
+          <w:rStyle w:val="fontstyle01"/>
+          <w:rFonts w:asciiTheme="minorHAnsi" w:hAnsiTheme="minorHAnsi"/>
+          <w:sz w:val="22"/>
+          <w:szCs w:val="22"/>
+        </w:rPr>
+        <w:t>Bonavista</w:t>
+      </w:r>
+      <w:proofErr w:type="spellEnd"/>
+      <w:r>
+        <w:rPr>
+          <w:rStyle w:val="fontstyle01"/>
+          <w:rFonts w:asciiTheme="minorHAnsi" w:hAnsiTheme="minorHAnsi"/>
+          <w:sz w:val="22"/>
+          <w:szCs w:val="22"/>
+        </w:rPr>
+        <w:t xml:space="preserve"> corridor by the early 1990s</w:t>
       </w:r>
       <w:r>
         <w:rPr>
@@ -15329,7 +16019,7 @@
       <w:r>
         <w:t xml:space="preserve"> its historic levels</w:t>
       </w:r>
-      <w:ins w:id="87" w:author="Alejandro Buren" w:date="2018-03-27T16:01:00Z">
+      <w:ins w:id="113" w:author="Alejandro Buren" w:date="2018-03-27T16:01:00Z">
         <w:r>
           <w:t>,</w:t>
         </w:r>
@@ -15353,15 +16043,15 @@
     <w:p>
       <w:pPr>
         <w:rPr>
-          <w:ins w:id="88" w:author="Alejandro Buren" w:date="2018-03-27T16:01:00Z"/>
+          <w:ins w:id="114" w:author="Alejandro Buren" w:date="2018-03-27T16:01:00Z"/>
         </w:rPr>
       </w:pPr>
-      <w:ins w:id="89" w:author="Alejandro Buren" w:date="2018-03-27T16:25:00Z">
+      <w:ins w:id="115" w:author="Alejandro Buren" w:date="2018-03-27T16:25:00Z">
         <w:r>
           <w:t xml:space="preserve">All relevant and informative data sources examined </w:t>
         </w:r>
       </w:ins>
-      <w:del w:id="90" w:author="Alejandro Buren" w:date="2018-03-27T16:26:00Z">
+      <w:del w:id="116" w:author="Alejandro Buren" w:date="2018-03-27T16:26:00Z">
         <w:r>
           <w:delText xml:space="preserve">The weight of evidence </w:delText>
         </w:r>
@@ -15369,7 +16059,7 @@
       <w:r>
         <w:t>support</w:t>
       </w:r>
-      <w:del w:id="91" w:author="Alejandro Buren" w:date="2018-03-27T16:26:00Z">
+      <w:del w:id="117" w:author="Alejandro Buren" w:date="2018-03-27T16:26:00Z">
         <w:r>
           <w:delText>s</w:delText>
         </w:r>
@@ -15377,35 +16067,29 @@
       <w:r>
         <w:t xml:space="preserve"> </w:t>
       </w:r>
-      <w:ins w:id="92" w:author="Alejandro Buren" w:date="2018-03-27T16:28:00Z">
+      <w:ins w:id="118" w:author="Alejandro Buren" w:date="2018-03-27T16:28:00Z">
         <w:r>
           <w:t xml:space="preserve">the </w:t>
         </w:r>
       </w:ins>
-      <w:ins w:id="93" w:author="Alejandro Buren" w:date="2018-03-27T16:26:00Z">
+      <w:ins w:id="119" w:author="Alejandro Buren" w:date="2018-03-27T16:26:00Z">
         <w:r>
           <w:t xml:space="preserve">hypothesis of a collapsed capelin stock. While some data sources provide equivocal support </w:t>
         </w:r>
       </w:ins>
-      <w:ins w:id="94" w:author="Alejandro Buren" w:date="2018-03-27T16:28:00Z">
-        <w:r>
-          <w:t>for the non-collapse hypothesis</w:t>
-        </w:r>
-        <w:r>
-          <w:t>, the</w:t>
+      <w:ins w:id="120" w:author="Alejandro Buren" w:date="2018-03-27T16:28:00Z">
+        <w:r>
+          <w:t>for the non-collapse hypothesis, the</w:t>
         </w:r>
       </w:ins>
-      <w:ins w:id="95" w:author="Alejandro Buren" w:date="2018-03-27T16:31:00Z">
+      <w:ins w:id="121" w:author="Alejandro Buren" w:date="2018-03-27T16:31:00Z">
         <w:r>
           <w:t xml:space="preserve"> effectiveness or adequacy of these is questionable. </w:t>
         </w:r>
       </w:ins>
-      <w:ins w:id="96" w:author="Alejandro Buren" w:date="2018-03-27T16:34:00Z">
-        <w:r>
-          <w:t xml:space="preserve">Market fluctuations have made the </w:t>
-        </w:r>
-        <w:r>
-          <w:t xml:space="preserve">inshore catch rate index useless as an indicator of stock abundance </w:t>
+      <w:ins w:id="122" w:author="Alejandro Buren" w:date="2018-03-27T16:34:00Z">
+        <w:r>
+          <w:t xml:space="preserve">Market fluctuations have made the inshore catch rate index useless as an indicator of stock abundance </w:t>
         </w:r>
         <w:r>
           <w:fldChar w:fldCharType="begin"/>
@@ -15429,27 +16113,27 @@
           <w:t xml:space="preserve">, </w:t>
         </w:r>
       </w:ins>
-      <w:ins w:id="97" w:author="Alejandro Buren" w:date="2018-03-27T16:35:00Z">
+      <w:ins w:id="123" w:author="Alejandro Buren" w:date="2018-03-27T16:35:00Z">
         <w:r>
           <w:t xml:space="preserve">violation of key assumptions of aerial surveys have made that index unreliable, and </w:t>
         </w:r>
       </w:ins>
-      <w:ins w:id="98" w:author="Alejandro Buren" w:date="2018-03-27T16:36:00Z">
+      <w:ins w:id="124" w:author="Alejandro Buren" w:date="2018-03-27T16:36:00Z">
         <w:r>
           <w:t xml:space="preserve">the comparison of the magnitude of </w:t>
         </w:r>
       </w:ins>
-      <w:ins w:id="99" w:author="Alejandro Buren" w:date="2018-03-27T16:37:00Z">
+      <w:ins w:id="125" w:author="Alejandro Buren" w:date="2018-03-27T16:37:00Z">
         <w:r>
           <w:t xml:space="preserve">the </w:t>
         </w:r>
       </w:ins>
-      <w:ins w:id="100" w:author="Alejandro Buren" w:date="2018-03-27T16:36:00Z">
+      <w:ins w:id="126" w:author="Alejandro Buren" w:date="2018-03-27T16:36:00Z">
         <w:r>
           <w:t xml:space="preserve">late larval </w:t>
         </w:r>
       </w:ins>
-      <w:ins w:id="101" w:author="Alejandro Buren" w:date="2018-03-27T16:37:00Z">
+      <w:ins w:id="127" w:author="Alejandro Buren" w:date="2018-03-27T16:37:00Z">
         <w:r>
           <w:t xml:space="preserve">index without accounting for changes in spawning phenology </w:t>
         </w:r>
@@ -15472,22 +16156,22 @@
       <w:r>
         <w:fldChar w:fldCharType="end"/>
       </w:r>
-      <w:ins w:id="102" w:author="Alejandro Buren" w:date="2018-03-27T16:37:00Z">
+      <w:ins w:id="128" w:author="Alejandro Buren" w:date="2018-03-27T16:37:00Z">
         <w:r>
           <w:t xml:space="preserve"> carried out </w:t>
         </w:r>
       </w:ins>
-      <w:ins w:id="103" w:author="Alejandro Buren" w:date="2018-03-27T16:39:00Z">
+      <w:ins w:id="129" w:author="Alejandro Buren" w:date="2018-03-27T16:39:00Z">
         <w:r>
           <w:t>is misleading</w:t>
         </w:r>
       </w:ins>
-      <w:ins w:id="104" w:author="Alejandro Buren" w:date="2018-03-27T16:40:00Z">
+      <w:ins w:id="130" w:author="Alejandro Buren" w:date="2018-03-27T16:40:00Z">
         <w:r>
           <w:t xml:space="preserve">. Evidence from all other sources; </w:t>
         </w:r>
       </w:ins>
-      <w:del w:id="105" w:author="Alejandro Buren" w:date="2018-03-27T16:30:00Z">
+      <w:del w:id="131" w:author="Alejandro Buren" w:date="2018-03-27T16:30:00Z">
         <w:r>
           <w:delText>the rejection of the non-collapse hypothesis of capelin in the inshore.</w:delText>
         </w:r>
@@ -15498,12 +16182,12 @@
           <w:delText>While a few inshore indices, like the late-larval index, aerial data, inshore catch rate</w:delText>
         </w:r>
       </w:del>
-      <w:del w:id="106" w:author="Alejandro Buren" w:date="2018-03-26T15:45:00Z">
+      <w:del w:id="132" w:author="Alejandro Buren" w:date="2018-03-26T15:45:00Z">
         <w:r>
           <w:delText>, and common murre population growth,</w:delText>
         </w:r>
       </w:del>
-      <w:del w:id="107" w:author="Alejandro Buren" w:date="2018-03-27T16:30:00Z">
+      <w:del w:id="133" w:author="Alejandro Buren" w:date="2018-03-27T16:30:00Z">
         <w:r>
           <w:delText xml:space="preserve"> provide equivocal support for the non-collapse hypothesis</w:delText>
         </w:r>
@@ -15511,7 +16195,7 @@
       <w:r>
         <w:t xml:space="preserve">, the offshore acoustic survey, the fall multi-species survey, </w:t>
       </w:r>
-      <w:del w:id="108" w:author="Alejandro Buren" w:date="2018-03-27T16:14:00Z">
+      <w:del w:id="134" w:author="Alejandro Buren" w:date="2018-03-27T16:14:00Z">
         <w:r>
           <w:delText xml:space="preserve">predator diet data, harp seal diet and abortion rates, </w:delText>
         </w:r>
@@ -15519,17 +16203,17 @@
       <w:r>
         <w:t>primary and secondary productivity (?)</w:t>
       </w:r>
-      <w:ins w:id="109" w:author="Alejandro Buren" w:date="2018-03-27T16:13:00Z">
+      <w:ins w:id="135" w:author="Alejandro Buren" w:date="2018-03-27T16:13:00Z">
         <w:r>
           <w:t xml:space="preserve">, and </w:t>
         </w:r>
       </w:ins>
-      <w:ins w:id="110" w:author="Alejandro Buren" w:date="2018-03-27T16:14:00Z">
+      <w:ins w:id="136" w:author="Alejandro Buren" w:date="2018-03-27T16:14:00Z">
         <w:r>
           <w:t xml:space="preserve">cod, seabirds, and harp seal </w:t>
         </w:r>
       </w:ins>
-      <w:ins w:id="111" w:author="Alejandro Buren" w:date="2018-03-27T16:13:00Z">
+      <w:ins w:id="137" w:author="Alejandro Buren" w:date="2018-03-27T16:13:00Z">
         <w:r>
           <w:t>data</w:t>
         </w:r>
@@ -15540,27 +16224,27 @@
       <w:r>
         <w:t>support the collapse hypothesis.</w:t>
       </w:r>
-      <w:ins w:id="112" w:author="Alejandro Buren" w:date="2018-03-27T16:40:00Z">
+      <w:ins w:id="138" w:author="Alejandro Buren" w:date="2018-03-27T16:40:00Z">
         <w:r>
           <w:t xml:space="preserve"> </w:t>
         </w:r>
       </w:ins>
-      <w:ins w:id="113" w:author="Alejandro Buren" w:date="2018-03-27T16:43:00Z">
+      <w:ins w:id="139" w:author="Alejandro Buren" w:date="2018-03-27T16:43:00Z">
         <w:r>
           <w:t xml:space="preserve">The spring acoustic survey carried out by </w:t>
         </w:r>
       </w:ins>
-      <w:ins w:id="114" w:author="Alejandro Buren" w:date="2018-03-27T16:56:00Z">
+      <w:ins w:id="140" w:author="Alejandro Buren" w:date="2018-03-27T16:56:00Z">
         <w:r>
           <w:t>Fisheries and Oceans Canada</w:t>
         </w:r>
       </w:ins>
-      <w:ins w:id="115" w:author="Alejandro Buren" w:date="2018-03-27T16:43:00Z">
+      <w:ins w:id="141" w:author="Alejandro Buren" w:date="2018-03-27T16:43:00Z">
         <w:r>
           <w:t xml:space="preserve"> </w:t>
         </w:r>
       </w:ins>
-      <w:ins w:id="116" w:author="Alejandro Buren" w:date="2018-03-27T16:49:00Z">
+      <w:ins w:id="142" w:author="Alejandro Buren" w:date="2018-03-27T16:49:00Z">
         <w:r>
           <w:t xml:space="preserve">provides </w:t>
         </w:r>
@@ -15568,22 +16252,22 @@
           <w:t xml:space="preserve">robust indices of abundance and biomass of the </w:t>
         </w:r>
       </w:ins>
-      <w:ins w:id="117" w:author="Alejandro Buren" w:date="2018-03-27T16:53:00Z">
+      <w:ins w:id="143" w:author="Alejandro Buren" w:date="2018-03-27T16:53:00Z">
         <w:r>
           <w:t xml:space="preserve">2J3KL capelin stock. </w:t>
         </w:r>
       </w:ins>
-      <w:ins w:id="118" w:author="Alejandro Buren" w:date="2018-03-27T16:54:00Z">
+      <w:ins w:id="144" w:author="Alejandro Buren" w:date="2018-03-27T16:54:00Z">
         <w:r>
           <w:t xml:space="preserve">Given the survey design, </w:t>
         </w:r>
       </w:ins>
-      <w:ins w:id="119" w:author="Alejandro Buren" w:date="2018-03-27T16:55:00Z">
+      <w:ins w:id="145" w:author="Alejandro Buren" w:date="2018-03-27T16:55:00Z">
         <w:r>
           <w:t>t</w:t>
         </w:r>
       </w:ins>
-      <w:ins w:id="120" w:author="Alejandro Buren" w:date="2018-03-27T16:54:00Z">
+      <w:ins w:id="146" w:author="Alejandro Buren" w:date="2018-03-27T16:54:00Z">
         <w:r>
           <w:t xml:space="preserve">hese are </w:t>
         </w:r>
@@ -15592,19 +16276,17 @@
           <w:t>minimum estimates</w:t>
         </w:r>
       </w:ins>
-      <w:ins w:id="121" w:author="Alejandro Buren" w:date="2018-03-27T16:55:00Z">
+      <w:ins w:id="147" w:author="Alejandro Buren" w:date="2018-03-27T16:55:00Z">
         <w:r>
           <w:t xml:space="preserve">, but all data sources examined indicate that the survey captures trends in the </w:t>
         </w:r>
       </w:ins>
-      <w:ins w:id="122" w:author="Alejandro Buren" w:date="2018-03-27T16:57:00Z">
+      <w:ins w:id="148" w:author="Alejandro Buren" w:date="2018-03-27T16:57:00Z">
         <w:r>
           <w:t xml:space="preserve">capelin </w:t>
         </w:r>
       </w:ins>
-      <w:bookmarkStart w:id="123" w:name="_GoBack"/>
-      <w:bookmarkEnd w:id="123"/>
-      <w:ins w:id="124" w:author="Alejandro Buren" w:date="2018-03-27T16:55:00Z">
+      <w:ins w:id="149" w:author="Alejandro Buren" w:date="2018-03-27T16:55:00Z">
         <w:r>
           <w:t xml:space="preserve">population. </w:t>
         </w:r>
@@ -15613,14 +16295,14 @@
     <w:p>
       <w:pPr>
         <w:rPr>
-          <w:ins w:id="125" w:author="Alejandro Buren" w:date="2018-03-27T16:08:00Z"/>
+          <w:ins w:id="150" w:author="Alejandro Buren" w:date="2018-03-27T16:08:00Z"/>
         </w:rPr>
       </w:pPr>
     </w:p>
     <w:p>
       <w:pPr>
         <w:rPr>
-          <w:ins w:id="126" w:author="Alejandro Buren" w:date="2018-03-27T16:01:00Z"/>
+          <w:ins w:id="151" w:author="Alejandro Buren" w:date="2018-03-27T16:01:00Z"/>
         </w:rPr>
       </w:pPr>
     </w:p>
@@ -16127,7 +16809,7 @@
         <w:ind w:left="720" w:hanging="720"/>
       </w:pPr>
       <w:r>
-        <w:t>Huse G (1998) Life history strategies and spatial dynamics of the Barents Sea capelin (</w:t>
+        <w:t>Huse G (1998) Sex-specific life history strategies in capelin (</w:t>
       </w:r>
       <w:r>
         <w:rPr>
@@ -16136,7 +16818,7 @@
         <w:t>Mallotus villosus</w:t>
       </w:r>
       <w:r>
-        <w:t xml:space="preserve">). Dr. scient, University of Bergen, </w:t>
+        <w:t>)? Canadian Journal of Fisheries and Aquatic Sciences 55:631-638</w:t>
       </w:r>
     </w:p>
     <w:p>
@@ -16340,16 +17022,7 @@
         <w:ind w:left="720" w:hanging="720"/>
       </w:pPr>
       <w:r>
-        <w:t>Miller DS (1994) Results from an acoustic survey for capelin (</w:t>
-      </w:r>
-      <w:r>
-        <w:rPr>
-          <w:i/>
-        </w:rPr>
-        <w:t>Mallotus villosus</w:t>
-      </w:r>
-      <w:r>
-        <w:t>) in NAFO Divisions 2J3KL in the autumn of 1993.  Capelin in SA2 + Div 3KL DFO Atlantic Fisheries Research Document 94/18</w:t>
+        <w:t>Melvin GD, Fife FJ, Sochasky JB, Power MJ, Stephenson RL (1995) The 1995 Update on Georges Bank 5Z Herring Stock. DFO Atlantic Fisheries Research Document 95/86</w:t>
       </w:r>
     </w:p>
     <w:p>
@@ -16359,7 +17032,7 @@
         <w:ind w:left="720" w:hanging="720"/>
       </w:pPr>
       <w:r>
-        <w:t>Miller DS (1997) Results from an acoustic survey for capelin (</w:t>
+        <w:t>Miller DS (1994) Results from an acoustic survey for capelin (</w:t>
       </w:r>
       <w:r>
         <w:rPr>
@@ -16368,7 +17041,7 @@
         <w:t>Mallotus villosus</w:t>
       </w:r>
       <w:r>
-        <w:t>) in NAFO Divisions 3KL in the spring of 1996.  Capelin in SA2 + Div 3KL DFO Atlantic Fisheries Research Document 97/29</w:t>
+        <w:t>) in NAFO Divisions 2J3KL in the autumn of 1993.  Capelin in SA2 + Div 3KL DFO Atlantic Fisheries Research Document 94/18</w:t>
       </w:r>
     </w:p>
     <w:p>
@@ -16378,7 +17051,7 @@
         <w:ind w:left="720" w:hanging="720"/>
       </w:pPr>
       <w:r>
-        <w:t>Misra RK, Carscadden J (1984) Stock discrimination of capelin (</w:t>
+        <w:t>Miller DS (1997) Results from an acoustic survey for capelin (</w:t>
       </w:r>
       <w:r>
         <w:rPr>
@@ -16387,7 +17060,7 @@
         <w:t>Mallotus villosus</w:t>
       </w:r>
       <w:r>
-        <w:t>) in the Northwest Atlantic. Journal of Northwest Atlantic Fishery Science 5:199-205</w:t>
+        <w:t>) in NAFO Divisions 3KL in the spring of 1996.  Capelin in SA2 + Div 3KL DFO Atlantic Fisheries Research Document 97/29</w:t>
       </w:r>
     </w:p>
     <w:p>
@@ -16397,7 +17070,16 @@
         <w:ind w:left="720" w:hanging="720"/>
       </w:pPr>
       <w:r>
-        <w:t>Montevecchi WA (2000) Seabirds. In: Bundy A, Lilly GR, Shelton PA (eds) A Mass Balance Model of the Newfoundland-Labrador Shelf</w:t>
+        <w:t>Misra RK, Carscadden J (1984) Stock discrimination of capelin (</w:t>
+      </w:r>
+      <w:r>
+        <w:rPr>
+          <w:i/>
+        </w:rPr>
+        <w:t>Mallotus villosus</w:t>
+      </w:r>
+      <w:r>
+        <w:t>) in the Northwest Atlantic. Journal of Northwest Atlantic Fishery Science 5:199-205</w:t>
       </w:r>
     </w:p>
     <w:p>
@@ -16407,16 +17089,7 @@
         <w:ind w:left="720" w:hanging="720"/>
       </w:pPr>
       <w:r>
-        <w:t xml:space="preserve">Montevecchi WA (2007) Binary dietary responses of northern gannets </w:t>
-      </w:r>
-      <w:r>
-        <w:rPr>
-          <w:i/>
-        </w:rPr>
-        <w:t>Sula bassana</w:t>
-      </w:r>
-      <w:r>
-        <w:t xml:space="preserve"> indicate changing food web and oceanographic conditions. Marine Ecology Progress Series 352:213-220</w:t>
+        <w:t>Montevecchi WA (2000) Seabirds. In: Bundy A, Lilly GR, Shelton PA (eds) A Mass Balance Model of the Newfoundland-Labrador Shelf</w:t>
       </w:r>
     </w:p>
     <w:p>
@@ -16426,7 +17099,16 @@
         <w:ind w:left="720" w:hanging="720"/>
       </w:pPr>
       <w:r>
-        <w:t>Montevecchi WA, Myers RA (1997) Centurial and decadal oceanographic influences on changes in Northern Gannet populations and diets in the Northwest Atlantic: Implications for climate change. ICES Journal of Marine Science 54:608-614</w:t>
+        <w:t xml:space="preserve">Montevecchi WA (2007) Binary dietary responses of northern gannets </w:t>
+      </w:r>
+      <w:r>
+        <w:rPr>
+          <w:i/>
+        </w:rPr>
+        <w:t>Sula bassana</w:t>
+      </w:r>
+      <w:r>
+        <w:t xml:space="preserve"> indicate changing food web and oceanographic conditions. Marine Ecology Progress Series 352:213-220</w:t>
       </w:r>
     </w:p>
     <w:p>
@@ -16436,7 +17118,7 @@
         <w:ind w:left="720" w:hanging="720"/>
       </w:pPr>
       <w:r>
-        <w:t>Morgan MJ, Koen-Alonso M, Rideout RM, Buren AD, Maddock Parsons D (2017) Growth and condition in relation to the lack of recovery of northern cod. ICES Journal of Marine Science:fsx166-fsx166</w:t>
+        <w:t>Montevecchi WA, Myers RA (1997) Centurial and decadal oceanographic influences on changes in Northern Gannet populations and diets in the Northwest Atlantic: Implications for climate change. ICES Journal of Marine Science 54:608-614</w:t>
       </w:r>
     </w:p>
     <w:p>
@@ -16446,7 +17128,7 @@
         <w:ind w:left="720" w:hanging="720"/>
       </w:pPr>
       <w:r>
-        <w:t>Morgan MJ, Rideout RM, Colbourne EB (2010) Impact of environmental temperature on Atlantic cod Gadus morhua energy allocation to growth, condition and reproduction. Marine Ecology Progress Series 404:185-195</w:t>
+        <w:t>Morgan MJ, Koen-Alonso M, Rideout RM, Buren AD, Maddock Parsons D (2017) Growth and condition in relation to the lack of recovery of northern cod. ICES Journal of Marine Science:fsx166-fsx166</w:t>
       </w:r>
     </w:p>
     <w:p>
@@ -16456,16 +17138,7 @@
         <w:ind w:left="720" w:hanging="720"/>
       </w:pPr>
       <w:r>
-        <w:t>Mowbray F (2002) Changes in the vertical distribution of capelin (</w:t>
-      </w:r>
-      <w:r>
-        <w:rPr>
-          <w:i/>
-        </w:rPr>
-        <w:t>Mallotus villosus</w:t>
-      </w:r>
-      <w:r>
-        <w:t>) off Newfoundland. ICES Journal of Marine Science 59:942-949</w:t>
+        <w:t>Morgan MJ, Rideout RM, Colbourne EB (2010) Impact of environmental temperature on Atlantic cod Gadus morhua energy allocation to growth, condition and reproduction. Marine Ecology Progress Series 404:185-195</w:t>
       </w:r>
     </w:p>
     <w:p>
@@ -16476,7 +17149,7 @@
       </w:pPr>
       <w:r>
         <w:lastRenderedPageBreak/>
-        <w:t xml:space="preserve">Mowbray F (2014) Recent spring offshore acoustic survey results for capelin, </w:t>
+        <w:t>Mowbray F (2002) Changes in the vertical distribution of capelin (</w:t>
       </w:r>
       <w:r>
         <w:rPr>
@@ -16485,7 +17158,7 @@
         <w:t>Mallotus villosus</w:t>
       </w:r>
       <w:r>
-        <w:t>, in NAFO Division 3L. DFO Canadian Science Advisory Secretariat Research Document 2013/040</w:t>
+        <w:t>) off Newfoundland. ICES Journal of Marine Science 59:942-949</w:t>
       </w:r>
     </w:p>
     <w:p>
@@ -16495,7 +17168,16 @@
         <w:ind w:left="720" w:hanging="720"/>
       </w:pPr>
       <w:r>
-        <w:t>Munafò MR, Davey Smith G (2018) Robust research needs many lines of evidence. Nature 553:399-401</w:t>
+        <w:t xml:space="preserve">Mowbray F (2014) Recent spring offshore acoustic survey results for capelin, </w:t>
+      </w:r>
+      <w:r>
+        <w:rPr>
+          <w:i/>
+        </w:rPr>
+        <w:t>Mallotus villosus</w:t>
+      </w:r>
+      <w:r>
+        <w:t>, in NAFO Division 3L. DFO Canadian Science Advisory Secretariat Research Document 2013/040</w:t>
       </w:r>
     </w:p>
     <w:p>
@@ -16505,7 +17187,7 @@
         <w:ind w:left="720" w:hanging="720"/>
       </w:pPr>
       <w:r>
-        <w:t>Murphy HM, Pepin P, Robert D (2018) Re-visiting the drivers of capelin recruitment in Newfoundland since 1991. Fisheries Research 200:1-10</w:t>
+        <w:t>Munafò MR, Davey Smith G (2018) Robust research needs many lines of evidence. Nature 553:399-401</w:t>
       </w:r>
     </w:p>
     <w:p>
@@ -16515,16 +17197,7 @@
         <w:ind w:left="720" w:hanging="720"/>
       </w:pPr>
       <w:r>
-        <w:t>Nakashima B (1996) The relationship between oceanographic conditions in the 1990s and changes in spawning behaviour, growth and early life history of capelin (M</w:t>
-      </w:r>
-      <w:r>
-        <w:rPr>
-          <w:i/>
-        </w:rPr>
-        <w:t>allotus villosus)</w:t>
-      </w:r>
-      <w:r>
-        <w:t>. NAFO Sci Coun Studies 24:55-68</w:t>
+        <w:t>Murphy HM, Pepin P, Robert D (2018) Re-visiting the drivers of capelin recruitment in Newfoundland since 1991. Fisheries Research 200:1-10</w:t>
       </w:r>
     </w:p>
     <w:p>
@@ -16534,16 +17207,16 @@
         <w:ind w:left="720" w:hanging="720"/>
       </w:pPr>
       <w:r>
-        <w:t>Nakashima BS (1992) Patterns in coastal migration and stock structure of capelin (</w:t>
+        <w:t>Nakashima B (1996) The relationship between oceanographic conditions in the 1990s and changes in spawning behaviour, growth and early life history of capelin (M</w:t>
       </w:r>
       <w:r>
         <w:rPr>
           <w:i/>
         </w:rPr>
-        <w:t>Mallotus villosus</w:t>
-      </w:r>
-      <w:r>
-        <w:t>). Canadian Journal of Fisheries and Aquatic Sciences 49:2423-2429</w:t>
+        <w:t>allotus villosus)</w:t>
+      </w:r>
+      <w:r>
+        <w:t>. NAFO Sci Coun Studies 24:55-68</w:t>
       </w:r>
     </w:p>
     <w:p>
@@ -16553,7 +17226,16 @@
         <w:ind w:left="720" w:hanging="720"/>
       </w:pPr>
       <w:r>
-        <w:t>Nakashima BS (1998) Results of the 1997 aerial survey of capelin (Mallotus villosus) schools. in Anon: Capelin in SA2 + Div. 3KL. Canadian Stock Assessment Secretariat Research Document 98/63.</w:t>
+        <w:t>Nakashima BS (1992) Patterns in coastal migration and stock structure of capelin (</w:t>
+      </w:r>
+      <w:r>
+        <w:rPr>
+          <w:i/>
+        </w:rPr>
+        <w:t>Mallotus villosus</w:t>
+      </w:r>
+      <w:r>
+        <w:t>). Canadian Journal of Fisheries and Aquatic Sciences 49:2423-2429</w:t>
       </w:r>
     </w:p>
     <w:p>
@@ -16563,16 +17245,7 @@
         <w:ind w:left="720" w:hanging="720"/>
       </w:pPr>
       <w:r>
-        <w:t>Nakashima BS, Mowbray F (2014) Capelin (</w:t>
-      </w:r>
-      <w:r>
-        <w:rPr>
-          <w:i/>
-        </w:rPr>
-        <w:t>Mallotus villosus)</w:t>
-      </w:r>
-      <w:r>
-        <w:t xml:space="preserve"> recruitment indices in NAFO Division 3KL. DFO Canadian Science Advisory Secretariat Research Document 2013/091</w:t>
+        <w:t>Nakashima BS (1998) Results of the 1997 aerial survey of capelin (Mallotus villosus) schools. in Anon: Capelin in SA2 + Div. 3KL. Canadian Stock Assessment Secretariat Research Document 98/63.</w:t>
       </w:r>
     </w:p>
     <w:p>
@@ -16582,16 +17255,16 @@
         <w:ind w:left="720" w:hanging="720"/>
       </w:pPr>
       <w:r>
-        <w:t>Nakashima BS, Wheeler JP (2002) Capelin (</w:t>
+        <w:t>Nakashima BS, Mowbray F (2014) Capelin (</w:t>
       </w:r>
       <w:r>
         <w:rPr>
           <w:i/>
         </w:rPr>
-        <w:t>Mallotus villosus</w:t>
-      </w:r>
-      <w:r>
-        <w:t>) spawning behaviour in Newfoundland waters - the interaction between beach and demersal spawning. ICES Journal of Marine Science 59:909-916</w:t>
+        <w:t>Mallotus villosus)</w:t>
+      </w:r>
+      <w:r>
+        <w:t xml:space="preserve"> recruitment indices in NAFO Division 3KL. DFO Canadian Science Advisory Secretariat Research Document 2013/091</w:t>
       </w:r>
     </w:p>
     <w:p>
@@ -16601,7 +17274,16 @@
         <w:ind w:left="720" w:hanging="720"/>
       </w:pPr>
       <w:r>
-        <w:t>Nilssen KT, Haug T, Øritsland T, Lindblom L, Kjellqwist SA (1998) Invasions of harp seals Phoca groenlandica Erxleben to coastal waters of nor way in 1995: Ecological and demographic implications. Sarsia 83:337-345</w:t>
+        <w:t>Nakashima BS, Wheeler JP (2002) Capelin (</w:t>
+      </w:r>
+      <w:r>
+        <w:rPr>
+          <w:i/>
+        </w:rPr>
+        <w:t>Mallotus villosus</w:t>
+      </w:r>
+      <w:r>
+        <w:t>) spawning behaviour in Newfoundland waters - the interaction between beach and demersal spawning. ICES Journal of Marine Science 59:909-916</w:t>
       </w:r>
     </w:p>
     <w:p>
@@ -16611,7 +17293,7 @@
         <w:ind w:left="720" w:hanging="720"/>
       </w:pPr>
       <w:r>
-        <w:t>O'Driscoll RL, Rose GA, Anderson JT (2002) Counting capelin: a comparison of acoustic density and trawl catchability. ICES Journal of Marine Science 59:1062-1071</w:t>
+        <w:t>Nilssen KT, Haug T, Øritsland T, Lindblom L, Kjellqwist SA (1998) Invasions of harp seals Phoca groenlandica Erxleben to coastal waters of nor way in 1995: Ecological and demographic implications. Sarsia 83:337-345</w:t>
       </w:r>
     </w:p>
     <w:p>
@@ -16621,7 +17303,7 @@
         <w:ind w:left="720" w:hanging="720"/>
       </w:pPr>
       <w:r>
-        <w:t>Obradovich SG, Carruthers EH, Rose GA (2014) Bottom-up limits to Newfoundland capelin (Mallotus villosus) rebuilding: the euphausiid hypothesis. ICES Journal of Marine Science 71:775-783</w:t>
+        <w:t>O'Driscoll RL, Rose GA, Anderson JT (2002) Counting capelin: a comparison of acoustic density and trawl catchability. ICES Journal of Marine Science 59:1062-1071</w:t>
       </w:r>
     </w:p>
     <w:p>
@@ -16631,7 +17313,7 @@
         <w:ind w:left="720" w:hanging="720"/>
       </w:pPr>
       <w:r>
-        <w:t>Ona E, Mitson RB (1996) Acoustic sampling and signal processing near the seabed: the deadzone revisited. ICES Journal of Marine Science 53:677-690</w:t>
+        <w:t>Obradovich SG, Carruthers EH, Rose GA (2014) Bottom-up limits to Newfoundland capelin (Mallotus villosus) rebuilding: the euphausiid hypothesis. ICES Journal of Marine Science 71:775-783</w:t>
       </w:r>
     </w:p>
     <w:p>
@@ -16641,7 +17323,7 @@
         <w:ind w:left="720" w:hanging="720"/>
       </w:pPr>
       <w:r>
-        <w:t>Pálsson ÓK, Gislason A, Guðfinnsson HG, Gunnarsson B, Ólafsdóttir SR, Petursdottir H, Sveinbjörnsson S, Thorisson K, Valdimarsson H (2012) Ecosystem structure in the Iceland Sea and recent changes to the capelin (Mallotus villosus) population. ICES Journal of Marine Science 69:1242-1254</w:t>
+        <w:t>Ona E, Mitson RB (1996) Acoustic sampling and signal processing near the seabed: the deadzone revisited. ICES Journal of Marine Science 53:677-690</w:t>
       </w:r>
     </w:p>
     <w:p>
@@ -16651,7 +17333,7 @@
         <w:ind w:left="720" w:hanging="720"/>
       </w:pPr>
       <w:r>
-        <w:t>Pardoe H, Marteinsdóttir G (2009) Contrasting trends in two condition indices: bathymetric and spatial variation in autumn condition of Icelandic cod Gadus morhua. Journal of Fish Biology 75:282-289</w:t>
+        <w:t>Pálsson ÓK, Gislason A, Guðfinnsson HG, Gunnarsson B, Ólafsdóttir SR, Petursdottir H, Sveinbjörnsson S, Thorisson K, Valdimarsson H (2012) Ecosystem structure in the Iceland Sea and recent changes to the capelin (Mallotus villosus) population. ICES Journal of Marine Science 69:1242-1254</w:t>
       </w:r>
     </w:p>
     <w:p>
@@ -16661,7 +17343,7 @@
         <w:ind w:left="720" w:hanging="720"/>
       </w:pPr>
       <w:r>
-        <w:t>Pardoe H, Thórdarson G, Marteinsdóttir G (2008) Spatial and temporal trends in condition of Atlantic cod Gadus morhua on the Icelandic shelf. Marine Ecology Progress Series 362:261-277</w:t>
+        <w:t>Pardoe H, Marteinsdóttir G (2009) Contrasting trends in two condition indices: bathymetric and spatial variation in autumn condition of Icelandic cod Gadus morhua. Journal of Fish Biology 75:282-289</w:t>
       </w:r>
     </w:p>
     <w:p>
@@ -16671,7 +17353,7 @@
         <w:ind w:left="720" w:hanging="720"/>
       </w:pPr>
       <w:r>
-        <w:t>Pedersen EJ, Thompson PL, Ball RA, Fortin M-J, Gouhier TC, Link H, Moritz C, Nenzen H, Stanley RRE, Taranu ZE, Gonzalez A, Guichard F, Pepin P (2017) Signatures of the collapse and incipient recovery of an overexploited marine ecosystem. Royal Society Open Science 4</w:t>
+        <w:t>Pardoe H, Thórdarson G, Marteinsdóttir G (2008) Spatial and temporal trends in condition of Atlantic cod Gadus morhua on the Icelandic shelf. Marine Ecology Progress Series 362:261-277</w:t>
       </w:r>
     </w:p>
     <w:p>
@@ -16681,16 +17363,7 @@
         <w:ind w:left="720" w:hanging="720"/>
       </w:pPr>
       <w:r>
-        <w:t>Penton PM, Davoren GK (2013) Capelin (</w:t>
-      </w:r>
-      <w:r>
-        <w:rPr>
-          <w:i/>
-        </w:rPr>
-        <w:t>Mallotus villosus</w:t>
-      </w:r>
-      <w:r>
-        <w:t>) fecundity in post-1990s coastal Newfoundland. Marine Biology 160:1625-1632</w:t>
+        <w:t>Pedersen EJ, Thompson PL, Ball RA, Fortin M-J, Gouhier TC, Link H, Moritz C, Nenzen H, Stanley RRE, Taranu ZE, Gonzalez A, Guichard F, Pepin P (2017) Signatures of the collapse and incipient recovery of an overexploited marine ecosystem. Royal Society Open Science 4</w:t>
       </w:r>
     </w:p>
     <w:p>
@@ -16700,7 +17373,16 @@
         <w:ind w:left="720" w:hanging="720"/>
       </w:pPr>
       <w:r>
-        <w:t>Pepin P, Cuff A, Koen-Alonso M, Ollerhead N (2010) Preliminary Analysis for the Delineation of Marine Ecoregions on the NL Shelves. NAFO SCR Doc 10/72</w:t>
+        <w:t>Penton PM, Davoren GK (2013) Capelin (</w:t>
+      </w:r>
+      <w:r>
+        <w:rPr>
+          <w:i/>
+        </w:rPr>
+        <w:t>Mallotus villosus</w:t>
+      </w:r>
+      <w:r>
+        <w:t>) fecundity in post-1990s coastal Newfoundland. Marine Biology 160:1625-1632</w:t>
       </w:r>
     </w:p>
     <w:p>
@@ -16710,7 +17392,7 @@
         <w:ind w:left="720" w:hanging="720"/>
       </w:pPr>
       <w:r>
-        <w:t>Pepin P, Higdon J, Koen-Alonso M, Fogarty M, Ollerhead N (2014) Application of ecoregion analysis to the identification of Ecosystem Production Units (EPUs) in the NAFO Convention Area. NAFO SCR Doc 14/069</w:t>
+        <w:t>Pepin P, Cuff A, Koen-Alonso M, Ollerhead N (2010) Preliminary Analysis for the Delineation of Marine Ecoregions on the NL Shelves. NAFO SCR Doc 10/72</w:t>
       </w:r>
     </w:p>
     <w:p>
@@ -16720,7 +17402,7 @@
         <w:ind w:left="720" w:hanging="720"/>
       </w:pPr>
       <w:r>
-        <w:t>Pepin P, Koen-Alonso M, Higdon J, Ollerhead N (2012) Robustness in the delineation of ecoregions on the Newfoundland and Labrador continental shelf. NAFO SCR Doc 12/067</w:t>
+        <w:t>Pepin P, Higdon J, Koen-Alonso M, Fogarty M, Ollerhead N (2014) Application of ecoregion analysis to the identification of Ecosystem Production Units (EPUs) in the NAFO Convention Area. NAFO SCR Doc 14/069</w:t>
       </w:r>
     </w:p>
     <w:p>
@@ -16730,7 +17412,7 @@
         <w:ind w:left="720" w:hanging="720"/>
       </w:pPr>
       <w:r>
-        <w:t>Pikitch EK, Boersma PD, Boyd IL, Conover DO, Cury PM, Essington TE, Heppell SS, Houde ED, Mangel M, Pauly D, Plagányi E, Sainsbury KJ, Steneck RS (2012) Little fish: big impact: managing a crucial link in ocean food webs. Lenfest Ocean Program, Washington, DC</w:t>
+        <w:t>Pepin P, Koen-Alonso M, Higdon J, Ollerhead N (2012) Robustness in the delineation of ecoregions on the Newfoundland and Labrador continental shelf. NAFO SCR Doc 12/067</w:t>
       </w:r>
     </w:p>
     <w:p>
@@ -16741,7 +17423,7 @@
       </w:pPr>
       <w:r>
         <w:lastRenderedPageBreak/>
-        <w:t>Regular P, Montevecchi W, Hedd A, Robertson G, Wilhelm S (2013) Canadian fishery closures provide a large-scale test of the impact of gillnet bycatch on seabird populations. Biology Letters 9</w:t>
+        <w:t>Pikitch EK, Boersma PD, Boyd IL, Conover DO, Cury PM, Essington TE, Heppell SS, Houde ED, Mangel M, Pauly D, Plagányi E, Sainsbury KJ, Steneck RS (2012) Little fish: big impact: managing a crucial link in ocean food webs. Lenfest Ocean Program, Washington, DC</w:t>
       </w:r>
     </w:p>
     <w:p>
@@ -16751,7 +17433,7 @@
         <w:ind w:left="720" w:hanging="720"/>
       </w:pPr>
       <w:r>
-        <w:t>Rice J (2002) Changes to the large marine ecosystem of the Newfoundland-Labrador shelf. In: Sherman K, Skjoldal HR (eds) Large marine ecosystems of the North Atlantic. Elsevier Science B.V.</w:t>
+        <w:t>Regular P, Montevecchi W, Hedd A, Robertson G, Wilhelm S (2013) Canadian fishery closures provide a large-scale test of the impact of gillnet bycatch on seabird populations. Biology Letters 9</w:t>
       </w:r>
     </w:p>
     <w:p>
@@ -16761,16 +17443,7 @@
         <w:ind w:left="720" w:hanging="720"/>
       </w:pPr>
       <w:r>
-        <w:t>Rose GA, deYoung B, Kulka DW, Goddard SV, Fletcher GL (2000) Distribution shifts and overfishing the northern cod (</w:t>
-      </w:r>
-      <w:r>
-        <w:rPr>
-          <w:i/>
-        </w:rPr>
-        <w:t>Gadus morhua</w:t>
-      </w:r>
-      <w:r>
-        <w:t>): a view from the ocean. Canadian Journal of Fisheries and Aquatic Sciences 57:644-663</w:t>
+        <w:t>Rice J (2002) Changes to the large marine ecosystem of the Newfoundland-Labrador shelf. In: Sherman K, Skjoldal HR (eds) Large marine ecosystems of the North Atlantic. Elsevier Science B.V.</w:t>
       </w:r>
     </w:p>
     <w:p>
@@ -16780,7 +17453,16 @@
         <w:ind w:left="720" w:hanging="720"/>
       </w:pPr>
       <w:r>
-        <w:t>Schwartzlose RA, Alheit J, Bakun A, Baumgartner TR, Cloete R, Crawford RJM, Fletcher WJ, Green-Ruiz Y, Hagen E, Kawasaki T, Lluch-Belda D, Lluch-Cota SE, MacCall AD, Matsuura Y, Névarez-Martínez MO, Parrish RH, Roy C, Serra R, Shust KV, Ward MN, Zuzunaga JZ (1999) Worldwide large-scale fluctuations of sardine and anchovy populations. South African Journal of Marine Science 21:289-347</w:t>
+        <w:t>Rose GA, deYoung B, Kulka DW, Goddard SV, Fletcher GL (2000) Distribution shifts and overfishing the northern cod (</w:t>
+      </w:r>
+      <w:r>
+        <w:rPr>
+          <w:i/>
+        </w:rPr>
+        <w:t>Gadus morhua</w:t>
+      </w:r>
+      <w:r>
+        <w:t>): a view from the ocean. Canadian Journal of Fisheries and Aquatic Sciences 57:644-663</w:t>
       </w:r>
     </w:p>
     <w:p>
@@ -16790,7 +17472,7 @@
         <w:ind w:left="720" w:hanging="720"/>
       </w:pPr>
       <w:r>
-        <w:t>Shuter BJ (1990) Population level indicators of stress. In: Adams SM (ed) Biological indicators of stress in fish. American Fisheries Society Symposium 8</w:t>
+        <w:t>Schwartzlose RA, Alheit J, Bakun A, Baumgartner TR, Cloete R, Crawford RJM, Fletcher WJ, Green-Ruiz Y, Hagen E, Kawasaki T, Lluch-Belda D, Lluch-Cota SE, MacCall AD, Matsuura Y, Névarez-Martínez MO, Parrish RH, Roy C, Serra R, Shust KV, Ward MN, Zuzunaga JZ (1999) Worldwide large-scale fluctuations of sardine and anchovy populations. South African Journal of Marine Science 21:289-347</w:t>
       </w:r>
     </w:p>
     <w:p>
@@ -16800,7 +17482,7 @@
         <w:ind w:left="720" w:hanging="720"/>
       </w:pPr>
       <w:r>
-        <w:t>Skagseth Ø, Slotte A, Stenevik EK, Nash RDM (2015) Characteristics of the Norwegian Coastal Current during Years with High Recruitment of Norwegian Spring Spawning Herring (Clupea harengus L.). PLOS ONE 10:e0144117</w:t>
+        <w:t>Shuter BJ (1990) Population level indicators of stress. In: Adams SM (ed) Biological indicators of stress in fish. American Fisheries Society Symposium 8</w:t>
       </w:r>
     </w:p>
     <w:p>
@@ -16810,7 +17492,7 @@
         <w:ind w:left="720" w:hanging="720"/>
       </w:pPr>
       <w:r>
-        <w:t>Sogard SM (1997) Size-Selective Mortality in the Juvenile Stage of Teleost Fishes: A Review. Bulletin of Marine Science 60:1129-1157</w:t>
+        <w:t>Skagseth Ø, Slotte A, Stenevik EK, Nash RDM (2015) Characteristics of the Norwegian Coastal Current during Years with High Recruitment of Norwegian Spring Spawning Herring (Clupea harengus L.). PLOS ONE 10:e0144117</w:t>
       </w:r>
     </w:p>
     <w:p>
@@ -16820,7 +17502,7 @@
         <w:ind w:left="720" w:hanging="720"/>
       </w:pPr>
       <w:r>
-        <w:t>Soutar A, Issacs JD (1969) History of fish populations inferred from fish scales in anaerobic sediments off California. CalCOFI Reports 13:63-70</w:t>
+        <w:t>Sogard SM (1997) Size-Selective Mortality in the Juvenile Stage of Teleost Fishes: A Review. Bulletin of Marine Science 60:1129-1157</w:t>
       </w:r>
     </w:p>
     <w:p>
@@ -16830,16 +17512,7 @@
         <w:ind w:left="720" w:hanging="720"/>
       </w:pPr>
       <w:r>
-        <w:t>Stenson GB (2012) Estimating consumption of prey by harp seals (</w:t>
-      </w:r>
-      <w:r>
-        <w:rPr>
-          <w:i/>
-        </w:rPr>
-        <w:t>Pagophilus groenlandicus</w:t>
-      </w:r>
-      <w:r>
-        <w:t>) in NAFO Divisions 2J3KL. Canadian Science Advisory Secretariat (CSAS) Research Document 2012/156</w:t>
+        <w:t>Soutar A, Issacs JD (1969) History of fish populations inferred from fish scales in anaerobic sediments off California. CalCOFI Reports 13:63-70</w:t>
       </w:r>
     </w:p>
     <w:p>
@@ -16849,7 +17522,16 @@
         <w:ind w:left="720" w:hanging="720"/>
       </w:pPr>
       <w:r>
-        <w:t>Stenson GB, Buren AD, Koen-Alonso M (2016) The impact of changing climate and abundance on reproduction in an ice-dependent species, the Northwest Atlantic harp seal, Pagophilus groenlandicus. ICES Journal of Marine Science: Journal du Conseil 73:250-262</w:t>
+        <w:t>Stenson GB (2012) Estimating consumption of prey by harp seals (</w:t>
+      </w:r>
+      <w:r>
+        <w:rPr>
+          <w:i/>
+        </w:rPr>
+        <w:t>Pagophilus groenlandicus</w:t>
+      </w:r>
+      <w:r>
+        <w:t>) in NAFO Divisions 2J3KL. Canadian Science Advisory Secretariat (CSAS) Research Document 2012/156</w:t>
       </w:r>
     </w:p>
     <w:p>
@@ -16859,16 +17541,7 @@
         <w:ind w:left="720" w:hanging="720"/>
       </w:pPr>
       <w:r>
-        <w:t xml:space="preserve">Stenson GB, Wakeham D, Buren AD, Koen-Alonso M (2014) Density-dependent and density-independent factors influencing reproductive rates in Northwest Atlantic harp seals, </w:t>
-      </w:r>
-      <w:r>
-        <w:rPr>
-          <w:i/>
-        </w:rPr>
-        <w:t>Pagophilus groenlandicus</w:t>
-      </w:r>
-      <w:r>
-        <w:t>. DFO Canadian Science Advisory Secretariat Research Document 2014/058</w:t>
+        <w:t>Stenson GB, Buren AD, Koen-Alonso M (2016) The impact of changing climate and abundance on reproduction in an ice-dependent species, the Northwest Atlantic harp seal, Pagophilus groenlandicus. ICES Journal of Marine Science: Journal du Conseil 73:250-262</w:t>
       </w:r>
     </w:p>
     <w:p>
@@ -16878,16 +17551,16 @@
         <w:ind w:left="720" w:hanging="720"/>
       </w:pPr>
       <w:r>
-        <w:t>Templeman W (1948) The life history of the caplin (</w:t>
+        <w:t xml:space="preserve">Stenson GB, Wakeham D, Buren AD, Koen-Alonso M (2014) Density-dependent and density-independent factors influencing reproductive rates in Northwest Atlantic harp seals, </w:t>
       </w:r>
       <w:r>
         <w:rPr>
           <w:i/>
         </w:rPr>
-        <w:t>Mallotus villosus</w:t>
-      </w:r>
-      <w:r>
-        <w:t xml:space="preserve"> O. F. Müller) in Newfoundland waters. Bulletin of the Newfoundland Government Laboratory 17:1-151</w:t>
+        <w:t>Pagophilus groenlandicus</w:t>
+      </w:r>
+      <w:r>
+        <w:t>. DFO Canadian Science Advisory Secretariat Research Document 2014/058</w:t>
       </w:r>
     </w:p>
     <w:p>
@@ -16897,7 +17570,16 @@
         <w:ind w:left="720" w:hanging="720"/>
       </w:pPr>
       <w:r>
-        <w:t>Thorson J, T., Pinsky M, L., Ward E, J., Gimenez O (2016) Model‐based inference for estimating shifts in species distribution, area occupied and centre of gravity. Methods in Ecology and Evolution 7:990-1002</w:t>
+        <w:t>Templeman W (1948) The life history of the caplin (</w:t>
+      </w:r>
+      <w:r>
+        <w:rPr>
+          <w:i/>
+        </w:rPr>
+        <w:t>Mallotus villosus</w:t>
+      </w:r>
+      <w:r>
+        <w:t xml:space="preserve"> O. F. Müller) in Newfoundland waters. Bulletin of the Newfoundland Government Laboratory 17:1-151</w:t>
       </w:r>
     </w:p>
     <w:p>
@@ -16907,7 +17589,7 @@
         <w:ind w:left="720" w:hanging="720"/>
       </w:pPr>
       <w:r>
-        <w:t>Thorson JT, Barnett LAK (2017) Comparing estimates of abundance trends and distribution shifts using single- and multispecies models of fishes and biogenic habitat. ICES Journal of Marine Science 74:1311-1321</w:t>
+        <w:t>Thorson J, T., Pinsky M, L., Ward E, J., Gimenez O (2016) Model‐based inference for estimating shifts in species distribution, area occupied and centre of gravity. Methods in Ecology and Evolution 7:990-1002</w:t>
       </w:r>
     </w:p>
     <w:p>
@@ -16917,7 +17599,7 @@
         <w:ind w:left="720" w:hanging="720"/>
       </w:pPr>
       <w:r>
-        <w:t>Toresen R, Østvedt OJ (2000) Variation in abundance of Norwegian spring-spawning herring (Clupea harengus, Clupeidae) throughout the 20th century and the influence of climatic fluctuations. Fish and Fisheries 1:231-256</w:t>
+        <w:t>Thorson JT, Barnett LAK (2017) Comparing estimates of abundance trends and distribution shifts using single- and multispecies models of fishes and biogenic habitat. ICES Journal of Marine Science 74:1311-1321</w:t>
       </w:r>
     </w:p>
     <w:p>
@@ -16927,7 +17609,7 @@
         <w:ind w:left="720" w:hanging="720"/>
       </w:pPr>
       <w:r>
-        <w:t>Trippel EA (1995) Age at Maturity as a Stress Indicator in Fisheries: Biological processes related to reproduction in northwest Atlantic groundfish populations that have undergone declines. BioScience 45:759-771</w:t>
+        <w:t>Toresen R, Østvedt OJ (2000) Variation in abundance of Norwegian spring-spawning herring (Clupea harengus, Clupeidae) throughout the 20th century and the influence of climatic fluctuations. Fish and Fisheries 1:231-256</w:t>
       </w:r>
     </w:p>
     <w:p>
@@ -16937,6 +17619,16 @@
         <w:ind w:left="720" w:hanging="720"/>
       </w:pPr>
       <w:r>
+        <w:t>Trippel EA (1995) Age at Maturity as a Stress Indicator in Fisheries: Biological processes related to reproduction in northwest Atlantic groundfish populations that have undergone declines. BioScience 45:759-771</w:t>
+      </w:r>
+    </w:p>
+    <w:p>
+      <w:pPr>
+        <w:pStyle w:val="EndNoteBibliography"/>
+        <w:spacing w:after="0"/>
+        <w:ind w:left="720" w:hanging="720"/>
+      </w:pPr>
+      <w:r>
         <w:t>Vilhjálmsson H (1994) The Icelandic capelin stock. Rit Fiskideildar 13:1-281</w:t>
       </w:r>
     </w:p>
@@ -16946,6 +17638,7 @@
         <w:ind w:left="720" w:hanging="720"/>
       </w:pPr>
       <w:r>
+        <w:lastRenderedPageBreak/>
         <w:t>Worm B, Myers RA (2003) Meta-analysis of cod–shrimp interactions reveals top-down control in oceanic food webs. Ecology 84:162-173</w:t>
       </w:r>
     </w:p>
@@ -16970,7 +17663,7 @@
 
 <file path=word/comments.xml><?xml version="1.0" encoding="utf-8"?>
 <w:comments xmlns:wpc="http://schemas.microsoft.com/office/word/2010/wordprocessingCanvas" xmlns:mc="http://schemas.openxmlformats.org/markup-compatibility/2006" xmlns:o="urn:schemas-microsoft-com:office:office" xmlns:r="http://schemas.openxmlformats.org/officeDocument/2006/relationships" xmlns:m="http://schemas.openxmlformats.org/officeDocument/2006/math" xmlns:v="urn:schemas-microsoft-com:vml" xmlns:wp14="http://schemas.microsoft.com/office/word/2010/wordprocessingDrawing" xmlns:wp="http://schemas.openxmlformats.org/drawingml/2006/wordprocessingDrawing" xmlns:w10="urn:schemas-microsoft-com:office:word" xmlns:w="http://schemas.openxmlformats.org/wordprocessingml/2006/main" xmlns:w14="http://schemas.microsoft.com/office/word/2010/wordml" xmlns:wpg="http://schemas.microsoft.com/office/word/2010/wordprocessingGroup" xmlns:wpi="http://schemas.microsoft.com/office/word/2010/wordprocessingInk" xmlns:wne="http://schemas.microsoft.com/office/word/2006/wordml" xmlns:wps="http://schemas.microsoft.com/office/word/2010/wordprocessingShape" mc:Ignorable="w14 wp14">
-  <w:comment w:id="1" w:author="Alejandro Buren" w:date="2018-03-27T11:30:00Z" w:initials="ADB">
+  <w:comment w:id="1" w:author="Alejandro Buren" w:date="2018-03-28T16:14:00Z" w:initials="ADB">
     <w:p>
       <w:pPr>
         <w:pStyle w:val="CommentText"/>
@@ -16982,23 +17675,15 @@
         <w:annotationRef/>
       </w:r>
       <w:r>
-        <w:t>Is this the correct reference?</w:t>
-      </w:r>
-    </w:p>
-  </w:comment>
-  <w:comment w:id="2" w:author="Alejandro Buren" w:date="2018-03-27T11:30:00Z" w:initials="ADB">
+        <w:t>I am not quite comfortable with saying that the spring survey captures the immature portion of the stock. We have a lot of data showing that a variable proportion of what is captured in the spring survey are actually mature capelin (and this proportion can be quite high in some years)</w:t>
+      </w:r>
+    </w:p>
     <w:p>
       <w:pPr>
         <w:pStyle w:val="CommentText"/>
       </w:pPr>
       <w:r>
-        <w:rPr>
-          <w:rStyle w:val="CommentReference"/>
-        </w:rPr>
-        <w:annotationRef/>
-      </w:r>
-      <w:r>
-        <w:t>I am not quite comfortable with saying that the spring survey captures the immature portion of the stock. We have a lot of data showing that a variable proportion of what is captured in the spring survey are actually mature capelin (and this proportion can be quite high in some years)</w:t>
+        <w:t>This repeats throughout the text.</w:t>
       </w:r>
     </w:p>
     <w:p>
@@ -17006,19 +17691,27 @@
         <w:pStyle w:val="CommentText"/>
       </w:pPr>
       <w:r>
-        <w:t>This repeats throughout the text.</w:t>
-      </w:r>
-    </w:p>
+        <w:t xml:space="preserve">I don’t </w:t>
+      </w:r>
+    </w:p>
+  </w:comment>
+  <w:comment w:id="2" w:author="DFO-MPO" w:date="2018-03-28T16:14:00Z" w:initials="HM">
     <w:p>
       <w:pPr>
         <w:pStyle w:val="CommentText"/>
       </w:pPr>
       <w:r>
-        <w:t xml:space="preserve">I don’t </w:t>
+        <w:rPr>
+          <w:rStyle w:val="CommentReference"/>
+        </w:rPr>
+        <w:annotationRef/>
+      </w:r>
+      <w:r>
+        <w:t>Based on RAP, does this number need to be revised?</w:t>
       </w:r>
     </w:p>
   </w:comment>
-  <w:comment w:id="3" w:author="DFO-MPO" w:date="2018-03-27T11:30:00Z" w:initials="HM">
+  <w:comment w:id="4" w:author="Alejandro Buren" w:date="2018-03-28T16:14:00Z" w:initials="ADB">
     <w:p>
       <w:pPr>
         <w:pStyle w:val="CommentText"/>
@@ -17030,11 +17723,11 @@
         <w:annotationRef/>
       </w:r>
       <w:r>
-        <w:t>Based on RAP, does this number need to be revised?</w:t>
+        <w:t>I think it is better to leave it at conceptual level, and not provide values of r-squared</w:t>
       </w:r>
     </w:p>
   </w:comment>
-  <w:comment w:id="5" w:author="Alejandro Buren" w:date="2018-03-27T11:30:00Z" w:initials="ADB">
+  <w:comment w:id="8" w:author="Alejandro Buren" w:date="2018-03-28T16:14:00Z" w:initials="ADB">
     <w:p>
       <w:pPr>
         <w:pStyle w:val="CommentText"/>
@@ -17046,11 +17739,15 @@
         <w:annotationRef/>
       </w:r>
       <w:r>
-        <w:t>I think it is better to leave it at conceptual level, and not provide values of r-squared</w:t>
+        <w:t>This is the first reference to an USSR survey, a little more detail is needed. Fran?</w:t>
+      </w:r>
+      <w:r>
+        <w:br/>
+        <w:t>Hannah: I mentioned this to Aaron, and he said he would look into this. Can you follow up?</w:t>
       </w:r>
     </w:p>
   </w:comment>
-  <w:comment w:id="7" w:author="Alejandro Buren" w:date="2018-03-27T11:30:00Z" w:initials="ADB">
+  <w:comment w:id="14" w:author="DFO-MPO" w:date="2018-03-28T16:14:00Z" w:initials="HM">
     <w:p>
       <w:pPr>
         <w:pStyle w:val="CommentText"/>
@@ -17062,11 +17759,11 @@
         <w:annotationRef/>
       </w:r>
       <w:r>
-        <w:t>Which one? Recruitment paper or changes in distribution paper?</w:t>
+        <w:t>I can’t find this reference, so I’m not sure if this is referring to Gulf or Scotian Shelf/Gulf of Maine</w:t>
       </w:r>
     </w:p>
   </w:comment>
-  <w:comment w:id="10" w:author="Alejandro Buren" w:date="2018-03-27T11:30:00Z" w:initials="ADB">
+  <w:comment w:id="15" w:author="Alejandro Buren" w:date="2018-03-28T16:14:00Z" w:initials="ADB">
     <w:p>
       <w:pPr>
         <w:pStyle w:val="CommentText"/>
@@ -17078,11 +17775,35 @@
         <w:annotationRef/>
       </w:r>
       <w:r>
-        <w:t>This is the first reference to an USSR survey, a little more detail is needed. Fran?</w:t>
+        <w:t xml:space="preserve">It </w:t>
+      </w:r>
+      <w:proofErr w:type="spellStart"/>
+      <w:r>
+        <w:t>referes</w:t>
+      </w:r>
+      <w:proofErr w:type="spellEnd"/>
+      <w:r>
+        <w:t xml:space="preserve"> to Georges Bank, I left the </w:t>
+      </w:r>
+      <w:proofErr w:type="spellStart"/>
+      <w:r>
+        <w:t>ResDoc</w:t>
+      </w:r>
+      <w:proofErr w:type="spellEnd"/>
+      <w:r>
+        <w:t xml:space="preserve"> in the </w:t>
+      </w:r>
+      <w:proofErr w:type="spellStart"/>
+      <w:r>
+        <w:t>biblio</w:t>
+      </w:r>
+      <w:proofErr w:type="spellEnd"/>
+      <w:r>
+        <w:t xml:space="preserve"> folder</w:t>
       </w:r>
     </w:p>
   </w:comment>
-  <w:comment w:id="11" w:author="DFO-MPO" w:date="2018-03-27T11:30:00Z" w:initials="HM">
+  <w:comment w:id="24" w:author="Alejandro Buren" w:date="2018-03-28T16:14:00Z" w:initials="ADB">
     <w:p>
       <w:pPr>
         <w:pStyle w:val="CommentText"/>
@@ -17094,11 +17815,11 @@
         <w:annotationRef/>
       </w:r>
       <w:r>
-        <w:t>I can’t find this reference, so I’m not sure if this is referring to Gulf or Scotian Shelf/Gulf of Maine</w:t>
+        <w:t>I changed the subscript from t to a, because the subscript t usually refers to time</w:t>
       </w:r>
     </w:p>
   </w:comment>
-  <w:comment w:id="12" w:author="Alejandro Buren" w:date="2018-03-27T12:05:00Z" w:initials="ADB">
+  <w:comment w:id="30" w:author="Alejandro Buren" w:date="2018-03-28T16:17:00Z" w:initials="ADB">
     <w:p>
       <w:pPr>
         <w:pStyle w:val="CommentText"/>
@@ -17110,27 +17831,19 @@
         <w:annotationRef/>
       </w:r>
       <w:r>
-        <w:t>Is this the correct reference?</w:t>
-      </w:r>
-    </w:p>
-  </w:comment>
-  <w:comment w:id="18" w:author="Alejandro Buren" w:date="2018-03-27T11:30:00Z" w:initials="ADB">
+        <w:t>This section is only needed if we will include the figure.</w:t>
+      </w:r>
+    </w:p>
     <w:p>
       <w:pPr>
         <w:pStyle w:val="CommentText"/>
       </w:pPr>
       <w:r>
-        <w:rPr>
-          <w:rStyle w:val="CommentReference"/>
-        </w:rPr>
-        <w:annotationRef/>
-      </w:r>
-      <w:r>
-        <w:t>I changed the subscript from t to a, because the subscript t usually refers to time</w:t>
+        <w:t>If we are only including the table (which I believe may be enough), then we can remove it</w:t>
       </w:r>
     </w:p>
   </w:comment>
-  <w:comment w:id="26" w:author="Alejandro Buren" w:date="2018-03-27T16:20:00Z" w:initials="ADB">
+  <w:comment w:id="43" w:author="Alejandro Buren" w:date="2018-03-28T16:14:00Z" w:initials="ADB">
     <w:p>
       <w:pPr>
         <w:pStyle w:val="CommentText"/>
@@ -17142,43 +17855,98 @@
         <w:annotationRef/>
       </w:r>
       <w:r>
-        <w:t>Mortality section needs work. It is too long as it is now</w:t>
+        <w:t>What is this percentage?</w:t>
+      </w:r>
+      <w:r>
+        <w:br/>
+        <w:t>Aaron to provide</w:t>
+      </w:r>
+    </w:p>
+  </w:comment>
+  <w:comment w:id="46" w:author="Alejandro Buren" w:date="2018-03-28T16:14:00Z" w:initials="ADB">
+    <w:p>
+      <w:r>
+        <w:rPr>
+          <w:rStyle w:val="CommentReference"/>
+        </w:rPr>
+        <w:annotationRef/>
+      </w:r>
+      <w:r>
+        <w:t>Do we have any idea as to which hypothesis we believe to be most (least) plausible? If we don’t have a clue, then this is fine, but if we do it would be informative to say something to that effect here</w:t>
       </w:r>
     </w:p>
     <w:p>
       <w:pPr>
         <w:pStyle w:val="CommentText"/>
       </w:pPr>
-      <w:r>
-        <w:t>This is not the forum to discuss if the 2010 survey failed or not or to what degree</w:t>
-      </w:r>
-    </w:p>
+    </w:p>
+  </w:comment>
+  <w:comment w:id="51" w:author="Alejandro Buren" w:date="2018-03-28T16:14:00Z" w:initials="ADB">
     <w:p>
       <w:pPr>
         <w:pStyle w:val="CommentText"/>
       </w:pPr>
       <w:r>
-        <w:t>The survey captured the trend, quite likely the estimate is an underestimate but the survey did not fail</w:t>
-      </w:r>
-    </w:p>
+        <w:rPr>
+          <w:rStyle w:val="CommentReference"/>
+        </w:rPr>
+        <w:annotationRef/>
+      </w:r>
+      <w:r>
+        <w:rPr>
+          <w:rStyle w:val="CommentReference"/>
+        </w:rPr>
+        <w:t xml:space="preserve">I moved this </w:t>
+      </w:r>
+      <w:proofErr w:type="spellStart"/>
+      <w:r>
+        <w:rPr>
+          <w:rStyle w:val="CommentReference"/>
+        </w:rPr>
+        <w:t>ti</w:t>
+      </w:r>
+      <w:proofErr w:type="spellEnd"/>
+      <w:r>
+        <w:rPr>
+          <w:rStyle w:val="CommentReference"/>
+        </w:rPr>
+        <w:t xml:space="preserve"> the discussion</w:t>
+      </w:r>
+    </w:p>
+  </w:comment>
+  <w:comment w:id="56" w:author="DFO-MPO" w:date="2018-03-28T16:14:00Z" w:initials="HM">
     <w:p>
       <w:pPr>
         <w:pStyle w:val="CommentText"/>
       </w:pPr>
       <w:r>
-        <w:t>I would not leave anything here so Frank can then turn around and use it against us</w:t>
-      </w:r>
-    </w:p>
+        <w:rPr>
+          <w:rStyle w:val="CommentReference"/>
+        </w:rPr>
+        <w:annotationRef/>
+      </w:r>
+      <w:r>
+        <w:t>Figure available for this section?</w:t>
+      </w:r>
+    </w:p>
+  </w:comment>
+  <w:comment w:id="61" w:author="Alejandro Buren" w:date="2018-03-28T16:14:00Z" w:initials="ADB">
     <w:p>
       <w:pPr>
         <w:pStyle w:val="CommentText"/>
       </w:pPr>
       <w:r>
-        <w:t>The 2010 performance should be discussed in a separate primary paper</w:t>
+        <w:rPr>
+          <w:rStyle w:val="CommentReference"/>
+        </w:rPr>
+        <w:annotationRef/>
+      </w:r>
+      <w:r>
+        <w:t>I can’t follow the rationale of this section</w:t>
       </w:r>
     </w:p>
   </w:comment>
-  <w:comment w:id="27" w:author="Alejandro Buren" w:date="2018-03-27T16:45:00Z" w:initials="ADB">
+  <w:comment w:id="68" w:author="Alejandro Buren" w:date="2018-03-28T16:14:00Z" w:initials="ADB">
     <w:p>
       <w:pPr>
         <w:pStyle w:val="CommentText"/>
@@ -17190,99 +17958,19 @@
         <w:annotationRef/>
       </w:r>
       <w:r>
-        <w:t>Why are these figures highlighted?</w:t>
-      </w:r>
-    </w:p>
-  </w:comment>
-  <w:comment w:id="28" w:author="Alejandro Buren" w:date="2018-03-27T11:30:00Z" w:initials="ADB">
+        <w:t>Two indices allow comparison; the first index is the beach larval index, which is the second index?</w:t>
+      </w:r>
+    </w:p>
     <w:p>
       <w:pPr>
         <w:pStyle w:val="CommentText"/>
       </w:pPr>
       <w:r>
-        <w:rPr>
-          <w:rStyle w:val="CommentReference"/>
-        </w:rPr>
-        <w:annotationRef/>
-      </w:r>
-      <w:r>
-        <w:t>Is this the correct reference?</w:t>
+        <w:t>Does the beach larval index start in 1990? If so, I would argue that it is not fair to compare one single year (1990) to a 20+ years long time series</w:t>
       </w:r>
     </w:p>
   </w:comment>
-  <w:comment w:id="33" w:author="DFO-MPO" w:date="2018-03-27T11:30:00Z" w:initials="HM">
-    <w:p>
-      <w:pPr>
-        <w:pStyle w:val="CommentText"/>
-      </w:pPr>
-      <w:r>
-        <w:rPr>
-          <w:rStyle w:val="CommentReference"/>
-        </w:rPr>
-        <w:annotationRef/>
-      </w:r>
-      <w:r>
-        <w:t>Figure available for this section?</w:t>
-      </w:r>
-    </w:p>
-  </w:comment>
-  <w:comment w:id="38" w:author="Alejandro Buren" w:date="2018-03-27T11:40:00Z" w:initials="ADB">
-    <w:p>
-      <w:pPr>
-        <w:pStyle w:val="CommentText"/>
-      </w:pPr>
-      <w:r>
-        <w:rPr>
-          <w:rStyle w:val="CommentReference"/>
-        </w:rPr>
-        <w:annotationRef/>
-      </w:r>
-      <w:r>
-        <w:t>I can’t follow the rationale of this section</w:t>
-      </w:r>
-    </w:p>
-  </w:comment>
-  <w:comment w:id="45" w:author="Alejandro Buren" w:date="2018-03-27T11:42:00Z" w:initials="ADB">
-    <w:p>
-      <w:pPr>
-        <w:pStyle w:val="CommentText"/>
-      </w:pPr>
-      <w:r>
-        <w:rPr>
-          <w:rStyle w:val="CommentReference"/>
-        </w:rPr>
-        <w:annotationRef/>
-      </w:r>
-      <w:r>
-        <w:t>Two indices allow comparison; the first index is the beach larval index, which is the second index?</w:t>
-      </w:r>
-    </w:p>
-    <w:p>
-      <w:pPr>
-        <w:pStyle w:val="CommentText"/>
-      </w:pPr>
-      <w:r>
-        <w:t>Does the beach larval index start in 1990? If so, I would argue that it is not fair to compare one single year (1990) to a 20+ years long time series</w:t>
-      </w:r>
-    </w:p>
-  </w:comment>
-  <w:comment w:id="52" w:author="DFO-MPO" w:date="2018-03-27T11:30:00Z" w:initials="HM">
-    <w:p>
-      <w:pPr>
-        <w:pStyle w:val="CommentText"/>
-      </w:pPr>
-      <w:r>
-        <w:rPr>
-          <w:rStyle w:val="CommentReference"/>
-        </w:rPr>
-        <w:annotationRef/>
-      </w:r>
-      <w:r>
-        <w:t>What about turbot diet?</w:t>
-      </w:r>
-    </w:p>
-  </w:comment>
-  <w:comment w:id="71" w:author="Alejandro Buren" w:date="2018-03-27T13:34:00Z" w:initials="ADB">
+  <w:comment w:id="97" w:author="Alejandro Buren" w:date="2018-03-28T16:14:00Z" w:initials="ADB">
     <w:p>
       <w:pPr>
         <w:pStyle w:val="CommentText"/>
@@ -18638,7 +19326,7 @@
 </file>
 
 <file path=customXml/itemProps1.xml><?xml version="1.0" encoding="utf-8"?>
-<ds:datastoreItem xmlns:ds="http://schemas.openxmlformats.org/officeDocument/2006/customXml" ds:itemID="{630674EC-C87F-4452-BBC3-9D1189FA55A1}">
+<ds:datastoreItem xmlns:ds="http://schemas.openxmlformats.org/officeDocument/2006/customXml" ds:itemID="{460EDD32-EF60-404D-B1E3-918175C99899}">
   <ds:schemaRefs>
     <ds:schemaRef ds:uri="http://schemas.openxmlformats.org/officeDocument/2006/bibliography"/>
   </ds:schemaRefs>

</xml_diff>

<commit_message>
Now it is Hannah's turn
</commit_message>
<xml_diff>
--- a/ms/NAFC_response_to_Frank_Discussion.docx
+++ b/ms/NAFC_response_to_Frank_Discussion.docx
@@ -6887,8 +6887,6 @@
       <w:r>
         <w:t>. Third, with an earlier age at maturation, younger age classes of capelin are experiencing higher rates of mortality due to mortality associated with reproduction</w:t>
       </w:r>
-      <w:bookmarkStart w:id="45" w:name="_GoBack"/>
-      <w:bookmarkEnd w:id="45"/>
       <w:r>
         <w:t xml:space="preserve"> </w:t>
       </w:r>
@@ -6916,7 +6914,7 @@
       <w:r>
         <w:t xml:space="preserve"> </w:t>
       </w:r>
-      <w:commentRangeStart w:id="46"/>
+      <w:commentRangeStart w:id="45"/>
       <w:r>
         <w:fldChar w:fldCharType="begin"/>
       </w:r>
@@ -6935,27 +6933,27 @@
       <w:r>
         <w:fldChar w:fldCharType="end"/>
       </w:r>
-      <w:commentRangeEnd w:id="46"/>
+      <w:commentRangeEnd w:id="45"/>
       <w:r>
         <w:rPr>
           <w:rStyle w:val="CommentReference"/>
         </w:rPr>
-        <w:commentReference w:id="46"/>
+        <w:commentReference w:id="45"/>
       </w:r>
       <w:r>
         <w:t xml:space="preserve">. </w:t>
       </w:r>
-      <w:ins w:id="47" w:author="Alejandro Buren" w:date="2018-03-28T16:15:00Z">
+      <w:ins w:id="46" w:author="Alejandro Buren" w:date="2018-03-28T16:15:00Z">
         <w:r>
           <w:t>Therefore the patterns of variation in the rates of natural mortality of capelin do not support the hypothesis of non-co</w:t>
         </w:r>
       </w:ins>
-      <w:ins w:id="48" w:author="Alejandro Buren" w:date="2018-03-28T16:16:00Z">
+      <w:ins w:id="47" w:author="Alejandro Buren" w:date="2018-03-28T16:16:00Z">
         <w:r>
           <w:t>l</w:t>
         </w:r>
       </w:ins>
-      <w:ins w:id="49" w:author="Alejandro Buren" w:date="2018-03-28T16:15:00Z">
+      <w:ins w:id="48" w:author="Alejandro Buren" w:date="2018-03-28T16:15:00Z">
         <w:r>
           <w:t>lapse.</w:t>
         </w:r>
@@ -7404,7 +7402,7 @@
         </w:rPr>
         <w:t xml:space="preserve"> hypothesized that there was an abrupt change in capelin migration patterns post-1991, with capelin now remaining inshore year round. </w:t>
       </w:r>
-      <w:del w:id="50" w:author="Alejandro Buren" w:date="2018-03-26T15:13:00Z">
+      <w:del w:id="49" w:author="Alejandro Buren" w:date="2018-03-26T15:13:00Z">
         <w:r>
           <w:rPr>
             <w:rStyle w:val="fontstyle01"/>
@@ -7414,7 +7412,7 @@
           </w:rPr>
           <w:delText xml:space="preserve">We were interested in testing this main hypothesis from Frank et al. (2016) using multiple approaches [e.g., triangulation; Munafo and Smith (2018)] in order to compare results from independent datasets (e.g., spring acoustic survey, FBTS, </w:delText>
         </w:r>
-        <w:commentRangeStart w:id="51"/>
+        <w:commentRangeStart w:id="50"/>
         <w:r>
           <w:rPr>
             <w:rStyle w:val="fontstyle01"/>
@@ -7425,14 +7423,14 @@
           <w:delText>inshore</w:delText>
         </w:r>
       </w:del>
-      <w:commentRangeEnd w:id="51"/>
+      <w:commentRangeEnd w:id="50"/>
       <w:r>
         <w:rPr>
           <w:rStyle w:val="CommentReference"/>
         </w:rPr>
-        <w:commentReference w:id="51"/>
-      </w:r>
-      <w:del w:id="52" w:author="Alejandro Buren" w:date="2018-03-26T15:13:00Z">
+        <w:commentReference w:id="50"/>
+      </w:r>
+      <w:del w:id="51" w:author="Alejandro Buren" w:date="2018-03-26T15:13:00Z">
         <w:r>
           <w:rPr>
             <w:rStyle w:val="fontstyle01"/>
@@ -7720,7 +7718,7 @@
         <w:lastRenderedPageBreak/>
         <w:t xml:space="preserve">temporal distribution of capelin. The main advantage of this approach is that it accounts for changes in the spatial distribution of sampling effort from one year to the next. This method also provides a means of estimating the standard error of the center of gravity metric, which provides a perspective on the significance of distributional shifts. This geostatistical analysis did not support the hypothesis that capelin have shifted their distribution towards the inshore post-1991 with no evidence of an easterly or westerly movement in the centre of gravity of capelin (Figure x). Instead, the center of gravity of capelin shifts northward as abundance increases and southwards as abundance decreases (Figure x). </w:t>
       </w:r>
-      <w:del w:id="53" w:author="Alejandro Buren" w:date="2018-03-27T11:31:00Z">
+      <w:del w:id="52" w:author="Alejandro Buren" w:date="2018-03-27T11:31:00Z">
         <w:r>
           <w:rPr>
             <w:rStyle w:val="fontstyle01"/>
@@ -7731,7 +7729,7 @@
           <w:delText>More basic</w:delText>
         </w:r>
       </w:del>
-      <w:ins w:id="54" w:author="Alejandro Buren" w:date="2018-03-27T11:31:00Z">
+      <w:ins w:id="53" w:author="Alejandro Buren" w:date="2018-03-27T11:31:00Z">
         <w:r>
           <w:rPr>
             <w:rStyle w:val="fontstyle01"/>
@@ -7780,7 +7778,7 @@
         </w:rPr>
         <w:t>2</w:t>
       </w:r>
-      <w:ins w:id="55" w:author="Alejandro Buren" w:date="2018-03-27T11:31:00Z">
+      <w:ins w:id="54" w:author="Alejandro Buren" w:date="2018-03-27T11:31:00Z">
         <w:r>
           <w:rPr>
             <w:rStyle w:val="fontstyle01"/>
@@ -7886,7 +7884,7 @@
       </w:r>
     </w:p>
     <w:p>
-      <w:commentRangeStart w:id="56"/>
+      <w:commentRangeStart w:id="55"/>
       <w:r>
         <w:rPr>
           <w:rStyle w:val="fontstyle01"/>
@@ -7896,14 +7894,14 @@
         </w:rPr>
         <w:t xml:space="preserve">Annual age </w:t>
       </w:r>
-      <w:commentRangeEnd w:id="56"/>
+      <w:commentRangeEnd w:id="55"/>
       <w:r>
         <w:rPr>
           <w:rStyle w:val="CommentReference"/>
           <w:sz w:val="22"/>
           <w:szCs w:val="22"/>
         </w:rPr>
-        <w:commentReference w:id="56"/>
+        <w:commentReference w:id="55"/>
       </w:r>
       <w:r>
         <w:rPr>
@@ -7980,7 +7978,7 @@
       <w:r>
         <w:t xml:space="preserve">. Post-1991, contributions of ages-2, 3 have remained consistent at ~60% and ~28% of the catch, respectively, while age-1 capelin has gone from being 1% of the catch to ~10% of the catch and contributions of ages-4, 5, 6 have declined. In the inshore commercial fishery pre-1991, ~96-99% of the catches in NAFO Div. 3KL consisted of ages 3, 4, 5 with age-2 capelin comprising 0.6 - 3.4% of total catch. Post-1991, the 3 oldest age-classes of capelin (ages 4, 5 and 6) </w:t>
       </w:r>
-      <w:del w:id="57" w:author="Alejandro Buren" w:date="2018-03-27T11:38:00Z">
+      <w:del w:id="56" w:author="Alejandro Buren" w:date="2018-03-27T11:38:00Z">
         <w:r>
           <w:delText xml:space="preserve">all </w:delText>
         </w:r>
@@ -8026,7 +8024,7 @@
         </w:rPr>
         <w:t xml:space="preserve">Independent </w:t>
       </w:r>
-      <w:del w:id="58" w:author="Alejandro Buren" w:date="2018-03-27T16:15:00Z">
+      <w:del w:id="57" w:author="Alejandro Buren" w:date="2018-03-27T16:15:00Z">
         <w:r>
           <w:rPr>
             <w:rFonts w:asciiTheme="minorHAnsi" w:hAnsiTheme="minorHAnsi"/>
@@ -8034,7 +8032,7 @@
           <w:delText xml:space="preserve">indexes </w:delText>
         </w:r>
       </w:del>
-      <w:ins w:id="59" w:author="Alejandro Buren" w:date="2018-03-27T16:15:00Z">
+      <w:ins w:id="58" w:author="Alejandro Buren" w:date="2018-03-27T16:15:00Z">
         <w:r>
           <w:rPr>
             <w:rFonts w:asciiTheme="minorHAnsi" w:hAnsiTheme="minorHAnsi"/>
@@ -8066,7 +8064,7 @@
         </w:rPr>
         <w:t xml:space="preserve"> </w:t>
       </w:r>
-      <w:del w:id="60" w:author="Alejandro Buren" w:date="2018-03-27T16:15:00Z">
+      <w:del w:id="59" w:author="Alejandro Buren" w:date="2018-03-27T16:15:00Z">
         <w:r>
           <w:rPr>
             <w:rFonts w:asciiTheme="minorHAnsi" w:hAnsiTheme="minorHAnsi"/>
@@ -8856,21 +8854,21 @@
       <w:r>
         <w:t xml:space="preserve">. </w:t>
       </w:r>
-      <w:commentRangeStart w:id="61"/>
+      <w:commentRangeStart w:id="60"/>
       <w:r>
         <w:t xml:space="preserve">In the fall multi-species bottom trawl surveys, there were changes in the distribution of capelin </w:t>
       </w:r>
-      <w:del w:id="62" w:author="Alejandro Buren" w:date="2018-03-27T11:38:00Z">
+      <w:del w:id="61" w:author="Alejandro Buren" w:date="2018-03-27T11:38:00Z">
         <w:r>
           <w:delText xml:space="preserve">sampled in the fall </w:delText>
         </w:r>
       </w:del>
-      <w:del w:id="63" w:author="Alejandro Buren" w:date="2018-03-27T11:39:00Z">
+      <w:del w:id="62" w:author="Alejandro Buren" w:date="2018-03-27T11:39:00Z">
         <w:r>
           <w:delText xml:space="preserve">for </w:delText>
         </w:r>
       </w:del>
-      <w:ins w:id="64" w:author="Alejandro Buren" w:date="2018-03-27T11:39:00Z">
+      <w:ins w:id="63" w:author="Alejandro Buren" w:date="2018-03-27T11:39:00Z">
         <w:r>
           <w:t xml:space="preserve">in </w:t>
         </w:r>
@@ -8878,12 +8876,12 @@
       <w:r>
         <w:t>the years 2006-2007 and 2011-2014 whe</w:t>
       </w:r>
-      <w:ins w:id="65" w:author="Alejandro Buren" w:date="2018-03-27T11:38:00Z">
+      <w:ins w:id="64" w:author="Alejandro Buren" w:date="2018-03-27T11:38:00Z">
         <w:r>
           <w:t>n</w:t>
         </w:r>
       </w:ins>
-      <w:del w:id="66" w:author="Alejandro Buren" w:date="2018-03-27T11:38:00Z">
+      <w:del w:id="65" w:author="Alejandro Buren" w:date="2018-03-27T11:38:00Z">
         <w:r>
           <w:delText>re</w:delText>
         </w:r>
@@ -8939,12 +8937,12 @@
       <w:r>
         <w:t xml:space="preserve">. </w:t>
       </w:r>
-      <w:commentRangeEnd w:id="61"/>
+      <w:commentRangeEnd w:id="60"/>
       <w:r>
         <w:rPr>
           <w:rStyle w:val="CommentReference"/>
         </w:rPr>
-        <w:commentReference w:id="61"/>
+        <w:commentReference w:id="60"/>
       </w:r>
     </w:p>
     <w:p/>
@@ -8967,7 +8965,7 @@
         </w:rPr>
         <w:t xml:space="preserve"> </w:t>
       </w:r>
-      <w:del w:id="67" w:author="Alejandro Buren" w:date="2018-03-27T16:15:00Z">
+      <w:del w:id="66" w:author="Alejandro Buren" w:date="2018-03-27T16:15:00Z">
         <w:r>
           <w:rPr>
             <w:rFonts w:asciiTheme="minorHAnsi" w:hAnsiTheme="minorHAnsi"/>
@@ -9439,21 +9437,21 @@
       <w:r>
         <w:t xml:space="preserve">Two of the three larval </w:t>
       </w:r>
-      <w:commentRangeStart w:id="68"/>
+      <w:commentRangeStart w:id="67"/>
       <w:r>
         <w:t>indices</w:t>
       </w:r>
-      <w:commentRangeEnd w:id="68"/>
+      <w:commentRangeEnd w:id="67"/>
       <w:r>
         <w:rPr>
           <w:rStyle w:val="CommentReference"/>
         </w:rPr>
-        <w:commentReference w:id="68"/>
+        <w:commentReference w:id="67"/>
       </w:r>
       <w:r>
         <w:t xml:space="preserve"> allow for a comparison of larval densities pre- and post-1991. The beach larval index in 1990 is relatively high, and there is a dramatic reduction in the index in 1991 (Table 1). From 1992 onwards, the beach larval index is variable and larval densities in some years are </w:t>
       </w:r>
-      <w:del w:id="69" w:author="Alejandro Buren" w:date="2018-03-27T11:40:00Z">
+      <w:del w:id="68" w:author="Alejandro Buren" w:date="2018-03-27T11:40:00Z">
         <w:r>
           <w:delText xml:space="preserve">equally </w:delText>
         </w:r>
@@ -9622,12 +9620,12 @@
       <w:r>
         <w:t xml:space="preserve">), which is </w:t>
       </w:r>
-      <w:del w:id="70" w:author="Alejandro Buren" w:date="2018-03-27T11:42:00Z">
+      <w:del w:id="69" w:author="Alejandro Buren" w:date="2018-03-27T11:42:00Z">
         <w:r>
           <w:delText>almost half</w:delText>
         </w:r>
       </w:del>
-      <w:ins w:id="71" w:author="Alejandro Buren" w:date="2018-03-27T11:42:00Z">
+      <w:ins w:id="70" w:author="Alejandro Buren" w:date="2018-03-27T11:42:00Z">
         <w:r>
           <w:t>considerably lower than</w:t>
         </w:r>
@@ -9653,7 +9651,7 @@
       <w:r>
         <w:t xml:space="preserve">) (Table 1). The trend in the 2000s is for lower and more variable larval densities compared to the 1980s; for example, in 12 of the 14 years in the 2000s, average larval densities in September were less than the average August larval densities in the 1980s (Table 1). </w:t>
       </w:r>
-      <w:del w:id="72" w:author="Alejandro Buren" w:date="2018-03-27T11:42:00Z">
+      <w:del w:id="71" w:author="Alejandro Buren" w:date="2018-03-27T11:42:00Z">
         <w:r>
           <w:delText>Capelin productivity has decreased since 1991.</w:delText>
         </w:r>
@@ -9663,7 +9661,7 @@
       <w:r>
         <w:t>The decrease in capelin late-stage larval productivity post-1991</w:t>
       </w:r>
-      <w:del w:id="73" w:author="Alejandro Buren" w:date="2018-03-27T11:43:00Z">
+      <w:del w:id="72" w:author="Alejandro Buren" w:date="2018-03-27T11:43:00Z">
         <w:r>
           <w:delText>, however,</w:delText>
         </w:r>
@@ -9671,7 +9669,7 @@
       <w:r>
         <w:t xml:space="preserve"> does not support the hypothesis of a collapse of capelin biomass</w:t>
       </w:r>
-      <w:ins w:id="74" w:author="Alejandro Buren" w:date="2018-03-27T11:43:00Z">
+      <w:ins w:id="73" w:author="Alejandro Buren" w:date="2018-03-27T11:43:00Z">
         <w:r>
           <w:t>,</w:t>
         </w:r>
@@ -13136,7 +13134,7 @@
           <w:lang w:eastAsia="en-CA"/>
         </w:rPr>
       </w:pPr>
-      <w:ins w:id="75" w:author="Alejandro Buren" w:date="2018-03-27T12:07:00Z">
+      <w:ins w:id="74" w:author="Alejandro Buren" w:date="2018-03-27T12:07:00Z">
         <w:r>
           <w:rPr>
             <w:lang w:eastAsia="en-CA"/>
@@ -13144,7 +13142,7 @@
           <w:t xml:space="preserve">Fisheries and Oceans Canada has concluded that the Newfoundland and Labrador capelin stock </w:t>
         </w:r>
       </w:ins>
-      <w:ins w:id="76" w:author="Alejandro Buren" w:date="2018-03-27T12:08:00Z">
+      <w:ins w:id="75" w:author="Alejandro Buren" w:date="2018-03-27T12:08:00Z">
         <w:r>
           <w:rPr>
             <w:lang w:eastAsia="en-CA"/>
@@ -13152,7 +13150,7 @@
           <w:t xml:space="preserve">suffered an order of magnitude decline in </w:t>
         </w:r>
       </w:ins>
-      <w:ins w:id="77" w:author="Alejandro Buren" w:date="2018-03-27T12:28:00Z">
+      <w:ins w:id="76" w:author="Alejandro Buren" w:date="2018-03-27T12:28:00Z">
         <w:r>
           <w:rPr>
             <w:lang w:eastAsia="en-CA"/>
@@ -13160,7 +13158,7 @@
           <w:t>the early 1990s</w:t>
         </w:r>
       </w:ins>
-      <w:ins w:id="78" w:author="Alejandro Buren" w:date="2018-03-27T12:08:00Z">
+      <w:ins w:id="77" w:author="Alejandro Buren" w:date="2018-03-27T12:08:00Z">
         <w:r>
           <w:rPr>
             <w:lang w:eastAsia="en-CA"/>
@@ -13168,7 +13166,7 @@
           <w:t xml:space="preserve"> </w:t>
         </w:r>
       </w:ins>
-      <w:ins w:id="79" w:author="Alejandro Buren" w:date="2018-03-27T12:09:00Z">
+      <w:ins w:id="78" w:author="Alejandro Buren" w:date="2018-03-27T12:09:00Z">
         <w:r>
           <w:fldChar w:fldCharType="begin">
             <w:fldData xml:space="preserve">PEVuZE5vdGU+PENpdGU+PEF1dGhvcj5ERk88L0F1dGhvcj48WWVhcj4yMDE1PC9ZZWFyPjxSZWNO
@@ -13459,7 +13457,7 @@
           <w:t xml:space="preserve"> </w:t>
         </w:r>
       </w:ins>
-      <w:ins w:id="80" w:author="Alejandro Buren" w:date="2018-03-28T14:09:00Z">
+      <w:ins w:id="79" w:author="Alejandro Buren" w:date="2018-03-28T14:09:00Z">
         <w:r>
           <w:rPr>
             <w:rFonts w:eastAsia="Times New Roman" w:cs="Times New Roman"/>
@@ -13468,7 +13466,7 @@
           <w:t>disputed</w:t>
         </w:r>
       </w:ins>
-      <w:ins w:id="81" w:author="Alejandro Buren" w:date="2018-03-27T12:09:00Z">
+      <w:ins w:id="80" w:author="Alejandro Buren" w:date="2018-03-27T12:09:00Z">
         <w:r>
           <w:rPr>
             <w:rFonts w:eastAsia="Times New Roman" w:cs="Times New Roman"/>
@@ -13477,7 +13475,7 @@
           <w:t xml:space="preserve"> this conclusion and postulated that the </w:t>
         </w:r>
       </w:ins>
-      <w:ins w:id="82" w:author="Alejandro Buren" w:date="2018-03-27T12:11:00Z">
+      <w:ins w:id="81" w:author="Alejandro Buren" w:date="2018-03-27T12:11:00Z">
         <w:r>
           <w:rPr>
             <w:rFonts w:eastAsia="Times New Roman" w:cs="Times New Roman"/>
@@ -13486,7 +13484,7 @@
           <w:t>capelin stock did not suffer a collapse</w:t>
         </w:r>
       </w:ins>
-      <w:ins w:id="83" w:author="Alejandro Buren" w:date="2018-03-27T12:18:00Z">
+      <w:ins w:id="82" w:author="Alejandro Buren" w:date="2018-03-27T12:18:00Z">
         <w:r>
           <w:rPr>
             <w:rFonts w:eastAsia="Times New Roman" w:cs="Times New Roman"/>
@@ -13504,7 +13502,7 @@
           <w:t>using multiple, independent lines of enquiry using diverse statistical methods</w:t>
         </w:r>
       </w:ins>
-      <w:ins w:id="84" w:author="Alejandro Buren" w:date="2018-03-27T12:21:00Z">
+      <w:ins w:id="83" w:author="Alejandro Buren" w:date="2018-03-27T12:21:00Z">
         <w:r>
           <w:rPr>
             <w:rStyle w:val="fontstyle01"/>
@@ -13561,7 +13559,7 @@
         </w:rPr>
         <w:fldChar w:fldCharType="end"/>
       </w:r>
-      <w:ins w:id="85" w:author="Alejandro Buren" w:date="2018-03-27T12:21:00Z">
+      <w:ins w:id="84" w:author="Alejandro Buren" w:date="2018-03-27T12:21:00Z">
         <w:r>
           <w:rPr>
             <w:rStyle w:val="fontstyle01"/>
@@ -13572,7 +13570,7 @@
           <w:t xml:space="preserve">. </w:t>
         </w:r>
       </w:ins>
-      <w:ins w:id="86" w:author="Alejandro Buren" w:date="2018-03-27T12:26:00Z">
+      <w:ins w:id="85" w:author="Alejandro Buren" w:date="2018-03-27T12:26:00Z">
         <w:r>
           <w:rPr>
             <w:rStyle w:val="fontstyle01"/>
@@ -13583,7 +13581,7 @@
           <w:t xml:space="preserve">The weight of the evidence led us to conclude that </w:t>
         </w:r>
       </w:ins>
-      <w:ins w:id="87" w:author="Alejandro Buren" w:date="2018-03-27T12:27:00Z">
+      <w:ins w:id="86" w:author="Alejandro Buren" w:date="2018-03-27T12:27:00Z">
         <w:r>
           <w:rPr>
             <w:rStyle w:val="fontstyle01"/>
@@ -13594,7 +13592,7 @@
           <w:t>the 2J3KL capelin stock suffered a population collapse</w:t>
         </w:r>
       </w:ins>
-      <w:ins w:id="88" w:author="Alejandro Buren" w:date="2018-03-27T12:28:00Z">
+      <w:ins w:id="87" w:author="Alejandro Buren" w:date="2018-03-27T12:28:00Z">
         <w:r>
           <w:rPr>
             <w:rStyle w:val="fontstyle01"/>
@@ -13661,7 +13659,7 @@
         </w:rPr>
         <w:t xml:space="preserve"> proposed </w:t>
       </w:r>
-      <w:ins w:id="89" w:author="Alejandro Buren" w:date="2018-03-27T12:29:00Z">
+      <w:ins w:id="88" w:author="Alejandro Buren" w:date="2018-03-27T12:29:00Z">
         <w:r>
           <w:rPr>
             <w:rStyle w:val="fontstyle01"/>
@@ -13672,7 +13670,7 @@
           <w:t xml:space="preserve">two explanations </w:t>
         </w:r>
       </w:ins>
-      <w:ins w:id="90" w:author="Alejandro Buren" w:date="2018-03-27T12:30:00Z">
+      <w:ins w:id="89" w:author="Alejandro Buren" w:date="2018-03-27T12:30:00Z">
         <w:r>
           <w:rPr>
             <w:rStyle w:val="fontstyle01"/>
@@ -13683,7 +13681,7 @@
           <w:t xml:space="preserve">for their hypothesis of non-collapse: </w:t>
         </w:r>
       </w:ins>
-      <w:del w:id="91" w:author="Alejandro Buren" w:date="2018-03-27T12:30:00Z">
+      <w:del w:id="90" w:author="Alejandro Buren" w:date="2018-03-27T12:30:00Z">
         <w:r>
           <w:rPr>
             <w:rStyle w:val="fontstyle01"/>
@@ -13739,7 +13737,7 @@
         </w:rPr>
         <w:t xml:space="preserve">a change in biology of capelin from a highly migratory stock to one that inhabits the inshore. The first </w:t>
       </w:r>
-      <w:del w:id="92" w:author="Alejandro Buren" w:date="2018-03-28T14:10:00Z">
+      <w:del w:id="91" w:author="Alejandro Buren" w:date="2018-03-28T14:10:00Z">
         <w:r>
           <w:rPr>
             <w:rStyle w:val="fontstyle01"/>
@@ -13750,7 +13748,7 @@
           <w:delText xml:space="preserve">hypothesis </w:delText>
         </w:r>
       </w:del>
-      <w:ins w:id="93" w:author="Alejandro Buren" w:date="2018-03-28T14:10:00Z">
+      <w:ins w:id="92" w:author="Alejandro Buren" w:date="2018-03-28T14:10:00Z">
         <w:r>
           <w:rPr>
             <w:rStyle w:val="fontstyle01"/>
@@ -14122,7 +14120,7 @@
           <w:szCs w:val="22"/>
         </w:rPr>
       </w:pPr>
-      <w:ins w:id="94" w:author="Alejandro Buren" w:date="2018-03-27T13:33:00Z">
+      <w:ins w:id="93" w:author="Alejandro Buren" w:date="2018-03-27T13:33:00Z">
         <w:r>
           <w:rPr>
             <w:rFonts w:eastAsia="Times New Roman" w:cs="Times New Roman"/>
@@ -14160,7 +14158,7 @@
           <w:fldChar w:fldCharType="end"/>
         </w:r>
       </w:ins>
-      <w:ins w:id="95" w:author="Alejandro Buren" w:date="2018-03-27T13:31:00Z">
+      <w:ins w:id="94" w:author="Alejandro Buren" w:date="2018-03-27T13:31:00Z">
         <w:r>
           <w:rPr>
             <w:rStyle w:val="fontstyle01"/>
@@ -14171,7 +14169,7 @@
           <w:t xml:space="preserve">’s second explanation for their contention of no collapse is that the stock has become less migratory and stays inshore year round. </w:t>
         </w:r>
       </w:ins>
-      <w:del w:id="96" w:author="Alejandro Buren" w:date="2018-03-27T13:32:00Z">
+      <w:del w:id="95" w:author="Alejandro Buren" w:date="2018-03-27T13:32:00Z">
         <w:r>
           <w:rPr>
             <w:rStyle w:val="fontstyle01"/>
@@ -14181,7 +14179,7 @@
           </w:rPr>
           <w:delText xml:space="preserve">But, is it possible that the capelin biomass is </w:delText>
         </w:r>
-        <w:commentRangeStart w:id="97"/>
+        <w:commentRangeStart w:id="96"/>
         <w:r>
           <w:rPr>
             <w:rStyle w:val="fontstyle01"/>
@@ -14192,14 +14190,14 @@
           <w:delText>depressed</w:delText>
         </w:r>
       </w:del>
-      <w:commentRangeEnd w:id="97"/>
+      <w:commentRangeEnd w:id="96"/>
       <w:r>
         <w:rPr>
           <w:rStyle w:val="CommentReference"/>
         </w:rPr>
-        <w:commentReference w:id="97"/>
-      </w:r>
-      <w:del w:id="98" w:author="Alejandro Buren" w:date="2018-03-27T13:32:00Z">
+        <w:commentReference w:id="96"/>
+      </w:r>
+      <w:del w:id="97" w:author="Alejandro Buren" w:date="2018-03-27T13:32:00Z">
         <w:r>
           <w:rPr>
             <w:rStyle w:val="fontstyle01"/>
@@ -14210,7 +14208,7 @@
           <w:delText xml:space="preserve"> in the offshore, but flourishing in the inshore?</w:delText>
         </w:r>
       </w:del>
-      <w:del w:id="99" w:author="Alejandro Buren" w:date="2018-03-27T13:27:00Z">
+      <w:del w:id="98" w:author="Alejandro Buren" w:date="2018-03-27T13:27:00Z">
         <w:r>
           <w:rPr>
             <w:rStyle w:val="fontstyle01"/>
@@ -14303,7 +14301,7 @@
         </w:rPr>
         <w:t xml:space="preserve">. </w:t>
       </w:r>
-      <w:ins w:id="100" w:author="Alejandro Buren" w:date="2018-03-27T13:28:00Z">
+      <w:ins w:id="99" w:author="Alejandro Buren" w:date="2018-03-27T13:28:00Z">
         <w:r>
           <w:rPr>
             <w:rStyle w:val="fontstyle01"/>
@@ -14314,7 +14312,7 @@
           <w:t xml:space="preserve">We tested this hypotheses using multiple </w:t>
         </w:r>
       </w:ins>
-      <w:del w:id="101" w:author="Alejandro Buren" w:date="2018-03-27T13:28:00Z">
+      <w:del w:id="100" w:author="Alejandro Buren" w:date="2018-03-27T13:28:00Z">
         <w:r>
           <w:rPr>
             <w:rStyle w:val="fontstyle01"/>
@@ -14334,7 +14332,7 @@
         </w:rPr>
         <w:t xml:space="preserve"> independent datasets</w:t>
       </w:r>
-      <w:ins w:id="102" w:author="Alejandro Buren" w:date="2018-03-27T13:28:00Z">
+      <w:ins w:id="101" w:author="Alejandro Buren" w:date="2018-03-27T13:28:00Z">
         <w:r>
           <w:rPr>
             <w:rStyle w:val="fontstyle01"/>
@@ -14637,7 +14635,7 @@
         </w:rPr>
         <w:t xml:space="preserve"> </w:t>
       </w:r>
-      <w:ins w:id="103" w:author="Alejandro Buren" w:date="2018-03-27T11:49:00Z">
+      <w:ins w:id="102" w:author="Alejandro Buren" w:date="2018-03-27T11:49:00Z">
         <w:r>
           <w:rPr>
             <w:rStyle w:val="fontstyle01"/>
@@ -14722,7 +14720,7 @@
         </w:rPr>
         <w:t xml:space="preserve"> </w:t>
       </w:r>
-      <w:ins w:id="104" w:author="Alejandro Buren" w:date="2018-03-27T13:29:00Z">
+      <w:ins w:id="103" w:author="Alejandro Buren" w:date="2018-03-27T13:29:00Z">
         <w:r>
           <w:rPr>
             <w:rStyle w:val="fontstyle01"/>
@@ -14733,7 +14731,7 @@
           <w:t xml:space="preserve">It is highly unlikely that this </w:t>
         </w:r>
       </w:ins>
-      <w:ins w:id="105" w:author="Alejandro Buren" w:date="2018-03-27T13:32:00Z">
+      <w:ins w:id="104" w:author="Alejandro Buren" w:date="2018-03-27T13:32:00Z">
         <w:r>
           <w:rPr>
             <w:rStyle w:val="fontstyle01"/>
@@ -14744,7 +14742,7 @@
           <w:t>am</w:t>
         </w:r>
       </w:ins>
-      <w:ins w:id="106" w:author="Alejandro Buren" w:date="2018-03-27T13:33:00Z">
+      <w:ins w:id="105" w:author="Alejandro Buren" w:date="2018-03-27T13:33:00Z">
         <w:r>
           <w:rPr>
             <w:rStyle w:val="fontstyle01"/>
@@ -14755,7 +14753,7 @@
           <w:t>ou</w:t>
         </w:r>
       </w:ins>
-      <w:ins w:id="107" w:author="Alejandro Buren" w:date="2018-03-27T13:32:00Z">
+      <w:ins w:id="106" w:author="Alejandro Buren" w:date="2018-03-27T13:32:00Z">
         <w:r>
           <w:rPr>
             <w:rStyle w:val="fontstyle01"/>
@@ -14766,7 +14764,7 @@
           <w:t>nt of</w:t>
         </w:r>
       </w:ins>
-      <w:ins w:id="108" w:author="Alejandro Buren" w:date="2018-03-27T13:29:00Z">
+      <w:ins w:id="107" w:author="Alejandro Buren" w:date="2018-03-27T13:29:00Z">
         <w:r>
           <w:rPr>
             <w:rStyle w:val="fontstyle01"/>
@@ -14777,7 +14775,7 @@
           <w:t xml:space="preserve"> capelin would have been missed for over 25 years, given that </w:t>
         </w:r>
       </w:ins>
-      <w:del w:id="109" w:author="Alejandro Buren" w:date="2018-03-27T13:30:00Z">
+      <w:del w:id="108" w:author="Alejandro Buren" w:date="2018-03-27T13:30:00Z">
         <w:r>
           <w:rPr>
             <w:rStyle w:val="fontstyle01"/>
@@ -14851,7 +14849,7 @@
         </w:rPr>
         <w:t>herring, snow crab and northern cod</w:t>
       </w:r>
-      <w:ins w:id="110" w:author="Alejandro Buren" w:date="2018-03-27T13:30:00Z">
+      <w:ins w:id="109" w:author="Alejandro Buren" w:date="2018-03-27T13:30:00Z">
         <w:r>
           <w:rPr>
             <w:rStyle w:val="fontstyle01"/>
@@ -14862,7 +14860,7 @@
           <w:t>.</w:t>
         </w:r>
       </w:ins>
-      <w:del w:id="111" w:author="Alejandro Buren" w:date="2018-03-27T13:30:00Z">
+      <w:del w:id="110" w:author="Alejandro Buren" w:date="2018-03-27T13:30:00Z">
         <w:r>
           <w:rPr>
             <w:rStyle w:val="fontstyle01"/>
@@ -14964,7 +14962,7 @@
         </w:rPr>
         <w:t xml:space="preserve">Since the FBTS has few inshore strata, we do not have much diet data of </w:t>
       </w:r>
-      <w:ins w:id="112" w:author="Alejandro Buren" w:date="2018-03-27T11:50:00Z">
+      <w:ins w:id="111" w:author="Alejandro Buren" w:date="2018-03-27T11:50:00Z">
         <w:r>
           <w:rPr>
             <w:rStyle w:val="fontstyle01"/>
@@ -16019,7 +16017,7 @@
       <w:r>
         <w:t xml:space="preserve"> its historic levels</w:t>
       </w:r>
-      <w:ins w:id="113" w:author="Alejandro Buren" w:date="2018-03-27T16:01:00Z">
+      <w:ins w:id="112" w:author="Alejandro Buren" w:date="2018-03-27T16:01:00Z">
         <w:r>
           <w:t>,</w:t>
         </w:r>
@@ -16043,51 +16041,51 @@
     <w:p>
       <w:pPr>
         <w:rPr>
-          <w:ins w:id="114" w:author="Alejandro Buren" w:date="2018-03-27T16:01:00Z"/>
+          <w:ins w:id="113" w:author="Alejandro Buren" w:date="2018-03-27T16:01:00Z"/>
         </w:rPr>
       </w:pPr>
-      <w:ins w:id="115" w:author="Alejandro Buren" w:date="2018-03-27T16:25:00Z">
+      <w:ins w:id="114" w:author="Alejandro Buren" w:date="2018-03-27T16:25:00Z">
         <w:r>
           <w:t xml:space="preserve">All relevant and informative data sources examined </w:t>
         </w:r>
       </w:ins>
+      <w:del w:id="115" w:author="Alejandro Buren" w:date="2018-03-27T16:26:00Z">
+        <w:r>
+          <w:delText xml:space="preserve">The weight of evidence </w:delText>
+        </w:r>
+      </w:del>
+      <w:r>
+        <w:t>support</w:t>
+      </w:r>
       <w:del w:id="116" w:author="Alejandro Buren" w:date="2018-03-27T16:26:00Z">
         <w:r>
-          <w:delText xml:space="preserve">The weight of evidence </w:delText>
+          <w:delText>s</w:delText>
         </w:r>
       </w:del>
       <w:r>
-        <w:t>support</w:t>
-      </w:r>
-      <w:del w:id="117" w:author="Alejandro Buren" w:date="2018-03-27T16:26:00Z">
-        <w:r>
-          <w:delText>s</w:delText>
-        </w:r>
-      </w:del>
-      <w:r>
         <w:t xml:space="preserve"> </w:t>
       </w:r>
-      <w:ins w:id="118" w:author="Alejandro Buren" w:date="2018-03-27T16:28:00Z">
+      <w:ins w:id="117" w:author="Alejandro Buren" w:date="2018-03-27T16:28:00Z">
         <w:r>
           <w:t xml:space="preserve">the </w:t>
         </w:r>
       </w:ins>
-      <w:ins w:id="119" w:author="Alejandro Buren" w:date="2018-03-27T16:26:00Z">
+      <w:ins w:id="118" w:author="Alejandro Buren" w:date="2018-03-27T16:26:00Z">
         <w:r>
           <w:t xml:space="preserve">hypothesis of a collapsed capelin stock. While some data sources provide equivocal support </w:t>
         </w:r>
       </w:ins>
-      <w:ins w:id="120" w:author="Alejandro Buren" w:date="2018-03-27T16:28:00Z">
+      <w:ins w:id="119" w:author="Alejandro Buren" w:date="2018-03-27T16:28:00Z">
         <w:r>
           <w:t>for the non-collapse hypothesis, the</w:t>
         </w:r>
       </w:ins>
-      <w:ins w:id="121" w:author="Alejandro Buren" w:date="2018-03-27T16:31:00Z">
+      <w:ins w:id="120" w:author="Alejandro Buren" w:date="2018-03-27T16:31:00Z">
         <w:r>
           <w:t xml:space="preserve"> effectiveness or adequacy of these is questionable. </w:t>
         </w:r>
       </w:ins>
-      <w:ins w:id="122" w:author="Alejandro Buren" w:date="2018-03-27T16:34:00Z">
+      <w:ins w:id="121" w:author="Alejandro Buren" w:date="2018-03-27T16:34:00Z">
         <w:r>
           <w:t xml:space="preserve">Market fluctuations have made the inshore catch rate index useless as an indicator of stock abundance </w:t>
         </w:r>
@@ -16113,161 +16111,161 @@
           <w:t xml:space="preserve">, </w:t>
         </w:r>
       </w:ins>
-      <w:ins w:id="123" w:author="Alejandro Buren" w:date="2018-03-27T16:35:00Z">
+      <w:ins w:id="122" w:author="Alejandro Buren" w:date="2018-03-27T16:35:00Z">
         <w:r>
           <w:t xml:space="preserve">violation of key assumptions of aerial surveys have made that index unreliable, and </w:t>
         </w:r>
       </w:ins>
-      <w:ins w:id="124" w:author="Alejandro Buren" w:date="2018-03-27T16:36:00Z">
+      <w:ins w:id="123" w:author="Alejandro Buren" w:date="2018-03-27T16:36:00Z">
         <w:r>
           <w:t xml:space="preserve">the comparison of the magnitude of </w:t>
         </w:r>
       </w:ins>
-      <w:ins w:id="125" w:author="Alejandro Buren" w:date="2018-03-27T16:37:00Z">
+      <w:ins w:id="124" w:author="Alejandro Buren" w:date="2018-03-27T16:37:00Z">
         <w:r>
           <w:t xml:space="preserve">the </w:t>
         </w:r>
       </w:ins>
-      <w:ins w:id="126" w:author="Alejandro Buren" w:date="2018-03-27T16:36:00Z">
+      <w:ins w:id="125" w:author="Alejandro Buren" w:date="2018-03-27T16:36:00Z">
         <w:r>
           <w:t xml:space="preserve">late larval </w:t>
         </w:r>
       </w:ins>
+      <w:ins w:id="126" w:author="Alejandro Buren" w:date="2018-03-27T16:37:00Z">
+        <w:r>
+          <w:t xml:space="preserve">index without accounting for changes in spawning phenology </w:t>
+        </w:r>
+      </w:ins>
+      <w:r>
+        <w:fldChar w:fldCharType="begin"/>
+      </w:r>
+      <w:r>
+        <w:instrText xml:space="preserve"> ADDIN EN.CITE &lt;EndNote&gt;&lt;Cite AuthorYear="1"&gt;&lt;Author&gt;Frank&lt;/Author&gt;&lt;Year&gt;2016&lt;/Year&gt;&lt;RecNum&gt;890&lt;/RecNum&gt;&lt;DisplayText&gt;Frank et al. (2016)&lt;/DisplayText&gt;&lt;record&gt;&lt;rec-number&gt;890&lt;/rec-number&gt;&lt;foreign-keys&gt;&lt;key app="EN" db-id="2pv5prxr6xz2a4ea50h5dww0ewvx0ttdtdsa" timestamp="1516286327"&gt;890&lt;/key&gt;&lt;/foreign-keys&gt;&lt;ref-type name="Journal Article"&gt;17&lt;/ref-type&gt;&lt;contributors&gt;&lt;authors&gt;&lt;author&gt;Frank, K. T.&lt;/author&gt;&lt;author&gt;Petrie, B.&lt;/author&gt;&lt;author&gt;Boyce, D.&lt;/author&gt;&lt;author&gt;Leggett, W. C.&lt;/author&gt;&lt;/authors&gt;&lt;/contributors&gt;&lt;titles&gt;&lt;title&gt;Anomalous ecosystem dynamics following the apparent collapse of a keystone forage species&lt;/title&gt;&lt;secondary-title&gt;Marine Ecology Progress Series&lt;/secondary-title&gt;&lt;/titles&gt;&lt;periodical&gt;&lt;full-title&gt;Marine Ecology Progress Series&lt;/full-title&gt;&lt;/periodical&gt;&lt;pages&gt;185-202&lt;/pages&gt;&lt;volume&gt;553&lt;/volume&gt;&lt;dates&gt;&lt;year&gt;2016&lt;/year&gt;&lt;/dates&gt;&lt;urls&gt;&lt;related-urls&gt;&lt;url&gt;http://www.int-res.com/abstracts/meps/v553/p185-202/&lt;/url&gt;&lt;/related-urls&gt;&lt;/urls&gt;&lt;/record&gt;&lt;/Cite&gt;&lt;/EndNote&gt;</w:instrText>
+      </w:r>
+      <w:r>
+        <w:fldChar w:fldCharType="separate"/>
+      </w:r>
+      <w:r>
+        <w:rPr>
+          <w:noProof/>
+        </w:rPr>
+        <w:t>Frank et al. (2016)</w:t>
+      </w:r>
+      <w:r>
+        <w:fldChar w:fldCharType="end"/>
+      </w:r>
       <w:ins w:id="127" w:author="Alejandro Buren" w:date="2018-03-27T16:37:00Z">
         <w:r>
-          <w:t xml:space="preserve">index without accounting for changes in spawning phenology </w:t>
+          <w:t xml:space="preserve"> carried out </w:t>
         </w:r>
       </w:ins>
-      <w:r>
-        <w:fldChar w:fldCharType="begin"/>
-      </w:r>
-      <w:r>
-        <w:instrText xml:space="preserve"> ADDIN EN.CITE &lt;EndNote&gt;&lt;Cite AuthorYear="1"&gt;&lt;Author&gt;Frank&lt;/Author&gt;&lt;Year&gt;2016&lt;/Year&gt;&lt;RecNum&gt;890&lt;/RecNum&gt;&lt;DisplayText&gt;Frank et al. (2016)&lt;/DisplayText&gt;&lt;record&gt;&lt;rec-number&gt;890&lt;/rec-number&gt;&lt;foreign-keys&gt;&lt;key app="EN" db-id="2pv5prxr6xz2a4ea50h5dww0ewvx0ttdtdsa" timestamp="1516286327"&gt;890&lt;/key&gt;&lt;/foreign-keys&gt;&lt;ref-type name="Journal Article"&gt;17&lt;/ref-type&gt;&lt;contributors&gt;&lt;authors&gt;&lt;author&gt;Frank, K. T.&lt;/author&gt;&lt;author&gt;Petrie, B.&lt;/author&gt;&lt;author&gt;Boyce, D.&lt;/author&gt;&lt;author&gt;Leggett, W. C.&lt;/author&gt;&lt;/authors&gt;&lt;/contributors&gt;&lt;titles&gt;&lt;title&gt;Anomalous ecosystem dynamics following the apparent collapse of a keystone forage species&lt;/title&gt;&lt;secondary-title&gt;Marine Ecology Progress Series&lt;/secondary-title&gt;&lt;/titles&gt;&lt;periodical&gt;&lt;full-title&gt;Marine Ecology Progress Series&lt;/full-title&gt;&lt;/periodical&gt;&lt;pages&gt;185-202&lt;/pages&gt;&lt;volume&gt;553&lt;/volume&gt;&lt;dates&gt;&lt;year&gt;2016&lt;/year&gt;&lt;/dates&gt;&lt;urls&gt;&lt;related-urls&gt;&lt;url&gt;http://www.int-res.com/abstracts/meps/v553/p185-202/&lt;/url&gt;&lt;/related-urls&gt;&lt;/urls&gt;&lt;/record&gt;&lt;/Cite&gt;&lt;/EndNote&gt;</w:instrText>
-      </w:r>
-      <w:r>
-        <w:fldChar w:fldCharType="separate"/>
-      </w:r>
-      <w:r>
-        <w:rPr>
-          <w:noProof/>
-        </w:rPr>
-        <w:t>Frank et al. (2016)</w:t>
-      </w:r>
-      <w:r>
-        <w:fldChar w:fldCharType="end"/>
-      </w:r>
-      <w:ins w:id="128" w:author="Alejandro Buren" w:date="2018-03-27T16:37:00Z">
-        <w:r>
-          <w:t xml:space="preserve"> carried out </w:t>
+      <w:ins w:id="128" w:author="Alejandro Buren" w:date="2018-03-27T16:39:00Z">
+        <w:r>
+          <w:t>is misleading</w:t>
         </w:r>
       </w:ins>
-      <w:ins w:id="129" w:author="Alejandro Buren" w:date="2018-03-27T16:39:00Z">
-        <w:r>
-          <w:t>is misleading</w:t>
+      <w:ins w:id="129" w:author="Alejandro Buren" w:date="2018-03-27T16:40:00Z">
+        <w:r>
+          <w:t xml:space="preserve">. Evidence from all other sources; </w:t>
         </w:r>
       </w:ins>
-      <w:ins w:id="130" w:author="Alejandro Buren" w:date="2018-03-27T16:40:00Z">
-        <w:r>
-          <w:t xml:space="preserve">. Evidence from all other sources; </w:t>
+      <w:del w:id="130" w:author="Alejandro Buren" w:date="2018-03-27T16:30:00Z">
+        <w:r>
+          <w:delText>the rejection of the non-collapse hypothesis of capelin in the inshore.</w:delText>
+        </w:r>
+        <w:r>
+          <w:delText xml:space="preserve"> </w:delText>
+        </w:r>
+        <w:r>
+          <w:delText>While a few inshore indices, like the late-larval index, aerial data, inshore catch rate</w:delText>
+        </w:r>
+      </w:del>
+      <w:del w:id="131" w:author="Alejandro Buren" w:date="2018-03-26T15:45:00Z">
+        <w:r>
+          <w:delText>, and common murre population growth,</w:delText>
+        </w:r>
+      </w:del>
+      <w:del w:id="132" w:author="Alejandro Buren" w:date="2018-03-27T16:30:00Z">
+        <w:r>
+          <w:delText xml:space="preserve"> provide equivocal support for the non-collapse hypothesis</w:delText>
+        </w:r>
+      </w:del>
+      <w:r>
+        <w:t xml:space="preserve">, the offshore acoustic survey, the fall multi-species survey, </w:t>
+      </w:r>
+      <w:del w:id="133" w:author="Alejandro Buren" w:date="2018-03-27T16:14:00Z">
+        <w:r>
+          <w:delText xml:space="preserve">predator diet data, harp seal diet and abortion rates, </w:delText>
+        </w:r>
+      </w:del>
+      <w:r>
+        <w:t>primary and secondary productivity (?)</w:t>
+      </w:r>
+      <w:ins w:id="134" w:author="Alejandro Buren" w:date="2018-03-27T16:13:00Z">
+        <w:r>
+          <w:t xml:space="preserve">, and </w:t>
         </w:r>
       </w:ins>
-      <w:del w:id="131" w:author="Alejandro Buren" w:date="2018-03-27T16:30:00Z">
-        <w:r>
-          <w:delText>the rejection of the non-collapse hypothesis of capelin in the inshore.</w:delText>
-        </w:r>
-        <w:r>
-          <w:delText xml:space="preserve"> </w:delText>
-        </w:r>
-        <w:r>
-          <w:delText>While a few inshore indices, like the late-larval index, aerial data, inshore catch rate</w:delText>
-        </w:r>
-      </w:del>
-      <w:del w:id="132" w:author="Alejandro Buren" w:date="2018-03-26T15:45:00Z">
-        <w:r>
-          <w:delText>, and common murre population growth,</w:delText>
-        </w:r>
-      </w:del>
-      <w:del w:id="133" w:author="Alejandro Buren" w:date="2018-03-27T16:30:00Z">
-        <w:r>
-          <w:delText xml:space="preserve"> provide equivocal support for the non-collapse hypothesis</w:delText>
-        </w:r>
-      </w:del>
-      <w:r>
-        <w:t xml:space="preserve">, the offshore acoustic survey, the fall multi-species survey, </w:t>
-      </w:r>
-      <w:del w:id="134" w:author="Alejandro Buren" w:date="2018-03-27T16:14:00Z">
-        <w:r>
-          <w:delText xml:space="preserve">predator diet data, harp seal diet and abortion rates, </w:delText>
-        </w:r>
-      </w:del>
-      <w:r>
-        <w:t>primary and secondary productivity (?)</w:t>
-      </w:r>
-      <w:ins w:id="135" w:author="Alejandro Buren" w:date="2018-03-27T16:13:00Z">
-        <w:r>
-          <w:t xml:space="preserve">, and </w:t>
+      <w:ins w:id="135" w:author="Alejandro Buren" w:date="2018-03-27T16:14:00Z">
+        <w:r>
+          <w:t xml:space="preserve">cod, seabirds, and harp seal </w:t>
         </w:r>
       </w:ins>
-      <w:ins w:id="136" w:author="Alejandro Buren" w:date="2018-03-27T16:14:00Z">
-        <w:r>
-          <w:t xml:space="preserve">cod, seabirds, and harp seal </w:t>
+      <w:ins w:id="136" w:author="Alejandro Buren" w:date="2018-03-27T16:13:00Z">
+        <w:r>
+          <w:t>data</w:t>
         </w:r>
       </w:ins>
-      <w:ins w:id="137" w:author="Alejandro Buren" w:date="2018-03-27T16:13:00Z">
-        <w:r>
-          <w:t>data</w:t>
+      <w:r>
+        <w:t xml:space="preserve"> </w:t>
+      </w:r>
+      <w:r>
+        <w:t>support the collapse hypothesis.</w:t>
+      </w:r>
+      <w:ins w:id="137" w:author="Alejandro Buren" w:date="2018-03-27T16:40:00Z">
+        <w:r>
+          <w:t xml:space="preserve"> </w:t>
         </w:r>
       </w:ins>
-      <w:r>
-        <w:t xml:space="preserve"> </w:t>
-      </w:r>
-      <w:r>
-        <w:t>support the collapse hypothesis.</w:t>
-      </w:r>
-      <w:ins w:id="138" w:author="Alejandro Buren" w:date="2018-03-27T16:40:00Z">
+      <w:ins w:id="138" w:author="Alejandro Buren" w:date="2018-03-27T16:43:00Z">
+        <w:r>
+          <w:t xml:space="preserve">The spring acoustic survey carried out by </w:t>
+        </w:r>
+      </w:ins>
+      <w:ins w:id="139" w:author="Alejandro Buren" w:date="2018-03-27T16:56:00Z">
+        <w:r>
+          <w:t>Fisheries and Oceans Canada</w:t>
+        </w:r>
+      </w:ins>
+      <w:ins w:id="140" w:author="Alejandro Buren" w:date="2018-03-27T16:43:00Z">
         <w:r>
           <w:t xml:space="preserve"> </w:t>
         </w:r>
       </w:ins>
-      <w:ins w:id="139" w:author="Alejandro Buren" w:date="2018-03-27T16:43:00Z">
-        <w:r>
-          <w:t xml:space="preserve">The spring acoustic survey carried out by </w:t>
+      <w:ins w:id="141" w:author="Alejandro Buren" w:date="2018-03-27T16:49:00Z">
+        <w:r>
+          <w:t xml:space="preserve">provides </w:t>
+        </w:r>
+        <w:r>
+          <w:t xml:space="preserve">robust indices of abundance and biomass of the </w:t>
         </w:r>
       </w:ins>
-      <w:ins w:id="140" w:author="Alejandro Buren" w:date="2018-03-27T16:56:00Z">
-        <w:r>
-          <w:t>Fisheries and Oceans Canada</w:t>
+      <w:ins w:id="142" w:author="Alejandro Buren" w:date="2018-03-27T16:53:00Z">
+        <w:r>
+          <w:t xml:space="preserve">2J3KL capelin stock. </w:t>
         </w:r>
       </w:ins>
-      <w:ins w:id="141" w:author="Alejandro Buren" w:date="2018-03-27T16:43:00Z">
-        <w:r>
-          <w:t xml:space="preserve"> </w:t>
+      <w:ins w:id="143" w:author="Alejandro Buren" w:date="2018-03-27T16:54:00Z">
+        <w:r>
+          <w:t xml:space="preserve">Given the survey design, </w:t>
         </w:r>
       </w:ins>
-      <w:ins w:id="142" w:author="Alejandro Buren" w:date="2018-03-27T16:49:00Z">
-        <w:r>
-          <w:t xml:space="preserve">provides </w:t>
-        </w:r>
-        <w:r>
-          <w:t xml:space="preserve">robust indices of abundance and biomass of the </w:t>
+      <w:ins w:id="144" w:author="Alejandro Buren" w:date="2018-03-27T16:55:00Z">
+        <w:r>
+          <w:t>t</w:t>
         </w:r>
       </w:ins>
-      <w:ins w:id="143" w:author="Alejandro Buren" w:date="2018-03-27T16:53:00Z">
-        <w:r>
-          <w:t xml:space="preserve">2J3KL capelin stock. </w:t>
-        </w:r>
-      </w:ins>
-      <w:ins w:id="144" w:author="Alejandro Buren" w:date="2018-03-27T16:54:00Z">
-        <w:r>
-          <w:t xml:space="preserve">Given the survey design, </w:t>
-        </w:r>
-      </w:ins>
-      <w:ins w:id="145" w:author="Alejandro Buren" w:date="2018-03-27T16:55:00Z">
-        <w:r>
-          <w:t>t</w:t>
-        </w:r>
-      </w:ins>
-      <w:ins w:id="146" w:author="Alejandro Buren" w:date="2018-03-27T16:54:00Z">
+      <w:ins w:id="145" w:author="Alejandro Buren" w:date="2018-03-27T16:54:00Z">
         <w:r>
           <w:t xml:space="preserve">hese are </w:t>
         </w:r>
@@ -16276,17 +16274,17 @@
           <w:t>minimum estimates</w:t>
         </w:r>
       </w:ins>
-      <w:ins w:id="147" w:author="Alejandro Buren" w:date="2018-03-27T16:55:00Z">
+      <w:ins w:id="146" w:author="Alejandro Buren" w:date="2018-03-27T16:55:00Z">
         <w:r>
           <w:t xml:space="preserve">, but all data sources examined indicate that the survey captures trends in the </w:t>
         </w:r>
       </w:ins>
-      <w:ins w:id="148" w:author="Alejandro Buren" w:date="2018-03-27T16:57:00Z">
+      <w:ins w:id="147" w:author="Alejandro Buren" w:date="2018-03-27T16:57:00Z">
         <w:r>
           <w:t xml:space="preserve">capelin </w:t>
         </w:r>
       </w:ins>
-      <w:ins w:id="149" w:author="Alejandro Buren" w:date="2018-03-27T16:55:00Z">
+      <w:ins w:id="148" w:author="Alejandro Buren" w:date="2018-03-27T16:55:00Z">
         <w:r>
           <w:t xml:space="preserve">population. </w:t>
         </w:r>
@@ -16295,14 +16293,14 @@
     <w:p>
       <w:pPr>
         <w:rPr>
-          <w:ins w:id="150" w:author="Alejandro Buren" w:date="2018-03-27T16:08:00Z"/>
+          <w:ins w:id="149" w:author="Alejandro Buren" w:date="2018-03-27T16:08:00Z"/>
         </w:rPr>
       </w:pPr>
     </w:p>
     <w:p>
       <w:pPr>
         <w:rPr>
-          <w:ins w:id="151" w:author="Alejandro Buren" w:date="2018-03-27T16:01:00Z"/>
+          <w:ins w:id="150" w:author="Alejandro Buren" w:date="2018-03-27T16:01:00Z"/>
         </w:rPr>
       </w:pPr>
     </w:p>
@@ -16315,6 +16313,8 @@
       <w:r>
         <w:br w:type="page"/>
       </w:r>
+      <w:bookmarkStart w:id="151" w:name="_GoBack"/>
+      <w:bookmarkEnd w:id="151"/>
     </w:p>
     <w:p>
       <w:pPr>
@@ -17663,7 +17663,7 @@
 
 <file path=word/comments.xml><?xml version="1.0" encoding="utf-8"?>
 <w:comments xmlns:wpc="http://schemas.microsoft.com/office/word/2010/wordprocessingCanvas" xmlns:mc="http://schemas.openxmlformats.org/markup-compatibility/2006" xmlns:o="urn:schemas-microsoft-com:office:office" xmlns:r="http://schemas.openxmlformats.org/officeDocument/2006/relationships" xmlns:m="http://schemas.openxmlformats.org/officeDocument/2006/math" xmlns:v="urn:schemas-microsoft-com:vml" xmlns:wp14="http://schemas.microsoft.com/office/word/2010/wordprocessingDrawing" xmlns:wp="http://schemas.openxmlformats.org/drawingml/2006/wordprocessingDrawing" xmlns:w10="urn:schemas-microsoft-com:office:word" xmlns:w="http://schemas.openxmlformats.org/wordprocessingml/2006/main" xmlns:w14="http://schemas.microsoft.com/office/word/2010/wordml" xmlns:wpg="http://schemas.microsoft.com/office/word/2010/wordprocessingGroup" xmlns:wpi="http://schemas.microsoft.com/office/word/2010/wordprocessingInk" xmlns:wne="http://schemas.microsoft.com/office/word/2006/wordml" xmlns:wps="http://schemas.microsoft.com/office/word/2010/wordprocessingShape" mc:Ignorable="w14 wp14">
-  <w:comment w:id="1" w:author="Alejandro Buren" w:date="2018-03-28T16:14:00Z" w:initials="ADB">
+  <w:comment w:id="1" w:author="Alejandro Buren" w:date="2018-03-28T16:27:00Z" w:initials="ADB">
     <w:p>
       <w:pPr>
         <w:pStyle w:val="CommentText"/>
@@ -17691,7 +17691,10 @@
         <w:pStyle w:val="CommentText"/>
       </w:pPr>
       <w:r>
-        <w:t xml:space="preserve">I don’t </w:t>
+        <w:t xml:space="preserve">I </w:t>
+      </w:r>
+      <w:r>
+        <w:t>am not quite sure how to reword it, but probably Fran can guide this</w:t>
       </w:r>
     </w:p>
   </w:comment>
@@ -17863,7 +17866,7 @@
       </w:r>
     </w:p>
   </w:comment>
-  <w:comment w:id="46" w:author="Alejandro Buren" w:date="2018-03-28T16:14:00Z" w:initials="ADB">
+  <w:comment w:id="45" w:author="Alejandro Buren" w:date="2018-03-28T16:14:00Z" w:initials="ADB">
     <w:p>
       <w:r>
         <w:rPr>
@@ -17881,7 +17884,7 @@
       </w:pPr>
     </w:p>
   </w:comment>
-  <w:comment w:id="51" w:author="Alejandro Buren" w:date="2018-03-28T16:14:00Z" w:initials="ADB">
+  <w:comment w:id="50" w:author="Alejandro Buren" w:date="2018-03-28T16:14:00Z" w:initials="ADB">
     <w:p>
       <w:pPr>
         <w:pStyle w:val="CommentText"/>
@@ -17914,7 +17917,7 @@
       </w:r>
     </w:p>
   </w:comment>
-  <w:comment w:id="56" w:author="DFO-MPO" w:date="2018-03-28T16:14:00Z" w:initials="HM">
+  <w:comment w:id="55" w:author="DFO-MPO" w:date="2018-03-28T16:14:00Z" w:initials="HM">
     <w:p>
       <w:pPr>
         <w:pStyle w:val="CommentText"/>
@@ -17930,7 +17933,7 @@
       </w:r>
     </w:p>
   </w:comment>
-  <w:comment w:id="61" w:author="Alejandro Buren" w:date="2018-03-28T16:14:00Z" w:initials="ADB">
+  <w:comment w:id="60" w:author="Alejandro Buren" w:date="2018-03-28T16:14:00Z" w:initials="ADB">
     <w:p>
       <w:pPr>
         <w:pStyle w:val="CommentText"/>
@@ -17946,7 +17949,7 @@
       </w:r>
     </w:p>
   </w:comment>
-  <w:comment w:id="68" w:author="Alejandro Buren" w:date="2018-03-28T16:14:00Z" w:initials="ADB">
+  <w:comment w:id="67" w:author="Alejandro Buren" w:date="2018-03-28T16:14:00Z" w:initials="ADB">
     <w:p>
       <w:pPr>
         <w:pStyle w:val="CommentText"/>
@@ -17970,7 +17973,7 @@
       </w:r>
     </w:p>
   </w:comment>
-  <w:comment w:id="97" w:author="Alejandro Buren" w:date="2018-03-28T16:14:00Z" w:initials="ADB">
+  <w:comment w:id="96" w:author="Alejandro Buren" w:date="2018-03-28T16:14:00Z" w:initials="ADB">
     <w:p>
       <w:pPr>
         <w:pStyle w:val="CommentText"/>
@@ -18295,6 +18298,7 @@
   <w:style w:type="character" w:default="1" w:styleId="DefaultParagraphFont">
     <w:name w:val="Default Paragraph Font"/>
     <w:uiPriority w:val="1"/>
+    <w:semiHidden/>
     <w:unhideWhenUsed/>
   </w:style>
   <w:style w:type="table" w:default="1" w:styleId="TableNormal">
@@ -18770,6 +18774,7 @@
   <w:style w:type="character" w:default="1" w:styleId="DefaultParagraphFont">
     <w:name w:val="Default Paragraph Font"/>
     <w:uiPriority w:val="1"/>
+    <w:semiHidden/>
     <w:unhideWhenUsed/>
   </w:style>
   <w:style w:type="table" w:default="1" w:styleId="TableNormal">
@@ -19326,7 +19331,7 @@
 </file>
 
 <file path=customXml/itemProps1.xml><?xml version="1.0" encoding="utf-8"?>
-<ds:datastoreItem xmlns:ds="http://schemas.openxmlformats.org/officeDocument/2006/customXml" ds:itemID="{460EDD32-EF60-404D-B1E3-918175C99899}">
+<ds:datastoreItem xmlns:ds="http://schemas.openxmlformats.org/officeDocument/2006/customXml" ds:itemID="{819406B6-41F9-4114-8A01-B0DC2D426ACD}">
   <ds:schemaRefs>
     <ds:schemaRef ds:uri="http://schemas.openxmlformats.org/officeDocument/2006/bibliography"/>
   </ds:schemaRefs>

</xml_diff>